<commit_message>
feat: Implement initial contract creation, add house and user details, and update dependencies.
</commit_message>
<xml_diff>
--- a/src/contracts/templates/rental-house-contract-template.docx
+++ b/src/contracts/templates/rental-house-contract-template.docx
@@ -10,6 +10,7 @@
         <w:rPr>
           <w:rFonts w:ascii="Times New Roman" w:cs="Times New Roman" w:eastAsia="Times New Roman" w:hAnsi="Times New Roman"/>
           <w:b w:val="1"/>
+          <w:bCs w:val="1"/>
           <w:color w:val="000000"/>
         </w:rPr>
       </w:pPr>
@@ -36,6 +37,7 @@
         <w:rPr>
           <w:rFonts w:ascii="Times New Roman" w:cs="Times New Roman" w:eastAsia="Times New Roman" w:hAnsi="Times New Roman"/>
           <w:b w:val="1"/>
+          <w:bCs w:val="1"/>
           <w:color w:val="000000"/>
           <w:rtl w:val="0"/>
         </w:rPr>
@@ -61,6 +63,7 @@
         <w:rPr>
           <w:rFonts w:ascii="Times New Roman" w:cs="Times New Roman" w:eastAsia="Times New Roman" w:hAnsi="Times New Roman"/>
           <w:b w:val="1"/>
+          <w:bCs w:val="1"/>
           <w:color w:val="000000"/>
           <w:rtl w:val="0"/>
         </w:rPr>
@@ -101,6 +104,7 @@
         <w:rPr>
           <w:rFonts w:ascii="Times New Roman" w:cs="Times New Roman" w:eastAsia="Times New Roman" w:hAnsi="Times New Roman"/>
           <w:b w:val="1"/>
+          <w:bCs w:val="1"/>
           <w:color w:val="000000"/>
           <w:sz w:val="28"/>
           <w:szCs w:val="28"/>
@@ -130,27 +134,88 @@
           <w:color w:val="000000"/>
           <w:rtl w:val="0"/>
         </w:rPr>
-        <w:t xml:space="preserve">Hôm nay, ngày 20 tháng 08 năm 2024 tại địa chỉ: Số nhà 16, Ngõ 66 Đường Giáp Bát, Phường Giáp Bát, Quận Hoàng Mai, TP Hà Nội. Chúng tôi gồm:</w:t>
-      </w:r>
-      <w:r>
-        <w:rPr>
-          <w:rtl w:val="0"/>
-        </w:rPr>
-      </w:r>
-    </w:p>
-    <w:p>
-      <w:pPr>
-        <w:spacing w:line="240" w:lineRule="auto"/>
-        <w:jc w:val="both"/>
-        <w:rPr>
-          <w:rFonts w:ascii="Times New Roman" w:cs="Times New Roman" w:eastAsia="Times New Roman" w:hAnsi="Times New Roman"/>
-          <w:color w:val="000000"/>
-        </w:rPr>
-      </w:pPr>
-      <w:r>
-        <w:rPr>
-          <w:rFonts w:ascii="Times New Roman" w:cs="Times New Roman" w:eastAsia="Times New Roman" w:hAnsi="Times New Roman"/>
-          <w:b w:val="1"/>
+        <w:t xml:space="preserve">Hôm nay, ngày </w:t>
+      </w:r>
+      <w:r>
+        <w:rPr>
+          <w:rFonts w:ascii="Times New Roman" w:cs="Times New Roman" w:eastAsia="Times New Roman" w:hAnsi="Times New Roman"/>
+          <w:rtl w:val="0"/>
+        </w:rPr>
+        <w:t xml:space="preserve">{createdDay} </w:t>
+      </w:r>
+      <w:r>
+        <w:rPr>
+          <w:rFonts w:ascii="Times New Roman" w:cs="Times New Roman" w:eastAsia="Times New Roman" w:hAnsi="Times New Roman"/>
+          <w:color w:val="000000"/>
+          <w:rtl w:val="0"/>
+        </w:rPr>
+        <w:t xml:space="preserve">tháng </w:t>
+      </w:r>
+      <w:r>
+        <w:rPr>
+          <w:rFonts w:ascii="Times New Roman" w:cs="Times New Roman" w:eastAsia="Times New Roman" w:hAnsi="Times New Roman"/>
+          <w:rtl w:val="0"/>
+        </w:rPr>
+        <w:t xml:space="preserve">{createdMonth}</w:t>
+      </w:r>
+      <w:r>
+        <w:rPr>
+          <w:rFonts w:ascii="Times New Roman" w:cs="Times New Roman" w:eastAsia="Times New Roman" w:hAnsi="Times New Roman"/>
+          <w:color w:val="000000"/>
+          <w:rtl w:val="0"/>
+        </w:rPr>
+        <w:t xml:space="preserve"> năm </w:t>
+      </w:r>
+      <w:r>
+        <w:rPr>
+          <w:rFonts w:ascii="Times New Roman" w:cs="Times New Roman" w:eastAsia="Times New Roman" w:hAnsi="Times New Roman"/>
+          <w:rtl w:val="0"/>
+        </w:rPr>
+        <w:t xml:space="preserve">{createdYear}</w:t>
+      </w:r>
+      <w:r>
+        <w:rPr>
+          <w:rFonts w:ascii="Times New Roman" w:cs="Times New Roman" w:eastAsia="Times New Roman" w:hAnsi="Times New Roman"/>
+          <w:color w:val="000000"/>
+          <w:rtl w:val="0"/>
+        </w:rPr>
+        <w:t xml:space="preserve"> tại địa chỉ:</w:t>
+      </w:r>
+      <w:r>
+        <w:rPr>
+          <w:rFonts w:ascii="Times New Roman" w:cs="Times New Roman" w:eastAsia="Times New Roman" w:hAnsi="Times New Roman"/>
+          <w:rtl w:val="0"/>
+        </w:rPr>
+        <w:t xml:space="preserve">{houseAddress}</w:t>
+      </w:r>
+      <w:r>
+        <w:rPr>
+          <w:rFonts w:ascii="Times New Roman" w:cs="Times New Roman" w:eastAsia="Times New Roman" w:hAnsi="Times New Roman"/>
+          <w:color w:val="000000"/>
+          <w:rtl w:val="0"/>
+        </w:rPr>
+        <w:t xml:space="preserve">. Chúng tôi gồm:</w:t>
+      </w:r>
+      <w:r>
+        <w:rPr>
+          <w:rtl w:val="0"/>
+        </w:rPr>
+      </w:r>
+    </w:p>
+    <w:p>
+      <w:pPr>
+        <w:spacing w:line="240" w:lineRule="auto"/>
+        <w:jc w:val="both"/>
+        <w:rPr>
+          <w:rFonts w:ascii="Times New Roman" w:cs="Times New Roman" w:eastAsia="Times New Roman" w:hAnsi="Times New Roman"/>
+          <w:color w:val="000000"/>
+        </w:rPr>
+      </w:pPr>
+      <w:r>
+        <w:rPr>
+          <w:rFonts w:ascii="Times New Roman" w:cs="Times New Roman" w:eastAsia="Times New Roman" w:hAnsi="Times New Roman"/>
+          <w:b w:val="1"/>
+          <w:bCs w:val="1"/>
           <w:color w:val="000000"/>
           <w:u w:val="single"/>
           <w:rtl w:val="0"/>
@@ -163,7 +228,19 @@
           <w:color w:val="000000"/>
           <w:rtl w:val="0"/>
         </w:rPr>
-        <w:t xml:space="preserve">Bà Nguyễn Thị Điệp</w:t>
+        <w:t xml:space="preserve">Bà </w:t>
+      </w:r>
+      <w:r>
+        <w:rPr>
+          <w:rFonts w:ascii="Times New Roman" w:cs="Times New Roman" w:eastAsia="Times New Roman" w:hAnsi="Times New Roman"/>
+          <w:rtl w:val="0"/>
+        </w:rPr>
+        <w:t xml:space="preserve">{houseOwner}</w:t>
+      </w:r>
+      <w:r>
+        <w:rPr>
+          <w:rtl w:val="0"/>
+        </w:rPr>
       </w:r>
     </w:p>
     <w:p>
@@ -182,7 +259,14 @@
           <w:color w:val="000000"/>
           <w:rtl w:val="0"/>
         </w:rPr>
-        <w:t xml:space="preserve">Địa chỉ: Số 16, Ngõ 66 Đường Giáp Bát, Phường Giáp Bát, Quận Hoàng Mai, TP Hà Nội</w:t>
+        <w:t xml:space="preserve">Địa chỉ: </w:t>
+      </w:r>
+      <w:r>
+        <w:rPr>
+          <w:rFonts w:ascii="Times New Roman" w:cs="Times New Roman" w:eastAsia="Times New Roman" w:hAnsi="Times New Roman"/>
+          <w:rtl w:val="0"/>
+        </w:rPr>
+        <w:t xml:space="preserve">{houseAddress}</w:t>
       </w:r>
       <w:r>
         <w:rPr>
@@ -206,21 +290,52 @@
           <w:color w:val="000000"/>
           <w:rtl w:val="0"/>
         </w:rPr>
-        <w:t xml:space="preserve">Điện thoại chị Liên :  0932233681 ( Đt dự phòng 0983044006)</w:t>
-      </w:r>
-      <w:r>
-        <w:rPr>
-          <w:rtl w:val="0"/>
-        </w:rPr>
-      </w:r>
-    </w:p>
-    <w:p>
-      <w:pPr>
-        <w:spacing w:line="240" w:lineRule="auto"/>
-        <w:jc w:val="both"/>
-        <w:rPr>
-          <w:rFonts w:ascii="Times New Roman" w:cs="Times New Roman" w:eastAsia="Times New Roman" w:hAnsi="Times New Roman"/>
-          <w:b w:val="1"/>
+        <w:t xml:space="preserve">Điện thoại chị Liên :  </w:t>
+      </w:r>
+      <w:r>
+        <w:rPr>
+          <w:rFonts w:ascii="Times New Roman" w:cs="Times New Roman" w:eastAsia="Times New Roman" w:hAnsi="Times New Roman"/>
+          <w:rtl w:val="0"/>
+        </w:rPr>
+        <w:t xml:space="preserve">{houseOwnerPhoneNumber}</w:t>
+      </w:r>
+      <w:r>
+        <w:rPr>
+          <w:rFonts w:ascii="Times New Roman" w:cs="Times New Roman" w:eastAsia="Times New Roman" w:hAnsi="Times New Roman"/>
+          <w:color w:val="000000"/>
+          <w:rtl w:val="0"/>
+        </w:rPr>
+        <w:t xml:space="preserve"> ( Đt dự phòng </w:t>
+      </w:r>
+      <w:r>
+        <w:rPr>
+          <w:rFonts w:ascii="Times New Roman" w:cs="Times New Roman" w:eastAsia="Times New Roman" w:hAnsi="Times New Roman"/>
+          <w:rtl w:val="0"/>
+        </w:rPr>
+        <w:t xml:space="preserve">{houseOwnerBackupPhoneNumber}</w:t>
+      </w:r>
+      <w:r>
+        <w:rPr>
+          <w:rFonts w:ascii="Times New Roman" w:cs="Times New Roman" w:eastAsia="Times New Roman" w:hAnsi="Times New Roman"/>
+          <w:color w:val="000000"/>
+          <w:rtl w:val="0"/>
+        </w:rPr>
+        <w:t xml:space="preserve">)</w:t>
+      </w:r>
+      <w:r>
+        <w:rPr>
+          <w:rtl w:val="0"/>
+        </w:rPr>
+      </w:r>
+    </w:p>
+    <w:p>
+      <w:pPr>
+        <w:spacing w:line="240" w:lineRule="auto"/>
+        <w:jc w:val="both"/>
+        <w:rPr>
+          <w:rFonts w:ascii="Times New Roman" w:cs="Times New Roman" w:eastAsia="Times New Roman" w:hAnsi="Times New Roman"/>
+          <w:b w:val="1"/>
+          <w:bCs w:val="1"/>
           <w:sz w:val="24"/>
           <w:szCs w:val="24"/>
         </w:rPr>
@@ -237,10 +352,10 @@
         <w:rPr>
           <w:rFonts w:ascii="Times New Roman" w:cs="Times New Roman" w:eastAsia="Times New Roman" w:hAnsi="Times New Roman"/>
           <w:b w:val="1"/>
-          <w:color w:val="000000"/>
-          <w:rtl w:val="0"/>
-        </w:rPr>
-        <w:t xml:space="preserve">Trần Thị Mai Liên</w:t>
+          <w:bCs w:val="1"/>
+          <w:rtl w:val="0"/>
+        </w:rPr>
+        <w:t xml:space="preserve">{bankAccountName}</w:t>
       </w:r>
       <w:r>
         <w:rPr>
@@ -268,7 +383,9 @@
         <w:rPr>
           <w:rFonts w:ascii="Aptos" w:cs="Aptos" w:eastAsia="Aptos" w:hAnsi="Aptos"/>
           <w:b w:val="1"/>
+          <w:bCs w:val="1"/>
           <w:i w:val="0"/>
+          <w:iCs w:val="0"/>
           <w:smallCaps w:val="0"/>
           <w:strike w:val="0"/>
           <w:color w:val="000000"/>
@@ -283,7 +400,9 @@
         <w:rPr>
           <w:rFonts w:ascii="Aptos" w:cs="Aptos" w:eastAsia="Aptos" w:hAnsi="Aptos"/>
           <w:b w:val="1"/>
+          <w:bCs w:val="1"/>
           <w:i w:val="0"/>
+          <w:iCs w:val="0"/>
           <w:smallCaps w:val="0"/>
           <w:strike w:val="0"/>
           <w:color w:val="000000"/>
@@ -294,7 +413,42 @@
           <w:vertAlign w:val="baseline"/>
           <w:rtl w:val="0"/>
         </w:rPr>
-        <w:t xml:space="preserve">Số tài khoản: 436889999  tại Ngân hàng Thương mại cổ phần Quốc tế Việt Nam ( VIB )</w:t>
+        <w:t xml:space="preserve">Số tài khoản: </w:t>
+      </w:r>
+      <w:r>
+        <w:rPr>
+          <w:b w:val="1"/>
+          <w:bCs w:val="1"/>
+          <w:rtl w:val="0"/>
+        </w:rPr>
+        <w:t xml:space="preserve">{bankAccountNumber}</w:t>
+      </w:r>
+      <w:r>
+        <w:rPr>
+          <w:rFonts w:ascii="Aptos" w:cs="Aptos" w:eastAsia="Aptos" w:hAnsi="Aptos"/>
+          <w:b w:val="1"/>
+          <w:bCs w:val="1"/>
+          <w:i w:val="0"/>
+          <w:iCs w:val="0"/>
+          <w:smallCaps w:val="0"/>
+          <w:strike w:val="0"/>
+          <w:color w:val="000000"/>
+          <w:sz w:val="22"/>
+          <w:szCs w:val="22"/>
+          <w:u w:val="none"/>
+          <w:shd w:fill="auto" w:val="clear"/>
+          <w:vertAlign w:val="baseline"/>
+          <w:rtl w:val="0"/>
+        </w:rPr>
+        <w:t xml:space="preserve">  tại </w:t>
+      </w:r>
+      <w:r>
+        <w:rPr>
+          <w:b w:val="1"/>
+          <w:bCs w:val="1"/>
+          <w:rtl w:val="0"/>
+        </w:rPr>
+        <w:t xml:space="preserve">{bankName}</w:t>
       </w:r>
       <w:r>
         <w:rPr>
@@ -320,14 +474,12 @@
         <w:ind w:left="0" w:right="0" w:firstLine="0"/>
         <w:jc w:val="left"/>
         <w:rPr>
-          <w:rFonts w:ascii="Aptos" w:cs="Aptos" w:eastAsia="Aptos" w:hAnsi="Aptos"/>
-          <w:b w:val="0"/>
+          <w:rFonts w:ascii="Times New Roman" w:cs="Times New Roman" w:eastAsia="Times New Roman" w:hAnsi="Times New Roman"/>
           <w:i w:val="0"/>
+          <w:iCs w:val="0"/>
           <w:smallCaps w:val="0"/>
           <w:strike w:val="0"/>
           <w:color w:val="000000"/>
-          <w:sz w:val="24"/>
-          <w:szCs w:val="24"/>
           <w:u w:val="none"/>
           <w:shd w:fill="auto" w:val="clear"/>
           <w:vertAlign w:val="baseline"/>
@@ -335,14 +487,14 @@
       </w:pPr>
       <w:r>
         <w:rPr>
-          <w:rFonts w:ascii="Aptos" w:cs="Aptos" w:eastAsia="Aptos" w:hAnsi="Aptos"/>
-          <w:b w:val="1"/>
+          <w:rFonts w:ascii="Times New Roman" w:cs="Times New Roman" w:eastAsia="Times New Roman" w:hAnsi="Times New Roman"/>
+          <w:b w:val="1"/>
+          <w:bCs w:val="1"/>
           <w:i w:val="0"/>
+          <w:iCs w:val="0"/>
           <w:smallCaps w:val="0"/>
           <w:strike w:val="0"/>
           <w:color w:val="000000"/>
-          <w:sz w:val="22"/>
-          <w:szCs w:val="22"/>
           <w:u w:val="single"/>
           <w:shd w:fill="auto" w:val="clear"/>
           <w:vertAlign w:val="baseline"/>
@@ -352,14 +504,12 @@
       </w:r>
       <w:r>
         <w:rPr>
-          <w:rFonts w:ascii="Aptos" w:cs="Aptos" w:eastAsia="Aptos" w:hAnsi="Aptos"/>
-          <w:b w:val="0"/>
+          <w:rFonts w:ascii="Times New Roman" w:cs="Times New Roman" w:eastAsia="Times New Roman" w:hAnsi="Times New Roman"/>
           <w:i w:val="0"/>
+          <w:iCs w:val="0"/>
           <w:smallCaps w:val="0"/>
           <w:strike w:val="0"/>
           <w:color w:val="000000"/>
-          <w:sz w:val="22"/>
-          <w:szCs w:val="22"/>
           <w:u w:val="none"/>
           <w:shd w:fill="auto" w:val="clear"/>
           <w:vertAlign w:val="baseline"/>
@@ -369,20 +519,19 @@
       </w:r>
       <w:r>
         <w:rPr>
-          <w:rtl w:val="0"/>
-        </w:rPr>
-        <w:t xml:space="preserve">{tenantName} </w:t>
-      </w:r>
-      <w:r>
-        <w:rPr>
-          <w:rFonts w:ascii="Aptos" w:cs="Aptos" w:eastAsia="Aptos" w:hAnsi="Aptos"/>
-          <w:b w:val="0"/>
+          <w:rFonts w:ascii="Times New Roman" w:cs="Times New Roman" w:eastAsia="Times New Roman" w:hAnsi="Times New Roman"/>
+          <w:rtl w:val="0"/>
+        </w:rPr>
+        <w:t xml:space="preserve">{mainTenantName} </w:t>
+      </w:r>
+      <w:r>
+        <w:rPr>
+          <w:rFonts w:ascii="Times New Roman" w:cs="Times New Roman" w:eastAsia="Times New Roman" w:hAnsi="Times New Roman"/>
           <w:i w:val="0"/>
+          <w:iCs w:val="0"/>
           <w:smallCaps w:val="0"/>
           <w:strike w:val="0"/>
           <w:color w:val="000000"/>
-          <w:sz w:val="22"/>
-          <w:szCs w:val="22"/>
           <w:u w:val="none"/>
           <w:shd w:fill="auto" w:val="clear"/>
           <w:vertAlign w:val="baseline"/>
@@ -392,9 +541,10 @@
       </w:r>
       <w:r>
         <w:rPr>
-          <w:rtl w:val="0"/>
-        </w:rPr>
-        <w:t xml:space="preserve">{tenantPhone}</w:t>
+          <w:rFonts w:ascii="Times New Roman" w:cs="Times New Roman" w:eastAsia="Times New Roman" w:hAnsi="Times New Roman"/>
+          <w:rtl w:val="0"/>
+        </w:rPr>
+        <w:t xml:space="preserve">{mainTenantPhone}</w:t>
       </w:r>
       <w:r>
         <w:rPr>
@@ -405,6 +555,130 @@
     <w:p>
       <w:pPr>
         <w:spacing w:line="360" w:lineRule="auto"/>
+        <w:rPr>
+          <w:rFonts w:ascii="Times New Roman" w:cs="Times New Roman" w:eastAsia="Times New Roman" w:hAnsi="Times New Roman"/>
+        </w:rPr>
+      </w:pPr>
+      <w:r>
+        <w:rPr>
+          <w:rFonts w:ascii="Times New Roman" w:cs="Times New Roman" w:eastAsia="Times New Roman" w:hAnsi="Times New Roman"/>
+          <w:color w:val="000000"/>
+          <w:rtl w:val="0"/>
+        </w:rPr>
+        <w:t xml:space="preserve">CCCD Số: </w:t>
+      </w:r>
+      <w:r>
+        <w:rPr>
+          <w:rFonts w:ascii="Times New Roman" w:cs="Times New Roman" w:eastAsia="Times New Roman" w:hAnsi="Times New Roman"/>
+          <w:rtl w:val="0"/>
+        </w:rPr>
+        <w:t xml:space="preserve">{mainTenantCitizenId}</w:t>
+      </w:r>
+      <w:r>
+        <w:rPr>
+          <w:rFonts w:ascii="Times New Roman" w:cs="Times New Roman" w:eastAsia="Times New Roman" w:hAnsi="Times New Roman"/>
+          <w:color w:val="000000"/>
+          <w:rtl w:val="0"/>
+        </w:rPr>
+        <w:t xml:space="preserve"> Ngày cấp: </w:t>
+      </w:r>
+      <w:r>
+        <w:rPr>
+          <w:rFonts w:ascii="Times New Roman" w:cs="Times New Roman" w:eastAsia="Times New Roman" w:hAnsi="Times New Roman"/>
+          <w:rtl w:val="0"/>
+        </w:rPr>
+        <w:t xml:space="preserve">{mainTenantCitizenIdCreatedAt}</w:t>
+      </w:r>
+      <w:r>
+        <w:rPr>
+          <w:rFonts w:ascii="Times New Roman" w:cs="Times New Roman" w:eastAsia="Times New Roman" w:hAnsi="Times New Roman"/>
+          <w:color w:val="000000"/>
+          <w:rtl w:val="0"/>
+        </w:rPr>
+        <w:t xml:space="preserve"> Nơi cấp: </w:t>
+      </w:r>
+      <w:r>
+        <w:rPr>
+          <w:rFonts w:ascii="Times New Roman" w:cs="Times New Roman" w:eastAsia="Times New Roman" w:hAnsi="Times New Roman"/>
+          <w:rtl w:val="0"/>
+        </w:rPr>
+        <w:t xml:space="preserve">{mainTenantCitizenIdCreatedBy}</w:t>
+      </w:r>
+    </w:p>
+    <w:p>
+      <w:pPr>
+        <w:spacing w:line="360" w:lineRule="auto"/>
+        <w:rPr>
+          <w:rFonts w:ascii="Times New Roman" w:cs="Times New Roman" w:eastAsia="Times New Roman" w:hAnsi="Times New Roman"/>
+        </w:rPr>
+      </w:pPr>
+      <w:r>
+        <w:rPr>
+          <w:rFonts w:ascii="Times New Roman" w:cs="Times New Roman" w:eastAsia="Times New Roman" w:hAnsi="Times New Roman"/>
+          <w:color w:val="000000"/>
+          <w:rtl w:val="0"/>
+        </w:rPr>
+        <w:t xml:space="preserve">Nơi thường trú: </w:t>
+      </w:r>
+      <w:r>
+        <w:rPr>
+          <w:rFonts w:ascii="Times New Roman" w:cs="Times New Roman" w:eastAsia="Times New Roman" w:hAnsi="Times New Roman"/>
+          <w:rtl w:val="0"/>
+        </w:rPr>
+        <w:t xml:space="preserve">{mainTenantCitizenIdAddress}</w:t>
+      </w:r>
+    </w:p>
+    <w:p>
+      <w:pPr>
+        <w:spacing w:line="240" w:lineRule="auto"/>
+        <w:rPr>
+          <w:rFonts w:ascii="Times New Roman" w:cs="Times New Roman" w:eastAsia="Times New Roman" w:hAnsi="Times New Roman"/>
+          <w:color w:val="000000"/>
+        </w:rPr>
+      </w:pPr>
+      <w:r>
+        <w:rPr>
+          <w:rFonts w:ascii="Times New Roman" w:cs="Times New Roman" w:eastAsia="Times New Roman" w:hAnsi="Times New Roman"/>
+          <w:color w:val="000000"/>
+          <w:rtl w:val="0"/>
+        </w:rPr>
+        <w:t xml:space="preserve">Nghề nghiệp: </w:t>
+      </w:r>
+      <w:r>
+        <w:rPr>
+          <w:rFonts w:ascii="Times New Roman" w:cs="Times New Roman" w:eastAsia="Times New Roman" w:hAnsi="Times New Roman"/>
+          <w:rtl w:val="0"/>
+        </w:rPr>
+        <w:t xml:space="preserve">{mainTenantJob} </w:t>
+      </w:r>
+      <w:r>
+        <w:rPr>
+          <w:rFonts w:ascii="Times New Roman" w:cs="Times New Roman" w:eastAsia="Times New Roman" w:hAnsi="Times New Roman"/>
+          <w:color w:val="000000"/>
+          <w:rtl w:val="0"/>
+        </w:rPr>
+        <w:t xml:space="preserve">; Nơi làm việc : </w:t>
+      </w:r>
+      <w:r>
+        <w:rPr>
+          <w:rFonts w:ascii="Times New Roman" w:cs="Times New Roman" w:eastAsia="Times New Roman" w:hAnsi="Times New Roman"/>
+          <w:rtl w:val="0"/>
+        </w:rPr>
+        <w:t xml:space="preserve">{mainTenantWorkAt}</w:t>
+      </w:r>
+      <w:r>
+        <w:rPr>
+          <w:rFonts w:ascii="Times New Roman" w:cs="Times New Roman" w:eastAsia="Times New Roman" w:hAnsi="Times New Roman"/>
+          <w:color w:val="000000"/>
+          <w:rtl w:val="0"/>
+        </w:rPr>
+        <w:t xml:space="preserve"> </w:t>
+      </w:r>
+    </w:p>
+    <w:p>
+      <w:pPr>
+        <w:spacing w:line="240" w:lineRule="auto"/>
+        <w:jc w:val="both"/>
         <w:rPr>
           <w:rFonts w:ascii="Times New Roman" w:cs="Times New Roman" w:eastAsia="Times New Roman" w:hAnsi="Times New Roman"/>
           <w:sz w:val="24"/>
@@ -414,57 +688,23 @@
       <w:r>
         <w:rPr>
           <w:rFonts w:ascii="Times New Roman" w:cs="Times New Roman" w:eastAsia="Times New Roman" w:hAnsi="Times New Roman"/>
-          <w:color w:val="000000"/>
-          <w:rtl w:val="0"/>
-        </w:rPr>
-        <w:t xml:space="preserve">CCCD Số: </w:t>
-      </w:r>
-      <w:r>
-        <w:rPr>
-          <w:rFonts w:ascii="Times New Roman" w:cs="Times New Roman" w:eastAsia="Times New Roman" w:hAnsi="Times New Roman"/>
-          <w:rtl w:val="0"/>
-        </w:rPr>
-        <w:t xml:space="preserve">{tenantCitizenId}</w:t>
-      </w:r>
-      <w:r>
-        <w:rPr>
-          <w:rFonts w:ascii="Times New Roman" w:cs="Times New Roman" w:eastAsia="Times New Roman" w:hAnsi="Times New Roman"/>
-          <w:color w:val="000000"/>
-          <w:rtl w:val="0"/>
-        </w:rPr>
-        <w:t xml:space="preserve"> Ngày cấp: </w:t>
-      </w:r>
-      <w:r>
-        <w:rPr>
-          <w:rFonts w:ascii="Times New Roman" w:cs="Times New Roman" w:eastAsia="Times New Roman" w:hAnsi="Times New Roman"/>
-          <w:rtl w:val="0"/>
-        </w:rPr>
-        <w:t xml:space="preserve">{tenantCitizenIdCreatedAt}</w:t>
-      </w:r>
-      <w:r>
-        <w:rPr>
-          <w:rFonts w:ascii="Times New Roman" w:cs="Times New Roman" w:eastAsia="Times New Roman" w:hAnsi="Times New Roman"/>
-          <w:color w:val="000000"/>
-          <w:rtl w:val="0"/>
-        </w:rPr>
-        <w:t xml:space="preserve"> Nơi cấp: </w:t>
-      </w:r>
-      <w:r>
-        <w:rPr>
-          <w:rFonts w:ascii="Times New Roman" w:cs="Times New Roman" w:eastAsia="Times New Roman" w:hAnsi="Times New Roman"/>
-          <w:rtl w:val="0"/>
-        </w:rPr>
-        <w:t xml:space="preserve">{tenantCitizenIdCreatedBy}</w:t>
-      </w:r>
-      <w:r>
-        <w:rPr>
-          <w:rtl w:val="0"/>
-        </w:rPr>
-      </w:r>
-    </w:p>
-    <w:p>
-      <w:pPr>
-        <w:spacing w:line="360" w:lineRule="auto"/>
+          <w:b w:val="1"/>
+          <w:bCs w:val="1"/>
+          <w:color w:val="000000"/>
+          <w:rtl w:val="0"/>
+        </w:rPr>
+        <w:t xml:space="preserve">Hai bên cùng nhau thỏa thuận ký kết Hợp đồng thuê phòng ở với các nội dung sau đây:</w:t>
+      </w:r>
+      <w:r>
+        <w:rPr>
+          <w:rtl w:val="0"/>
+        </w:rPr>
+      </w:r>
+    </w:p>
+    <w:p>
+      <w:pPr>
+        <w:spacing w:line="240" w:lineRule="auto"/>
+        <w:jc w:val="both"/>
         <w:rPr>
           <w:rFonts w:ascii="Times New Roman" w:cs="Times New Roman" w:eastAsia="Times New Roman" w:hAnsi="Times New Roman"/>
           <w:sz w:val="24"/>
@@ -474,69 +714,62 @@
       <w:r>
         <w:rPr>
           <w:rFonts w:ascii="Times New Roman" w:cs="Times New Roman" w:eastAsia="Times New Roman" w:hAnsi="Times New Roman"/>
-          <w:color w:val="000000"/>
-          <w:rtl w:val="0"/>
-        </w:rPr>
-        <w:t xml:space="preserve">Nơi thường trú: </w:t>
-      </w:r>
-      <w:r>
-        <w:rPr>
-          <w:rFonts w:ascii="Times New Roman" w:cs="Times New Roman" w:eastAsia="Times New Roman" w:hAnsi="Times New Roman"/>
-          <w:rtl w:val="0"/>
-        </w:rPr>
-        <w:t xml:space="preserve">{tenantCitizenIdAddress}</w:t>
-      </w:r>
-      <w:r>
-        <w:rPr>
-          <w:rtl w:val="0"/>
-        </w:rPr>
-      </w:r>
-    </w:p>
-    <w:p>
-      <w:pPr>
-        <w:spacing w:line="240" w:lineRule="auto"/>
-        <w:rPr>
-          <w:rFonts w:ascii="Times New Roman" w:cs="Times New Roman" w:eastAsia="Times New Roman" w:hAnsi="Times New Roman"/>
-          <w:color w:val="000000"/>
-        </w:rPr>
-      </w:pPr>
-      <w:r>
-        <w:rPr>
-          <w:rFonts w:ascii="Times New Roman" w:cs="Times New Roman" w:eastAsia="Times New Roman" w:hAnsi="Times New Roman"/>
-          <w:color w:val="000000"/>
-          <w:rtl w:val="0"/>
-        </w:rPr>
-        <w:t xml:space="preserve">Nghề nghiệp: </w:t>
-      </w:r>
-      <w:r>
-        <w:rPr>
-          <w:rFonts w:ascii="Times New Roman" w:cs="Times New Roman" w:eastAsia="Times New Roman" w:hAnsi="Times New Roman"/>
-          <w:rtl w:val="0"/>
-        </w:rPr>
-        <w:t xml:space="preserve">{tenantJob} </w:t>
-      </w:r>
-      <w:r>
-        <w:rPr>
-          <w:rFonts w:ascii="Times New Roman" w:cs="Times New Roman" w:eastAsia="Times New Roman" w:hAnsi="Times New Roman"/>
-          <w:color w:val="000000"/>
-          <w:rtl w:val="0"/>
-        </w:rPr>
-        <w:t xml:space="preserve">; Nơi làm việc : </w:t>
-      </w:r>
-      <w:r>
-        <w:rPr>
-          <w:rFonts w:ascii="Times New Roman" w:cs="Times New Roman" w:eastAsia="Times New Roman" w:hAnsi="Times New Roman"/>
-          <w:rtl w:val="0"/>
-        </w:rPr>
-        <w:t xml:space="preserve">{tenantWorkAt}</w:t>
-      </w:r>
-      <w:r>
-        <w:rPr>
-          <w:rFonts w:ascii="Times New Roman" w:cs="Times New Roman" w:eastAsia="Times New Roman" w:hAnsi="Times New Roman"/>
-          <w:color w:val="000000"/>
-          <w:rtl w:val="0"/>
-        </w:rPr>
-        <w:t xml:space="preserve"> </w:t>
+          <w:b w:val="1"/>
+          <w:bCs w:val="1"/>
+          <w:color w:val="000000"/>
+          <w:rtl w:val="0"/>
+        </w:rPr>
+        <w:t xml:space="preserve">Điều 1: Nội dung Hợp đồng</w:t>
+      </w:r>
+      <w:r>
+        <w:rPr>
+          <w:rtl w:val="0"/>
+        </w:rPr>
+      </w:r>
+    </w:p>
+    <w:p>
+      <w:pPr>
+        <w:spacing w:line="240" w:lineRule="auto"/>
+        <w:jc w:val="both"/>
+        <w:rPr>
+          <w:rFonts w:ascii="Times New Roman" w:cs="Times New Roman" w:eastAsia="Times New Roman" w:hAnsi="Times New Roman"/>
+          <w:color w:val="000000"/>
+        </w:rPr>
+      </w:pPr>
+      <w:r>
+        <w:rPr>
+          <w:rFonts w:ascii="Times New Roman" w:cs="Times New Roman" w:eastAsia="Times New Roman" w:hAnsi="Times New Roman"/>
+          <w:color w:val="000000"/>
+          <w:rtl w:val="0"/>
+        </w:rPr>
+        <w:t xml:space="preserve">Bên A đồng ý cho Bên B thuê để ở phòng </w:t>
+      </w:r>
+      <w:r>
+        <w:rPr>
+          <w:rFonts w:ascii="Times New Roman" w:cs="Times New Roman" w:eastAsia="Times New Roman" w:hAnsi="Times New Roman"/>
+          <w:rtl w:val="0"/>
+        </w:rPr>
+        <w:t xml:space="preserve">{roomName} </w:t>
+      </w:r>
+      <w:r>
+        <w:rPr>
+          <w:rFonts w:ascii="Times New Roman" w:cs="Times New Roman" w:eastAsia="Times New Roman" w:hAnsi="Times New Roman"/>
+          <w:color w:val="000000"/>
+          <w:rtl w:val="0"/>
+        </w:rPr>
+        <w:t xml:space="preserve">tại </w:t>
+      </w:r>
+      <w:r>
+        <w:rPr>
+          <w:rFonts w:ascii="Times New Roman" w:cs="Times New Roman" w:eastAsia="Times New Roman" w:hAnsi="Times New Roman"/>
+          <w:rtl w:val="0"/>
+        </w:rPr>
+        <w:t xml:space="preserve">{houseAddress}</w:t>
+      </w:r>
+      <w:r>
+        <w:rPr>
+          <w:rtl w:val="0"/>
+        </w:rPr>
       </w:r>
     </w:p>
     <w:p>
@@ -552,16 +785,278 @@
       <w:r>
         <w:rPr>
           <w:rFonts w:ascii="Times New Roman" w:cs="Times New Roman" w:eastAsia="Times New Roman" w:hAnsi="Times New Roman"/>
-          <w:b w:val="1"/>
-          <w:color w:val="000000"/>
-          <w:rtl w:val="0"/>
-        </w:rPr>
-        <w:t xml:space="preserve">Hai bên cùng nhau thỏa thuận ký kết Hợp đồng thuê phòng ở với các nội dung sau đây:</w:t>
-      </w:r>
-      <w:r>
-        <w:rPr>
-          <w:rtl w:val="0"/>
-        </w:rPr>
+          <w:color w:val="000000"/>
+          <w:rtl w:val="0"/>
+        </w:rPr>
+        <w:t xml:space="preserve">Gồm </w:t>
+      </w:r>
+      <w:r>
+        <w:rPr>
+          <w:rFonts w:ascii="Times New Roman" w:cs="Times New Roman" w:eastAsia="Times New Roman" w:hAnsi="Times New Roman"/>
+          <w:rtl w:val="0"/>
+        </w:rPr>
+        <w:t xml:space="preserve">{totalTenant}</w:t>
+      </w:r>
+      <w:r>
+        <w:rPr>
+          <w:rFonts w:ascii="Times New Roman" w:cs="Times New Roman" w:eastAsia="Times New Roman" w:hAnsi="Times New Roman"/>
+          <w:color w:val="000000"/>
+          <w:rtl w:val="0"/>
+        </w:rPr>
+        <w:t xml:space="preserve"> người là:</w:t>
+      </w:r>
+      <w:r>
+        <w:rPr>
+          <w:rtl w:val="0"/>
+        </w:rPr>
+      </w:r>
+    </w:p>
+    <w:p>
+      <w:pPr>
+        <w:spacing w:line="240" w:lineRule="auto"/>
+        <w:ind w:left="0" w:firstLine="0"/>
+        <w:rPr>
+          <w:rFonts w:ascii="Times New Roman" w:cs="Times New Roman" w:eastAsia="Times New Roman" w:hAnsi="Times New Roman"/>
+          <w:color w:val="000000"/>
+        </w:rPr>
+      </w:pPr>
+      <w:r>
+        <w:rPr>
+          <w:rFonts w:ascii="Times New Roman" w:cs="Times New Roman" w:eastAsia="Times New Roman" w:hAnsi="Times New Roman"/>
+          <w:color w:val="000000"/>
+          <w:rtl w:val="0"/>
+        </w:rPr>
+        <w:t xml:space="preserve">{#tenants}</w:t>
+      </w:r>
+    </w:p>
+    <w:p>
+      <w:pPr>
+        <w:numPr>
+          <w:ilvl w:val="0"/>
+          <w:numId w:val="1"/>
+        </w:numPr>
+        <w:spacing w:line="240" w:lineRule="auto"/>
+        <w:ind w:left="810" w:hanging="360"/>
+        <w:rPr>
+          <w:rFonts w:ascii="Times New Roman" w:cs="Times New Roman" w:eastAsia="Times New Roman" w:hAnsi="Times New Roman"/>
+          <w:color w:val="000000"/>
+          <w:u w:val="none"/>
+        </w:rPr>
+      </w:pPr>
+      <w:r>
+        <w:rPr>
+          <w:rFonts w:ascii="Times New Roman" w:cs="Times New Roman" w:eastAsia="Times New Roman" w:hAnsi="Times New Roman"/>
+          <w:color w:val="000000"/>
+          <w:rtl w:val="0"/>
+        </w:rPr>
+        <w:t xml:space="preserve">Anh ( Chị ): {name}   Số ĐT: {phone}</w:t>
+      </w:r>
+    </w:p>
+    <w:p>
+      <w:pPr>
+        <w:spacing w:line="240" w:lineRule="auto"/>
+        <w:ind w:left="0" w:firstLine="720"/>
+        <w:rPr>
+          <w:rFonts w:ascii="Times New Roman" w:cs="Times New Roman" w:eastAsia="Times New Roman" w:hAnsi="Times New Roman"/>
+          <w:color w:val="000000"/>
+        </w:rPr>
+      </w:pPr>
+      <w:r>
+        <w:rPr>
+          <w:rFonts w:ascii="Times New Roman" w:cs="Times New Roman" w:eastAsia="Times New Roman" w:hAnsi="Times New Roman"/>
+          <w:rtl w:val="0"/>
+        </w:rPr>
+        <w:t xml:space="preserve">  </w:t>
+      </w:r>
+      <w:r>
+        <w:rPr>
+          <w:rFonts w:ascii="Times New Roman" w:cs="Times New Roman" w:eastAsia="Times New Roman" w:hAnsi="Times New Roman"/>
+          <w:color w:val="000000"/>
+          <w:rtl w:val="0"/>
+        </w:rPr>
+        <w:t xml:space="preserve">CCCD: {citizenId}  Ngày cấp: {citizenIdCreatedAt}  Nơi cấp: {citizenIdCreatedBy}</w:t>
+      </w:r>
+    </w:p>
+    <w:p>
+      <w:pPr>
+        <w:spacing w:line="240" w:lineRule="auto"/>
+        <w:ind w:left="0" w:firstLine="720"/>
+        <w:rPr>
+          <w:rFonts w:ascii="Times New Roman" w:cs="Times New Roman" w:eastAsia="Times New Roman" w:hAnsi="Times New Roman"/>
+          <w:color w:val="000000"/>
+        </w:rPr>
+      </w:pPr>
+      <w:r>
+        <w:rPr>
+          <w:rFonts w:ascii="Times New Roman" w:cs="Times New Roman" w:eastAsia="Times New Roman" w:hAnsi="Times New Roman"/>
+          <w:rtl w:val="0"/>
+        </w:rPr>
+        <w:t xml:space="preserve">  </w:t>
+      </w:r>
+      <w:r>
+        <w:rPr>
+          <w:rFonts w:ascii="Times New Roman" w:cs="Times New Roman" w:eastAsia="Times New Roman" w:hAnsi="Times New Roman"/>
+          <w:color w:val="000000"/>
+          <w:rtl w:val="0"/>
+        </w:rPr>
+        <w:t xml:space="preserve">Nơi thường trú: {citizenIdAddress}</w:t>
+      </w:r>
+    </w:p>
+    <w:p>
+      <w:pPr>
+        <w:spacing w:line="240" w:lineRule="auto"/>
+        <w:ind w:left="0" w:firstLine="0"/>
+        <w:rPr>
+          <w:rFonts w:ascii="Times New Roman" w:cs="Times New Roman" w:eastAsia="Times New Roman" w:hAnsi="Times New Roman"/>
+          <w:color w:val="000000"/>
+        </w:rPr>
+      </w:pPr>
+      <w:r>
+        <w:rPr>
+          <w:rFonts w:ascii="Times New Roman" w:cs="Times New Roman" w:eastAsia="Times New Roman" w:hAnsi="Times New Roman"/>
+          <w:color w:val="000000"/>
+          <w:rtl w:val="0"/>
+        </w:rPr>
+        <w:t xml:space="preserve">{/tenants}</w:t>
+      </w:r>
+    </w:p>
+    <w:p>
+      <w:pPr>
+        <w:spacing w:line="240" w:lineRule="auto"/>
+        <w:ind w:left="720" w:firstLine="0"/>
+        <w:rPr>
+          <w:rFonts w:ascii="Times New Roman" w:cs="Times New Roman" w:eastAsia="Times New Roman" w:hAnsi="Times New Roman"/>
+          <w:color w:val="000000"/>
+        </w:rPr>
+      </w:pPr>
+      <w:r>
+        <w:rPr>
+          <w:rtl w:val="0"/>
+        </w:rPr>
+      </w:r>
+    </w:p>
+    <w:p>
+      <w:pPr>
+        <w:spacing w:line="240" w:lineRule="auto"/>
+        <w:ind w:left="0" w:firstLine="0"/>
+        <w:rPr>
+          <w:rFonts w:ascii="Times New Roman" w:cs="Times New Roman" w:eastAsia="Times New Roman" w:hAnsi="Times New Roman"/>
+        </w:rPr>
+      </w:pPr>
+      <w:r>
+        <w:rPr>
+          <w:rtl w:val="0"/>
+        </w:rPr>
+      </w:r>
+    </w:p>
+    <w:p>
+      <w:pPr>
+        <w:spacing w:line="240" w:lineRule="auto"/>
+        <w:rPr>
+          <w:rFonts w:ascii="Times New Roman" w:cs="Times New Roman" w:eastAsia="Times New Roman" w:hAnsi="Times New Roman"/>
+          <w:color w:val="000000"/>
+        </w:rPr>
+      </w:pPr>
+      <w:r>
+        <w:rPr>
+          <w:rFonts w:ascii="Times New Roman" w:cs="Times New Roman" w:eastAsia="Times New Roman" w:hAnsi="Times New Roman"/>
+          <w:color w:val="000000"/>
+          <w:rtl w:val="0"/>
+        </w:rPr>
+        <w:t xml:space="preserve">Nếu ở quá số người trên, Bên A có quyền đơn phương chấm dứt hợp đồng. Trường hợp ở thêm người phải được sự đồng ý của bên A. Chi phí thêm người ở là </w:t>
+      </w:r>
+      <w:r>
+        <w:rPr>
+          <w:rFonts w:ascii="Times New Roman" w:cs="Times New Roman" w:eastAsia="Times New Roman" w:hAnsi="Times New Roman"/>
+          <w:rtl w:val="0"/>
+        </w:rPr>
+        <w:t xml:space="preserve">{overRentalFee}</w:t>
+      </w:r>
+      <w:r>
+        <w:rPr>
+          <w:rFonts w:ascii="Times New Roman" w:cs="Times New Roman" w:eastAsia="Times New Roman" w:hAnsi="Times New Roman"/>
+          <w:color w:val="000000"/>
+          <w:rtl w:val="0"/>
+        </w:rPr>
+        <w:t xml:space="preserve">đ/tháng.</w:t>
+      </w:r>
+    </w:p>
+    <w:p>
+      <w:pPr>
+        <w:spacing w:line="240" w:lineRule="auto"/>
+        <w:rPr>
+          <w:rFonts w:ascii="Times New Roman" w:cs="Times New Roman" w:eastAsia="Times New Roman" w:hAnsi="Times New Roman"/>
+          <w:b w:val="1"/>
+          <w:bCs w:val="1"/>
+          <w:color w:val="000000"/>
+        </w:rPr>
+      </w:pPr>
+      <w:r>
+        <w:rPr>
+          <w:rFonts w:ascii="Times New Roman" w:cs="Times New Roman" w:eastAsia="Times New Roman" w:hAnsi="Times New Roman"/>
+          <w:b w:val="1"/>
+          <w:bCs w:val="1"/>
+          <w:color w:val="000000"/>
+          <w:rtl w:val="0"/>
+        </w:rPr>
+        <w:t xml:space="preserve">Thời gian thuê: Từ ngày </w:t>
+      </w:r>
+      <w:r>
+        <w:rPr>
+          <w:rFonts w:ascii="Times New Roman" w:cs="Times New Roman" w:eastAsia="Times New Roman" w:hAnsi="Times New Roman"/>
+          <w:b w:val="1"/>
+          <w:bCs w:val="1"/>
+          <w:rtl w:val="0"/>
+        </w:rPr>
+        <w:t xml:space="preserve">{startDate}</w:t>
+      </w:r>
+      <w:r>
+        <w:rPr>
+          <w:rFonts w:ascii="Times New Roman" w:cs="Times New Roman" w:eastAsia="Times New Roman" w:hAnsi="Times New Roman"/>
+          <w:b w:val="1"/>
+          <w:bCs w:val="1"/>
+          <w:color w:val="000000"/>
+          <w:rtl w:val="0"/>
+        </w:rPr>
+        <w:t xml:space="preserve"> đến ngày </w:t>
+      </w:r>
+      <w:r>
+        <w:rPr>
+          <w:rFonts w:ascii="Times New Roman" w:cs="Times New Roman" w:eastAsia="Times New Roman" w:hAnsi="Times New Roman"/>
+          <w:b w:val="1"/>
+          <w:bCs w:val="1"/>
+          <w:rtl w:val="0"/>
+        </w:rPr>
+        <w:t xml:space="preserve">{endDate}</w:t>
+      </w:r>
+      <w:r>
+        <w:rPr>
+          <w:rFonts w:ascii="Times New Roman" w:cs="Times New Roman" w:eastAsia="Times New Roman" w:hAnsi="Times New Roman"/>
+          <w:b w:val="1"/>
+          <w:bCs w:val="1"/>
+          <w:color w:val="000000"/>
+          <w:rtl w:val="0"/>
+        </w:rPr>
+        <w:t xml:space="preserve">(</w:t>
+      </w:r>
+      <w:r>
+        <w:rPr>
+          <w:rFonts w:ascii="Times New Roman" w:cs="Times New Roman" w:eastAsia="Times New Roman" w:hAnsi="Times New Roman"/>
+          <w:b w:val="1"/>
+          <w:bCs w:val="1"/>
+          <w:rtl w:val="0"/>
+        </w:rPr>
+        <w:t xml:space="preserve">{duration}</w:t>
+      </w:r>
+      <w:r>
+        <w:rPr>
+          <w:rFonts w:ascii="Times New Roman" w:cs="Times New Roman" w:eastAsia="Times New Roman" w:hAnsi="Times New Roman"/>
+          <w:b w:val="1"/>
+          <w:bCs w:val="1"/>
+          <w:color w:val="000000"/>
+          <w:rtl w:val="0"/>
+        </w:rPr>
+        <w:t xml:space="preserve"> tháng)</w:t>
       </w:r>
     </w:p>
     <w:p>
@@ -578,51 +1073,632 @@
         <w:rPr>
           <w:rFonts w:ascii="Times New Roman" w:cs="Times New Roman" w:eastAsia="Times New Roman" w:hAnsi="Times New Roman"/>
           <w:b w:val="1"/>
-          <w:color w:val="000000"/>
-          <w:rtl w:val="0"/>
-        </w:rPr>
-        <w:t xml:space="preserve">Điều 1: Nội dung Hợp đồng</w:t>
-      </w:r>
-      <w:r>
-        <w:rPr>
-          <w:rtl w:val="0"/>
-        </w:rPr>
-      </w:r>
-    </w:p>
-    <w:p>
-      <w:pPr>
-        <w:spacing w:line="240" w:lineRule="auto"/>
-        <w:jc w:val="both"/>
-        <w:rPr>
-          <w:rFonts w:ascii="Times New Roman" w:cs="Times New Roman" w:eastAsia="Times New Roman" w:hAnsi="Times New Roman"/>
-          <w:color w:val="000000"/>
-        </w:rPr>
-      </w:pPr>
-      <w:r>
-        <w:rPr>
-          <w:rFonts w:ascii="Times New Roman" w:cs="Times New Roman" w:eastAsia="Times New Roman" w:hAnsi="Times New Roman"/>
-          <w:color w:val="000000"/>
-          <w:rtl w:val="0"/>
-        </w:rPr>
-        <w:t xml:space="preserve">Bên A đồng ý cho Bên B thuê để ở phòng 302 tại số nhà 16, Ngõ 66 Đường Giáp Bát, Quận Hoàng Mai, Thành phố Hà Nội</w:t>
-      </w:r>
-    </w:p>
-    <w:p>
-      <w:pPr>
-        <w:spacing w:line="240" w:lineRule="auto"/>
-        <w:jc w:val="both"/>
-        <w:rPr>
-          <w:rFonts w:ascii="Times New Roman" w:cs="Times New Roman" w:eastAsia="Times New Roman" w:hAnsi="Times New Roman"/>
-          <w:color w:val="000000"/>
-        </w:rPr>
-      </w:pPr>
-      <w:r>
-        <w:rPr>
-          <w:rFonts w:ascii="Times New Roman" w:cs="Times New Roman" w:eastAsia="Times New Roman" w:hAnsi="Times New Roman"/>
-          <w:color w:val="000000"/>
-          <w:rtl w:val="0"/>
-        </w:rPr>
-        <w:t xml:space="preserve">Gồm 02 người là:</w:t>
+          <w:bCs w:val="1"/>
+          <w:color w:val="000000"/>
+          <w:rtl w:val="0"/>
+        </w:rPr>
+        <w:t xml:space="preserve">Điều 2: Giá cả và Phương thức thuê</w:t>
+      </w:r>
+      <w:r>
+        <w:rPr>
+          <w:rtl w:val="0"/>
+        </w:rPr>
+      </w:r>
+    </w:p>
+    <w:p>
+      <w:pPr>
+        <w:numPr>
+          <w:ilvl w:val="0"/>
+          <w:numId w:val="3"/>
+        </w:numPr>
+        <w:spacing w:line="240" w:lineRule="auto"/>
+        <w:ind w:left="360" w:hanging="360"/>
+        <w:jc w:val="both"/>
+        <w:rPr>
+          <w:i w:val="1"/>
+          <w:iCs w:val="1"/>
+          <w:color w:val="000000"/>
+        </w:rPr>
+      </w:pPr>
+      <w:r>
+        <w:rPr>
+          <w:rFonts w:ascii="Times New Roman" w:cs="Times New Roman" w:eastAsia="Times New Roman" w:hAnsi="Times New Roman"/>
+          <w:color w:val="000000"/>
+          <w:rtl w:val="0"/>
+        </w:rPr>
+        <w:t xml:space="preserve">Giá thuê phòng:</w:t>
+      </w:r>
+      <w:r>
+        <w:rPr>
+          <w:rFonts w:ascii="Times New Roman" w:cs="Times New Roman" w:eastAsia="Times New Roman" w:hAnsi="Times New Roman"/>
+          <w:rtl w:val="0"/>
+        </w:rPr>
+        <w:t xml:space="preserve"> {roomPrice}</w:t>
+      </w:r>
+      <w:r>
+        <w:rPr>
+          <w:rFonts w:ascii="Times New Roman" w:cs="Times New Roman" w:eastAsia="Times New Roman" w:hAnsi="Times New Roman"/>
+          <w:b w:val="1"/>
+          <w:bCs w:val="1"/>
+          <w:color w:val="000000"/>
+          <w:rtl w:val="0"/>
+        </w:rPr>
+        <w:t xml:space="preserve"> đ/tháng</w:t>
+      </w:r>
+      <w:r>
+        <w:rPr>
+          <w:rtl w:val="0"/>
+        </w:rPr>
+      </w:r>
+    </w:p>
+    <w:p>
+      <w:pPr>
+        <w:spacing w:line="240" w:lineRule="auto"/>
+        <w:ind w:hanging="180"/>
+        <w:rPr>
+          <w:rFonts w:ascii="Times New Roman" w:cs="Times New Roman" w:eastAsia="Times New Roman" w:hAnsi="Times New Roman"/>
+          <w:sz w:val="24"/>
+          <w:szCs w:val="24"/>
+        </w:rPr>
+      </w:pPr>
+      <w:r>
+        <w:rPr>
+          <w:rFonts w:ascii="Times New Roman" w:cs="Times New Roman" w:eastAsia="Times New Roman" w:hAnsi="Times New Roman"/>
+          <w:i w:val="1"/>
+          <w:iCs w:val="1"/>
+          <w:color w:val="000000"/>
+          <w:rtl w:val="0"/>
+        </w:rPr>
+        <w:t xml:space="preserve">Bằng chữ:</w:t>
+      </w:r>
+      <w:r>
+        <w:rPr>
+          <w:rFonts w:ascii="Times New Roman" w:cs="Times New Roman" w:eastAsia="Times New Roman" w:hAnsi="Times New Roman"/>
+          <w:rtl w:val="0"/>
+        </w:rPr>
+        <w:t xml:space="preserve"> {roomPriceInText}</w:t>
+      </w:r>
+      <w:r>
+        <w:rPr>
+          <w:rFonts w:ascii="Times New Roman" w:cs="Times New Roman" w:eastAsia="Times New Roman" w:hAnsi="Times New Roman"/>
+          <w:i w:val="1"/>
+          <w:iCs w:val="1"/>
+          <w:color w:val="000000"/>
+          <w:rtl w:val="0"/>
+        </w:rPr>
+        <w:t xml:space="preserve">.</w:t>
+      </w:r>
+      <w:r>
+        <w:rPr>
+          <w:rtl w:val="0"/>
+        </w:rPr>
+      </w:r>
+    </w:p>
+    <w:p>
+      <w:pPr>
+        <w:numPr>
+          <w:ilvl w:val="0"/>
+          <w:numId w:val="4"/>
+        </w:numPr>
+        <w:spacing w:line="240" w:lineRule="auto"/>
+        <w:ind w:left="360" w:hanging="360"/>
+        <w:jc w:val="both"/>
+        <w:rPr>
+          <w:color w:val="000000"/>
+        </w:rPr>
+      </w:pPr>
+      <w:r>
+        <w:rPr>
+          <w:rFonts w:ascii="Times New Roman" w:cs="Times New Roman" w:eastAsia="Times New Roman" w:hAnsi="Times New Roman"/>
+          <w:color w:val="000000"/>
+          <w:rtl w:val="0"/>
+        </w:rPr>
+        <w:t xml:space="preserve">Tiền đặt cọc: </w:t>
+      </w:r>
+      <w:r>
+        <w:rPr>
+          <w:rFonts w:ascii="Times New Roman" w:cs="Times New Roman" w:eastAsia="Times New Roman" w:hAnsi="Times New Roman"/>
+          <w:rtl w:val="0"/>
+        </w:rPr>
+        <w:t xml:space="preserve">{roomDeposit} </w:t>
+      </w:r>
+      <w:r>
+        <w:rPr>
+          <w:rFonts w:ascii="Times New Roman" w:cs="Times New Roman" w:eastAsia="Times New Roman" w:hAnsi="Times New Roman"/>
+          <w:b w:val="1"/>
+          <w:bCs w:val="1"/>
+          <w:color w:val="000000"/>
+          <w:rtl w:val="0"/>
+        </w:rPr>
+        <w:t xml:space="preserve">đ</w:t>
+      </w:r>
+      <w:r>
+        <w:rPr>
+          <w:rtl w:val="0"/>
+        </w:rPr>
+      </w:r>
+    </w:p>
+    <w:p>
+      <w:pPr>
+        <w:spacing w:line="240" w:lineRule="auto"/>
+        <w:ind w:hanging="180"/>
+        <w:rPr>
+          <w:rFonts w:ascii="Times New Roman" w:cs="Times New Roman" w:eastAsia="Times New Roman" w:hAnsi="Times New Roman"/>
+          <w:color w:val="000000"/>
+        </w:rPr>
+      </w:pPr>
+      <w:r>
+        <w:rPr>
+          <w:rFonts w:ascii="Times New Roman" w:cs="Times New Roman" w:eastAsia="Times New Roman" w:hAnsi="Times New Roman"/>
+          <w:i w:val="1"/>
+          <w:iCs w:val="1"/>
+          <w:color w:val="000000"/>
+          <w:rtl w:val="0"/>
+        </w:rPr>
+        <w:t xml:space="preserve">Bằng chữ: </w:t>
+      </w:r>
+      <w:r>
+        <w:rPr>
+          <w:rFonts w:ascii="Times New Roman" w:cs="Times New Roman" w:eastAsia="Times New Roman" w:hAnsi="Times New Roman"/>
+          <w:rtl w:val="0"/>
+        </w:rPr>
+        <w:t xml:space="preserve">{roomDepositInText}</w:t>
+      </w:r>
+      <w:r>
+        <w:rPr>
+          <w:rFonts w:ascii="Times New Roman" w:cs="Times New Roman" w:eastAsia="Times New Roman" w:hAnsi="Times New Roman"/>
+          <w:color w:val="000000"/>
+          <w:rtl w:val="0"/>
+        </w:rPr>
+        <w:t xml:space="preserve">.</w:t>
+      </w:r>
+    </w:p>
+    <w:p>
+      <w:pPr>
+        <w:spacing w:line="240" w:lineRule="auto"/>
+        <w:ind w:hanging="180"/>
+        <w:rPr>
+          <w:rFonts w:ascii="Times New Roman" w:cs="Times New Roman" w:eastAsia="Times New Roman" w:hAnsi="Times New Roman"/>
+        </w:rPr>
+      </w:pPr>
+      <w:r>
+        <w:rPr>
+          <w:rtl w:val="0"/>
+        </w:rPr>
+      </w:r>
+    </w:p>
+    <w:p>
+      <w:pPr>
+        <w:spacing w:line="240" w:lineRule="auto"/>
+        <w:rPr>
+          <w:rFonts w:ascii="Times New Roman" w:cs="Times New Roman" w:eastAsia="Times New Roman" w:hAnsi="Times New Roman"/>
+          <w:b w:val="1"/>
+          <w:bCs w:val="1"/>
+          <w:i w:val="1"/>
+          <w:iCs w:val="1"/>
+          <w:color w:val="000000"/>
+        </w:rPr>
+      </w:pPr>
+      <w:r>
+        <w:rPr>
+          <w:rFonts w:ascii="Times New Roman" w:cs="Times New Roman" w:eastAsia="Times New Roman" w:hAnsi="Times New Roman"/>
+          <w:b w:val="1"/>
+          <w:bCs w:val="1"/>
+          <w:color w:val="000000"/>
+          <w:rtl w:val="0"/>
+        </w:rPr>
+        <w:t xml:space="preserve">Tiền đặt cọc và tiền thuê phòng + phí tháng đầu tiên thanh toán ngay sau khi ký Hợp đồng: </w:t>
+      </w:r>
+      <w:r>
+        <w:rPr>
+          <w:rFonts w:ascii="Times New Roman" w:cs="Times New Roman" w:eastAsia="Times New Roman" w:hAnsi="Times New Roman"/>
+          <w:b w:val="1"/>
+          <w:bCs w:val="1"/>
+          <w:rtl w:val="0"/>
+        </w:rPr>
+        <w:t xml:space="preserve">{roomFirstMonthTotal}</w:t>
+      </w:r>
+      <w:r>
+        <w:rPr>
+          <w:rtl w:val="0"/>
+        </w:rPr>
+      </w:r>
+    </w:p>
+    <w:p>
+      <w:pPr>
+        <w:numPr>
+          <w:ilvl w:val="0"/>
+          <w:numId w:val="8"/>
+        </w:numPr>
+        <w:spacing w:line="240" w:lineRule="auto"/>
+        <w:ind w:left="720" w:hanging="360"/>
+        <w:rPr>
+          <w:rFonts w:ascii="Times New Roman" w:cs="Times New Roman" w:eastAsia="Times New Roman" w:hAnsi="Times New Roman"/>
+          <w:b w:val="1"/>
+          <w:bCs w:val="1"/>
+          <w:i w:val="1"/>
+          <w:iCs w:val="1"/>
+          <w:color w:val="000000"/>
+          <w:u w:val="none"/>
+        </w:rPr>
+      </w:pPr>
+      <w:r>
+        <w:rPr>
+          <w:rFonts w:ascii="Times New Roman" w:cs="Times New Roman" w:eastAsia="Times New Roman" w:hAnsi="Times New Roman"/>
+          <w:b w:val="1"/>
+          <w:bCs w:val="1"/>
+          <w:i w:val="1"/>
+          <w:iCs w:val="1"/>
+          <w:color w:val="000000"/>
+          <w:rtl w:val="0"/>
+        </w:rPr>
+        <w:t xml:space="preserve">(</w:t>
+      </w:r>
+      <w:r>
+        <w:rPr>
+          <w:rFonts w:ascii="Times New Roman" w:cs="Times New Roman" w:eastAsia="Times New Roman" w:hAnsi="Times New Roman"/>
+          <w:b w:val="1"/>
+          <w:bCs w:val="1"/>
+          <w:i w:val="1"/>
+          <w:iCs w:val="1"/>
+          <w:rtl w:val="0"/>
+        </w:rPr>
+        <w:t xml:space="preserve"> {roomFirstMonthTotalInText} )</w:t>
+      </w:r>
+      <w:r>
+        <w:rPr>
+          <w:rtl w:val="0"/>
+        </w:rPr>
+      </w:r>
+    </w:p>
+    <w:p>
+      <w:pPr>
+        <w:spacing w:line="240" w:lineRule="auto"/>
+        <w:ind w:left="720" w:firstLine="0"/>
+        <w:rPr>
+          <w:rFonts w:ascii="Times New Roman" w:cs="Times New Roman" w:eastAsia="Times New Roman" w:hAnsi="Times New Roman"/>
+          <w:b w:val="1"/>
+          <w:bCs w:val="1"/>
+          <w:i w:val="1"/>
+          <w:iCs w:val="1"/>
+        </w:rPr>
+      </w:pPr>
+      <w:r>
+        <w:rPr>
+          <w:rtl w:val="0"/>
+        </w:rPr>
+      </w:r>
+    </w:p>
+    <w:p>
+      <w:pPr>
+        <w:numPr>
+          <w:ilvl w:val="0"/>
+          <w:numId w:val="5"/>
+        </w:numPr>
+        <w:spacing w:line="240" w:lineRule="auto"/>
+        <w:ind w:left="360" w:hanging="360"/>
+        <w:jc w:val="both"/>
+        <w:rPr>
+          <w:color w:val="000000"/>
+        </w:rPr>
+      </w:pPr>
+      <w:r>
+        <w:rPr>
+          <w:rFonts w:ascii="Times New Roman" w:cs="Times New Roman" w:eastAsia="Times New Roman" w:hAnsi="Times New Roman"/>
+          <w:color w:val="000000"/>
+          <w:rtl w:val="0"/>
+        </w:rPr>
+        <w:t xml:space="preserve">Tiền điện : </w:t>
+      </w:r>
+      <w:r>
+        <w:rPr>
+          <w:rFonts w:ascii="Times New Roman" w:cs="Times New Roman" w:eastAsia="Times New Roman" w:hAnsi="Times New Roman"/>
+          <w:rtl w:val="0"/>
+        </w:rPr>
+        <w:t xml:space="preserve">{roomElectricFee}</w:t>
+      </w:r>
+      <w:r>
+        <w:rPr>
+          <w:rFonts w:ascii="Times New Roman" w:cs="Times New Roman" w:eastAsia="Times New Roman" w:hAnsi="Times New Roman"/>
+          <w:color w:val="000000"/>
+          <w:rtl w:val="0"/>
+        </w:rPr>
+        <w:t xml:space="preserve"> đồng/kwh      ; Tiền Internet : </w:t>
+      </w:r>
+      <w:r>
+        <w:rPr>
+          <w:rFonts w:ascii="Times New Roman" w:cs="Times New Roman" w:eastAsia="Times New Roman" w:hAnsi="Times New Roman"/>
+          <w:rtl w:val="0"/>
+        </w:rPr>
+        <w:t xml:space="preserve">{roomInternetFee} </w:t>
+      </w:r>
+      <w:r>
+        <w:rPr>
+          <w:rFonts w:ascii="Times New Roman" w:cs="Times New Roman" w:eastAsia="Times New Roman" w:hAnsi="Times New Roman"/>
+          <w:color w:val="000000"/>
+          <w:rtl w:val="0"/>
+        </w:rPr>
+        <w:t xml:space="preserve">đ/ phòng.</w:t>
+      </w:r>
+    </w:p>
+    <w:p>
+      <w:pPr>
+        <w:numPr>
+          <w:ilvl w:val="0"/>
+          <w:numId w:val="5"/>
+        </w:numPr>
+        <w:spacing w:line="240" w:lineRule="auto"/>
+        <w:ind w:left="360" w:hanging="360"/>
+        <w:jc w:val="both"/>
+        <w:rPr>
+          <w:color w:val="000000"/>
+        </w:rPr>
+      </w:pPr>
+      <w:r>
+        <w:rPr>
+          <w:rFonts w:ascii="Times New Roman" w:cs="Times New Roman" w:eastAsia="Times New Roman" w:hAnsi="Times New Roman"/>
+          <w:color w:val="000000"/>
+          <w:rtl w:val="0"/>
+        </w:rPr>
+        <w:t xml:space="preserve">Tiền nước: </w:t>
+      </w:r>
+      <w:r>
+        <w:rPr>
+          <w:rFonts w:ascii="Times New Roman" w:cs="Times New Roman" w:eastAsia="Times New Roman" w:hAnsi="Times New Roman"/>
+          <w:rtl w:val="0"/>
+        </w:rPr>
+        <w:t xml:space="preserve">{roomWaterFee}</w:t>
+      </w:r>
+      <w:r>
+        <w:rPr>
+          <w:rFonts w:ascii="Times New Roman" w:cs="Times New Roman" w:eastAsia="Times New Roman" w:hAnsi="Times New Roman"/>
+          <w:color w:val="000000"/>
+          <w:rtl w:val="0"/>
+        </w:rPr>
+        <w:t xml:space="preserve"> đ/1 người   ( Dành cho các phòng ko có máy giặt)    </w:t>
+      </w:r>
+    </w:p>
+    <w:p>
+      <w:pPr>
+        <w:numPr>
+          <w:ilvl w:val="0"/>
+          <w:numId w:val="5"/>
+        </w:numPr>
+        <w:spacing w:line="240" w:lineRule="auto"/>
+        <w:ind w:left="360" w:hanging="360"/>
+        <w:jc w:val="both"/>
+        <w:rPr>
+          <w:color w:val="000000"/>
+        </w:rPr>
+      </w:pPr>
+      <w:r>
+        <w:rPr>
+          <w:rFonts w:ascii="Times New Roman" w:cs="Times New Roman" w:eastAsia="Times New Roman" w:hAnsi="Times New Roman"/>
+          <w:color w:val="000000"/>
+          <w:rtl w:val="0"/>
+        </w:rPr>
+        <w:t xml:space="preserve">Tiền rác: vệ sinh điện công cộng </w:t>
+      </w:r>
+      <w:r>
+        <w:rPr>
+          <w:rFonts w:ascii="Times New Roman" w:cs="Times New Roman" w:eastAsia="Times New Roman" w:hAnsi="Times New Roman"/>
+          <w:rtl w:val="0"/>
+        </w:rPr>
+        <w:t xml:space="preserve">{roomCleaningFee}</w:t>
+      </w:r>
+      <w:r>
+        <w:rPr>
+          <w:rFonts w:ascii="Times New Roman" w:cs="Times New Roman" w:eastAsia="Times New Roman" w:hAnsi="Times New Roman"/>
+          <w:color w:val="000000"/>
+          <w:rtl w:val="0"/>
+        </w:rPr>
+        <w:t xml:space="preserve"> đ/ người ( Dành cho các phòng ko có máy giặt)</w:t>
+      </w:r>
+    </w:p>
+    <w:p>
+      <w:pPr>
+        <w:numPr>
+          <w:ilvl w:val="0"/>
+          <w:numId w:val="5"/>
+        </w:numPr>
+        <w:spacing w:line="240" w:lineRule="auto"/>
+        <w:ind w:left="360" w:hanging="360"/>
+        <w:jc w:val="both"/>
+        <w:rPr>
+          <w:color w:val="000000"/>
+        </w:rPr>
+      </w:pPr>
+      <w:r>
+        <w:rPr>
+          <w:rFonts w:ascii="Times New Roman" w:cs="Times New Roman" w:eastAsia="Times New Roman" w:hAnsi="Times New Roman"/>
+          <w:color w:val="000000"/>
+          <w:rtl w:val="0"/>
+        </w:rPr>
+        <w:t xml:space="preserve">Phòng có máy giặt  tiền  nước theo đồng hồ {roo</w:t>
+      </w:r>
+      <w:r>
+        <w:rPr>
+          <w:rFonts w:ascii="Times New Roman" w:cs="Times New Roman" w:eastAsia="Times New Roman" w:hAnsi="Times New Roman"/>
+          <w:rtl w:val="0"/>
+        </w:rPr>
+        <w:t xml:space="preserve">mWaterByMeter</w:t>
+      </w:r>
+      <w:r>
+        <w:rPr>
+          <w:rFonts w:ascii="Times New Roman" w:cs="Times New Roman" w:eastAsia="Times New Roman" w:hAnsi="Times New Roman"/>
+          <w:color w:val="000000"/>
+          <w:rtl w:val="0"/>
+        </w:rPr>
+        <w:t xml:space="preserve">}đ / 1khối ( phí sinh hoạt chung là </w:t>
+      </w:r>
+      <w:r>
+        <w:rPr>
+          <w:rFonts w:ascii="Times New Roman" w:cs="Times New Roman" w:eastAsia="Times New Roman" w:hAnsi="Times New Roman"/>
+          <w:rtl w:val="0"/>
+        </w:rPr>
+        <w:t xml:space="preserve">{roomLivingExpense}</w:t>
+      </w:r>
+      <w:r>
+        <w:rPr>
+          <w:rFonts w:ascii="Times New Roman" w:cs="Times New Roman" w:eastAsia="Times New Roman" w:hAnsi="Times New Roman"/>
+          <w:color w:val="000000"/>
+          <w:rtl w:val="0"/>
+        </w:rPr>
+        <w:t xml:space="preserve">đ/1 người )</w:t>
+      </w:r>
+    </w:p>
+    <w:p>
+      <w:pPr>
+        <w:numPr>
+          <w:ilvl w:val="0"/>
+          <w:numId w:val="5"/>
+        </w:numPr>
+        <w:spacing w:line="240" w:lineRule="auto"/>
+        <w:ind w:left="360" w:hanging="360"/>
+        <w:jc w:val="both"/>
+        <w:rPr>
+          <w:color w:val="000000"/>
+        </w:rPr>
+      </w:pPr>
+      <w:r>
+        <w:rPr>
+          <w:rFonts w:ascii="Times New Roman" w:cs="Times New Roman" w:eastAsia="Times New Roman" w:hAnsi="Times New Roman"/>
+          <w:color w:val="000000"/>
+          <w:rtl w:val="0"/>
+        </w:rPr>
+        <w:t xml:space="preserve">Phí để xe: Free …  xe, tự bảo quản Biển số:</w:t>
+      </w:r>
+    </w:p>
+    <w:p>
+      <w:pPr>
+        <w:numPr>
+          <w:ilvl w:val="0"/>
+          <w:numId w:val="5"/>
+        </w:numPr>
+        <w:tabs>
+          <w:tab w:val="left" w:leader="none" w:pos="180"/>
+        </w:tabs>
+        <w:spacing w:line="240" w:lineRule="auto"/>
+        <w:ind w:left="360" w:hanging="360"/>
+        <w:jc w:val="both"/>
+        <w:rPr>
+          <w:color w:val="000000"/>
+        </w:rPr>
+      </w:pPr>
+      <w:r>
+        <w:rPr>
+          <w:rFonts w:ascii="Times New Roman" w:cs="Times New Roman" w:eastAsia="Times New Roman" w:hAnsi="Times New Roman"/>
+          <w:color w:val="000000"/>
+          <w:rtl w:val="0"/>
+        </w:rPr>
+        <w:t xml:space="preserve">Bên B</w:t>
+      </w:r>
+      <w:r>
+        <w:rPr>
+          <w:rFonts w:ascii="Times New Roman" w:cs="Times New Roman" w:eastAsia="Times New Roman" w:hAnsi="Times New Roman"/>
+          <w:color w:val="ff0000"/>
+          <w:rtl w:val="0"/>
+        </w:rPr>
+        <w:t xml:space="preserve"> </w:t>
+      </w:r>
+      <w:r>
+        <w:rPr>
+          <w:rFonts w:ascii="Times New Roman" w:cs="Times New Roman" w:eastAsia="Times New Roman" w:hAnsi="Times New Roman"/>
+          <w:color w:val="ff0000"/>
+          <w:highlight w:val="yellow"/>
+          <w:rtl w:val="0"/>
+        </w:rPr>
+        <w:t xml:space="preserve">thanh toán tiền phòng và phí dịch vụ 01lần / tháng trước 05 ngày đầu của kỳ tiếp theo</w:t>
+      </w:r>
+      <w:r>
+        <w:rPr>
+          <w:rFonts w:ascii="Times New Roman" w:cs="Times New Roman" w:eastAsia="Times New Roman" w:hAnsi="Times New Roman"/>
+          <w:color w:val="ff0000"/>
+          <w:rtl w:val="0"/>
+        </w:rPr>
+        <w:t xml:space="preserve"> </w:t>
+      </w:r>
+      <w:r>
+        <w:rPr>
+          <w:rFonts w:ascii="Times New Roman" w:cs="Times New Roman" w:eastAsia="Times New Roman" w:hAnsi="Times New Roman"/>
+          <w:color w:val="000000"/>
+          <w:rtl w:val="0"/>
+        </w:rPr>
+        <w:t xml:space="preserve">Nếu hết thời hạn 05 ngày kể từ ngày 1 bên B chưa thanh toán đủ tiền phòng, bên A có quyền đơn phương chấm dứt hợp đồng và niêm phong phòng, không hoàn trả cọc và không chịu trách nhiệm về tài sản. </w:t>
+      </w:r>
+    </w:p>
+    <w:p>
+      <w:pPr>
+        <w:numPr>
+          <w:ilvl w:val="0"/>
+          <w:numId w:val="5"/>
+        </w:numPr>
+        <w:tabs>
+          <w:tab w:val="left" w:leader="none" w:pos="180"/>
+        </w:tabs>
+        <w:spacing w:line="240" w:lineRule="auto"/>
+        <w:ind w:left="360" w:hanging="360"/>
+        <w:jc w:val="both"/>
+        <w:rPr>
+          <w:color w:val="000000"/>
+        </w:rPr>
+      </w:pPr>
+      <w:r>
+        <w:rPr>
+          <w:rFonts w:ascii="Times New Roman" w:cs="Times New Roman" w:eastAsia="Times New Roman" w:hAnsi="Times New Roman"/>
+          <w:color w:val="000000"/>
+          <w:rtl w:val="0"/>
+        </w:rPr>
+        <w:t xml:space="preserve">Bên B thanh toán điện và nước tính theo đồng hồ được chụp vào cuối mỗi tháng trong vòng 03 ngày sau khi nhận được thông báo phí của Bên A gửi hàng tháng, </w:t>
+      </w:r>
+    </w:p>
+    <w:p>
+      <w:pPr>
+        <w:spacing w:line="240" w:lineRule="auto"/>
+        <w:ind w:firstLine="360"/>
+        <w:jc w:val="both"/>
+        <w:rPr>
+          <w:rFonts w:ascii="Times New Roman" w:cs="Times New Roman" w:eastAsia="Times New Roman" w:hAnsi="Times New Roman"/>
+          <w:sz w:val="24"/>
+          <w:szCs w:val="24"/>
+        </w:rPr>
+      </w:pPr>
+      <w:r>
+        <w:rPr>
+          <w:rFonts w:ascii="Times New Roman" w:cs="Times New Roman" w:eastAsia="Times New Roman" w:hAnsi="Times New Roman"/>
+          <w:b w:val="1"/>
+          <w:bCs w:val="1"/>
+          <w:color w:val="000000"/>
+          <w:rtl w:val="0"/>
+        </w:rPr>
+        <w:t xml:space="preserve">Điều 3: Quyền và trách nhiệm của hai bên </w:t>
+      </w:r>
+      <w:r>
+        <w:rPr>
+          <w:rtl w:val="0"/>
+        </w:rPr>
+      </w:r>
+    </w:p>
+    <w:p>
+      <w:pPr>
+        <w:spacing w:line="240" w:lineRule="auto"/>
+        <w:jc w:val="both"/>
+        <w:rPr>
+          <w:rFonts w:ascii="Times New Roman" w:cs="Times New Roman" w:eastAsia="Times New Roman" w:hAnsi="Times New Roman"/>
+          <w:b w:val="1"/>
+          <w:bCs w:val="1"/>
+          <w:color w:val="000000"/>
+        </w:rPr>
+      </w:pPr>
+      <w:r>
+        <w:rPr>
+          <w:rFonts w:ascii="Times New Roman" w:cs="Times New Roman" w:eastAsia="Times New Roman" w:hAnsi="Times New Roman"/>
+          <w:b w:val="1"/>
+          <w:bCs w:val="1"/>
+          <w:color w:val="000000"/>
+          <w:rtl w:val="0"/>
+        </w:rPr>
+        <w:t xml:space="preserve">3.1  Quyền và trách nhiệm của bên A </w:t>
       </w:r>
     </w:p>
     <w:p>
@@ -633,1041 +1709,7 @@
         <w:widowControl w:val="1"/>
         <w:numPr>
           <w:ilvl w:val="0"/>
-          <w:numId w:val="7"/>
-        </w:numPr>
-        <w:pBdr>
-          <w:top w:space="0" w:sz="0" w:val="nil"/>
-          <w:left w:space="0" w:sz="0" w:val="nil"/>
-          <w:bottom w:space="0" w:sz="0" w:val="nil"/>
-          <w:right w:space="0" w:sz="0" w:val="nil"/>
-          <w:between w:space="0" w:sz="0" w:val="nil"/>
-        </w:pBdr>
-        <w:shd w:fill="auto" w:val="clear"/>
-        <w:spacing w:after="160" w:before="0" w:line="240" w:lineRule="auto"/>
-        <w:ind w:left="720" w:right="0" w:hanging="360"/>
-        <w:jc w:val="both"/>
-        <w:rPr>
-          <w:u w:val="none"/>
-        </w:rPr>
-      </w:pPr>
-      <w:r>
-        <w:rPr>
-          <w:rFonts w:ascii="Times New Roman" w:cs="Times New Roman" w:eastAsia="Times New Roman" w:hAnsi="Times New Roman"/>
-          <w:b w:val="0"/>
-          <w:i w:val="0"/>
-          <w:smallCaps w:val="0"/>
-          <w:strike w:val="0"/>
-          <w:color w:val="000000"/>
-          <w:sz w:val="22"/>
-          <w:szCs w:val="22"/>
-          <w:u w:val="none"/>
-          <w:shd w:fill="auto" w:val="clear"/>
-          <w:vertAlign w:val="baseline"/>
-          <w:rtl w:val="0"/>
-        </w:rPr>
-        <w:t xml:space="preserve">Anh ( Chị) :</w:t>
-      </w:r>
-      <w:r>
-        <w:rPr>
-          <w:rFonts w:ascii="Aptos" w:cs="Aptos" w:eastAsia="Aptos" w:hAnsi="Aptos"/>
-          <w:b w:val="0"/>
-          <w:i w:val="0"/>
-          <w:smallCaps w:val="0"/>
-          <w:strike w:val="0"/>
-          <w:color w:val="000000"/>
-          <w:sz w:val="22"/>
-          <w:szCs w:val="22"/>
-          <w:u w:val="none"/>
-          <w:shd w:fill="auto" w:val="clear"/>
-          <w:vertAlign w:val="baseline"/>
-          <w:rtl w:val="0"/>
-        </w:rPr>
-        <w:t xml:space="preserve"> </w:t>
-      </w:r>
-      <w:r>
-        <w:rPr>
-          <w:rFonts w:ascii="Times New Roman" w:cs="Times New Roman" w:eastAsia="Times New Roman" w:hAnsi="Times New Roman"/>
-          <w:rtl w:val="0"/>
-        </w:rPr>
-        <w:t xml:space="preserve">{tenantA}</w:t>
-      </w:r>
-      <w:r>
-        <w:rPr>
-          <w:rFonts w:ascii="Times New Roman" w:cs="Times New Roman" w:eastAsia="Times New Roman" w:hAnsi="Times New Roman"/>
-          <w:b w:val="0"/>
-          <w:i w:val="0"/>
-          <w:smallCaps w:val="0"/>
-          <w:strike w:val="0"/>
-          <w:color w:val="000000"/>
-          <w:sz w:val="22"/>
-          <w:szCs w:val="22"/>
-          <w:u w:val="none"/>
-          <w:shd w:fill="auto" w:val="clear"/>
-          <w:vertAlign w:val="baseline"/>
-          <w:rtl w:val="0"/>
-        </w:rPr>
-        <w:t xml:space="preserve">  Số ĐT:</w:t>
-      </w:r>
-      <w:r>
-        <w:rPr>
-          <w:rFonts w:ascii="Aptos" w:cs="Aptos" w:eastAsia="Aptos" w:hAnsi="Aptos"/>
-          <w:b w:val="0"/>
-          <w:i w:val="0"/>
-          <w:smallCaps w:val="0"/>
-          <w:strike w:val="0"/>
-          <w:color w:val="000000"/>
-          <w:sz w:val="22"/>
-          <w:szCs w:val="22"/>
-          <w:u w:val="none"/>
-          <w:shd w:fill="auto" w:val="clear"/>
-          <w:vertAlign w:val="baseline"/>
-          <w:rtl w:val="0"/>
-        </w:rPr>
-        <w:t xml:space="preserve"> </w:t>
-      </w:r>
-      <w:r>
-        <w:rPr>
-          <w:rFonts w:ascii="Times New Roman" w:cs="Times New Roman" w:eastAsia="Times New Roman" w:hAnsi="Times New Roman"/>
-          <w:rtl w:val="0"/>
-        </w:rPr>
-        <w:t xml:space="preserve">{tenantAPhone}</w:t>
-      </w:r>
-      <w:r>
-        <w:rPr>
-          <w:rtl w:val="0"/>
-        </w:rPr>
-      </w:r>
-    </w:p>
-    <w:p>
-      <w:pPr>
-        <w:spacing w:line="240" w:lineRule="auto"/>
-        <w:ind w:hanging="180"/>
-        <w:rPr>
-          <w:rFonts w:ascii="Times New Roman" w:cs="Times New Roman" w:eastAsia="Times New Roman" w:hAnsi="Times New Roman"/>
-          <w:sz w:val="24"/>
-          <w:szCs w:val="24"/>
-        </w:rPr>
-      </w:pPr>
-      <w:r>
-        <w:rPr>
-          <w:rFonts w:ascii="Times New Roman" w:cs="Times New Roman" w:eastAsia="Times New Roman" w:hAnsi="Times New Roman"/>
-          <w:color w:val="000000"/>
-          <w:rtl w:val="0"/>
-        </w:rPr>
-        <w:t xml:space="preserve">     CCCD:</w:t>
-      </w:r>
-      <w:r>
-        <w:rPr>
-          <w:rtl w:val="0"/>
-        </w:rPr>
-        <w:t xml:space="preserve"> </w:t>
-      </w:r>
-      <w:r>
-        <w:rPr>
-          <w:rFonts w:ascii="Times New Roman" w:cs="Times New Roman" w:eastAsia="Times New Roman" w:hAnsi="Times New Roman"/>
-          <w:rtl w:val="0"/>
-        </w:rPr>
-        <w:t xml:space="preserve">{tenantACitizenId}</w:t>
-      </w:r>
-      <w:r>
-        <w:rPr>
-          <w:rFonts w:ascii="Times New Roman" w:cs="Times New Roman" w:eastAsia="Times New Roman" w:hAnsi="Times New Roman"/>
-          <w:color w:val="000000"/>
-          <w:rtl w:val="0"/>
-        </w:rPr>
-        <w:t xml:space="preserve"> Ngày cấp </w:t>
-      </w:r>
-      <w:r>
-        <w:rPr>
-          <w:rFonts w:ascii="Times New Roman" w:cs="Times New Roman" w:eastAsia="Times New Roman" w:hAnsi="Times New Roman"/>
-          <w:rtl w:val="0"/>
-        </w:rPr>
-        <w:t xml:space="preserve">{tenantACitizenIdCreatedAt} </w:t>
-      </w:r>
-      <w:r>
-        <w:rPr>
-          <w:rFonts w:ascii="Times New Roman" w:cs="Times New Roman" w:eastAsia="Times New Roman" w:hAnsi="Times New Roman"/>
-          <w:color w:val="000000"/>
-          <w:rtl w:val="0"/>
-        </w:rPr>
-        <w:t xml:space="preserve">Nơi cấp:</w:t>
-      </w:r>
-      <w:r>
-        <w:rPr>
-          <w:rtl w:val="0"/>
-        </w:rPr>
-        <w:t xml:space="preserve"> </w:t>
-      </w:r>
-      <w:r>
-        <w:rPr>
-          <w:rFonts w:ascii="Times New Roman" w:cs="Times New Roman" w:eastAsia="Times New Roman" w:hAnsi="Times New Roman"/>
-          <w:rtl w:val="0"/>
-        </w:rPr>
-        <w:t xml:space="preserve">{tenantACitizenIdCreatedBy}</w:t>
-      </w:r>
-      <w:r>
-        <w:rPr>
-          <w:rtl w:val="0"/>
-        </w:rPr>
-      </w:r>
-    </w:p>
-    <w:p>
-      <w:pPr>
-        <w:spacing w:line="240" w:lineRule="auto"/>
-        <w:ind w:hanging="180"/>
-        <w:rPr>
-          <w:rFonts w:ascii="Times New Roman" w:cs="Times New Roman" w:eastAsia="Times New Roman" w:hAnsi="Times New Roman"/>
-          <w:sz w:val="24"/>
-          <w:szCs w:val="24"/>
-        </w:rPr>
-      </w:pPr>
-      <w:r>
-        <w:rPr>
-          <w:rFonts w:ascii="Times New Roman" w:cs="Times New Roman" w:eastAsia="Times New Roman" w:hAnsi="Times New Roman"/>
-          <w:color w:val="000000"/>
-          <w:rtl w:val="0"/>
-        </w:rPr>
-        <w:t xml:space="preserve">      Nơi thường trú: </w:t>
-      </w:r>
-      <w:r>
-        <w:rPr>
-          <w:rFonts w:ascii="Times New Roman" w:cs="Times New Roman" w:eastAsia="Times New Roman" w:hAnsi="Times New Roman"/>
-          <w:rtl w:val="0"/>
-        </w:rPr>
-        <w:t xml:space="preserve">{tenantACitizenIdAddress}</w:t>
-      </w:r>
-      <w:r>
-        <w:rPr>
-          <w:rtl w:val="0"/>
-        </w:rPr>
-      </w:r>
-    </w:p>
-    <w:p>
-      <w:pPr>
-        <w:numPr>
-          <w:ilvl w:val="0"/>
-          <w:numId w:val="7"/>
-        </w:numPr>
-        <w:spacing w:line="240" w:lineRule="auto"/>
-        <w:ind w:left="720" w:hanging="360"/>
-        <w:rPr>
-          <w:rFonts w:ascii="Times New Roman" w:cs="Times New Roman" w:eastAsia="Times New Roman" w:hAnsi="Times New Roman"/>
-          <w:color w:val="000000"/>
-          <w:u w:val="none"/>
-        </w:rPr>
-      </w:pPr>
-      <w:r>
-        <w:rPr>
-          <w:rFonts w:ascii="Times New Roman" w:cs="Times New Roman" w:eastAsia="Times New Roman" w:hAnsi="Times New Roman"/>
-          <w:color w:val="000000"/>
-          <w:rtl w:val="0"/>
-        </w:rPr>
-        <w:t xml:space="preserve">Anh ( Chị ): </w:t>
-      </w:r>
-      <w:r>
-        <w:rPr>
-          <w:rFonts w:ascii="Times New Roman" w:cs="Times New Roman" w:eastAsia="Times New Roman" w:hAnsi="Times New Roman"/>
-          <w:rtl w:val="0"/>
-        </w:rPr>
-        <w:t xml:space="preserve">{tenantB}</w:t>
-      </w:r>
-      <w:r>
-        <w:rPr>
-          <w:rFonts w:ascii="Times New Roman" w:cs="Times New Roman" w:eastAsia="Times New Roman" w:hAnsi="Times New Roman"/>
-          <w:color w:val="000000"/>
-          <w:rtl w:val="0"/>
-        </w:rPr>
-        <w:t xml:space="preserve"> </w:t>
-      </w:r>
-      <w:r>
-        <w:rPr>
-          <w:rFonts w:ascii="Times New Roman" w:cs="Times New Roman" w:eastAsia="Times New Roman" w:hAnsi="Times New Roman"/>
-          <w:rtl w:val="0"/>
-        </w:rPr>
-        <w:t xml:space="preserve"> </w:t>
-      </w:r>
-      <w:r>
-        <w:rPr>
-          <w:rFonts w:ascii="Times New Roman" w:cs="Times New Roman" w:eastAsia="Times New Roman" w:hAnsi="Times New Roman"/>
-          <w:color w:val="000000"/>
-          <w:rtl w:val="0"/>
-        </w:rPr>
-        <w:t xml:space="preserve">Số ĐT: </w:t>
-      </w:r>
-      <w:r>
-        <w:rPr>
-          <w:rFonts w:ascii="Times New Roman" w:cs="Times New Roman" w:eastAsia="Times New Roman" w:hAnsi="Times New Roman"/>
-          <w:rtl w:val="0"/>
-        </w:rPr>
-        <w:t xml:space="preserve">{tenantBPhone}</w:t>
-      </w:r>
-      <w:r>
-        <w:rPr>
-          <w:rtl w:val="0"/>
-        </w:rPr>
-      </w:r>
-    </w:p>
-    <w:p>
-      <w:pPr>
-        <w:spacing w:line="240" w:lineRule="auto"/>
-        <w:rPr>
-          <w:rFonts w:ascii="Times New Roman" w:cs="Times New Roman" w:eastAsia="Times New Roman" w:hAnsi="Times New Roman"/>
-          <w:sz w:val="24"/>
-          <w:szCs w:val="24"/>
-        </w:rPr>
-      </w:pPr>
-      <w:r>
-        <w:rPr>
-          <w:rFonts w:ascii="Times New Roman" w:cs="Times New Roman" w:eastAsia="Times New Roman" w:hAnsi="Times New Roman"/>
-          <w:color w:val="000000"/>
-          <w:rtl w:val="0"/>
-        </w:rPr>
-        <w:t xml:space="preserve">CCCD:</w:t>
-      </w:r>
-      <w:r>
-        <w:rPr>
-          <w:rFonts w:ascii="Times New Roman" w:cs="Times New Roman" w:eastAsia="Times New Roman" w:hAnsi="Times New Roman"/>
-          <w:rtl w:val="0"/>
-        </w:rPr>
-        <w:t xml:space="preserve"> {tenantBCitizenId}</w:t>
-      </w:r>
-      <w:r>
-        <w:rPr>
-          <w:rFonts w:ascii="Times New Roman" w:cs="Times New Roman" w:eastAsia="Times New Roman" w:hAnsi="Times New Roman"/>
-          <w:color w:val="000000"/>
-          <w:rtl w:val="0"/>
-        </w:rPr>
-        <w:t xml:space="preserve"> Ngày cấp: </w:t>
-      </w:r>
-      <w:r>
-        <w:rPr>
-          <w:rFonts w:ascii="Times New Roman" w:cs="Times New Roman" w:eastAsia="Times New Roman" w:hAnsi="Times New Roman"/>
-          <w:rtl w:val="0"/>
-        </w:rPr>
-        <w:t xml:space="preserve">{tenantBCitizenIdCreatedAt}</w:t>
-      </w:r>
-      <w:r>
-        <w:rPr>
-          <w:rFonts w:ascii="Times New Roman" w:cs="Times New Roman" w:eastAsia="Times New Roman" w:hAnsi="Times New Roman"/>
-          <w:color w:val="000000"/>
-          <w:rtl w:val="0"/>
-        </w:rPr>
-        <w:t xml:space="preserve">  Nơi cấp:</w:t>
-      </w:r>
-      <w:r>
-        <w:rPr>
-          <w:rtl w:val="0"/>
-        </w:rPr>
-        <w:t xml:space="preserve"> </w:t>
-      </w:r>
-      <w:r>
-        <w:rPr>
-          <w:rFonts w:ascii="Times New Roman" w:cs="Times New Roman" w:eastAsia="Times New Roman" w:hAnsi="Times New Roman"/>
-          <w:rtl w:val="0"/>
-        </w:rPr>
-        <w:t xml:space="preserve">{tenantBCitizenIdCreatedBy}</w:t>
-      </w:r>
-      <w:r>
-        <w:rPr>
-          <w:rtl w:val="0"/>
-        </w:rPr>
-      </w:r>
-    </w:p>
-    <w:p>
-      <w:pPr>
-        <w:spacing w:line="240" w:lineRule="auto"/>
-        <w:ind w:hanging="180"/>
-        <w:rPr>
-          <w:rFonts w:ascii="Times New Roman" w:cs="Times New Roman" w:eastAsia="Times New Roman" w:hAnsi="Times New Roman"/>
-          <w:color w:val="000000"/>
-        </w:rPr>
-      </w:pPr>
-      <w:r>
-        <w:rPr>
-          <w:rFonts w:ascii="Times New Roman" w:cs="Times New Roman" w:eastAsia="Times New Roman" w:hAnsi="Times New Roman"/>
-          <w:color w:val="000000"/>
-          <w:rtl w:val="0"/>
-        </w:rPr>
-        <w:t xml:space="preserve">    Nơi thường trú: </w:t>
-      </w:r>
-      <w:r>
-        <w:rPr>
-          <w:rFonts w:ascii="Times New Roman" w:cs="Times New Roman" w:eastAsia="Times New Roman" w:hAnsi="Times New Roman"/>
-          <w:rtl w:val="0"/>
-        </w:rPr>
-        <w:t xml:space="preserve">{tenantBCitizenIdAddress}</w:t>
-      </w:r>
-      <w:r>
-        <w:rPr>
-          <w:rtl w:val="0"/>
-        </w:rPr>
-      </w:r>
-    </w:p>
-    <w:p>
-      <w:pPr>
-        <w:spacing w:line="240" w:lineRule="auto"/>
-        <w:rPr>
-          <w:rFonts w:ascii="Times New Roman" w:cs="Times New Roman" w:eastAsia="Times New Roman" w:hAnsi="Times New Roman"/>
-          <w:color w:val="000000"/>
-        </w:rPr>
-      </w:pPr>
-      <w:r>
-        <w:rPr>
-          <w:rFonts w:ascii="Times New Roman" w:cs="Times New Roman" w:eastAsia="Times New Roman" w:hAnsi="Times New Roman"/>
-          <w:color w:val="000000"/>
-          <w:rtl w:val="0"/>
-        </w:rPr>
-        <w:t xml:space="preserve">Nếu ở quá số người trên, Bên A có quyền đơn phương chấm dứt hợp đồng. Trường hợp ở thêm người phải được sự đồng ý của bên A. Chi phí thêm người ở là 500.000đ/tháng.</w:t>
-      </w:r>
-    </w:p>
-    <w:p>
-      <w:pPr>
-        <w:spacing w:line="240" w:lineRule="auto"/>
-        <w:rPr>
-          <w:rFonts w:ascii="Times New Roman" w:cs="Times New Roman" w:eastAsia="Times New Roman" w:hAnsi="Times New Roman"/>
-          <w:b w:val="1"/>
-          <w:color w:val="000000"/>
-        </w:rPr>
-      </w:pPr>
-      <w:r>
-        <w:rPr>
-          <w:rFonts w:ascii="Times New Roman" w:cs="Times New Roman" w:eastAsia="Times New Roman" w:hAnsi="Times New Roman"/>
-          <w:b w:val="1"/>
-          <w:color w:val="000000"/>
-          <w:rtl w:val="0"/>
-        </w:rPr>
-        <w:t xml:space="preserve">Thời gian thuê: Từ ngày 20/08/2024 đến ngày 20/08/2025(12 tháng)</w:t>
-      </w:r>
-    </w:p>
-    <w:p>
-      <w:pPr>
-        <w:spacing w:line="240" w:lineRule="auto"/>
-        <w:jc w:val="both"/>
-        <w:rPr>
-          <w:rFonts w:ascii="Times New Roman" w:cs="Times New Roman" w:eastAsia="Times New Roman" w:hAnsi="Times New Roman"/>
-          <w:sz w:val="24"/>
-          <w:szCs w:val="24"/>
-        </w:rPr>
-      </w:pPr>
-      <w:r>
-        <w:rPr>
-          <w:rFonts w:ascii="Times New Roman" w:cs="Times New Roman" w:eastAsia="Times New Roman" w:hAnsi="Times New Roman"/>
-          <w:b w:val="1"/>
-          <w:color w:val="000000"/>
-          <w:rtl w:val="0"/>
-        </w:rPr>
-        <w:t xml:space="preserve">Điều 2: Giá cả và Phương thức thuê</w:t>
-      </w:r>
-      <w:r>
-        <w:rPr>
-          <w:rtl w:val="0"/>
-        </w:rPr>
-      </w:r>
-    </w:p>
-    <w:p>
-      <w:pPr>
-        <w:numPr>
-          <w:ilvl w:val="0"/>
-          <w:numId w:val="2"/>
-        </w:numPr>
-        <w:spacing w:line="240" w:lineRule="auto"/>
-        <w:ind w:left="360" w:hanging="360"/>
-        <w:jc w:val="both"/>
-        <w:rPr>
-          <w:i w:val="1"/>
-          <w:color w:val="000000"/>
-        </w:rPr>
-      </w:pPr>
-      <w:r>
-        <w:rPr>
-          <w:rFonts w:ascii="Times New Roman" w:cs="Times New Roman" w:eastAsia="Times New Roman" w:hAnsi="Times New Roman"/>
-          <w:color w:val="000000"/>
-          <w:rtl w:val="0"/>
-        </w:rPr>
-        <w:t xml:space="preserve">Giá thuê phòng:</w:t>
-      </w:r>
-      <w:r>
-        <w:rPr>
-          <w:rFonts w:ascii="Times New Roman" w:cs="Times New Roman" w:eastAsia="Times New Roman" w:hAnsi="Times New Roman"/>
-          <w:rtl w:val="0"/>
-        </w:rPr>
-        <w:t xml:space="preserve"> {roomPrice}</w:t>
-      </w:r>
-      <w:r>
-        <w:rPr>
-          <w:rFonts w:ascii="Times New Roman" w:cs="Times New Roman" w:eastAsia="Times New Roman" w:hAnsi="Times New Roman"/>
-          <w:b w:val="1"/>
-          <w:color w:val="000000"/>
-          <w:rtl w:val="0"/>
-        </w:rPr>
-        <w:t xml:space="preserve"> đ/tháng</w:t>
-      </w:r>
-      <w:r>
-        <w:rPr>
-          <w:rtl w:val="0"/>
-        </w:rPr>
-      </w:r>
-    </w:p>
-    <w:p>
-      <w:pPr>
-        <w:spacing w:line="240" w:lineRule="auto"/>
-        <w:ind w:hanging="180"/>
-        <w:rPr>
-          <w:rFonts w:ascii="Times New Roman" w:cs="Times New Roman" w:eastAsia="Times New Roman" w:hAnsi="Times New Roman"/>
-          <w:sz w:val="24"/>
-          <w:szCs w:val="24"/>
-        </w:rPr>
-      </w:pPr>
-      <w:r>
-        <w:rPr>
-          <w:rFonts w:ascii="Times New Roman" w:cs="Times New Roman" w:eastAsia="Times New Roman" w:hAnsi="Times New Roman"/>
-          <w:i w:val="1"/>
-          <w:color w:val="000000"/>
-          <w:rtl w:val="0"/>
-        </w:rPr>
-        <w:t xml:space="preserve">Bằng chữ:</w:t>
-      </w:r>
-      <w:r>
-        <w:rPr>
-          <w:rFonts w:ascii="Times New Roman" w:cs="Times New Roman" w:eastAsia="Times New Roman" w:hAnsi="Times New Roman"/>
-          <w:rtl w:val="0"/>
-        </w:rPr>
-        <w:t xml:space="preserve"> {roomPriceInText}</w:t>
-      </w:r>
-      <w:r>
-        <w:rPr>
-          <w:rFonts w:ascii="Times New Roman" w:cs="Times New Roman" w:eastAsia="Times New Roman" w:hAnsi="Times New Roman"/>
-          <w:i w:val="1"/>
-          <w:color w:val="000000"/>
-          <w:rtl w:val="0"/>
-        </w:rPr>
-        <w:t xml:space="preserve">.</w:t>
-      </w:r>
-      <w:r>
-        <w:rPr>
-          <w:rtl w:val="0"/>
-        </w:rPr>
-      </w:r>
-    </w:p>
-    <w:p>
-      <w:pPr>
-        <w:numPr>
-          <w:ilvl w:val="0"/>
-          <w:numId w:val="3"/>
-        </w:numPr>
-        <w:spacing w:line="240" w:lineRule="auto"/>
-        <w:ind w:left="360" w:hanging="360"/>
-        <w:jc w:val="both"/>
-        <w:rPr>
-          <w:color w:val="000000"/>
-        </w:rPr>
-      </w:pPr>
-      <w:r>
-        <w:rPr>
-          <w:rFonts w:ascii="Times New Roman" w:cs="Times New Roman" w:eastAsia="Times New Roman" w:hAnsi="Times New Roman"/>
-          <w:color w:val="000000"/>
-          <w:rtl w:val="0"/>
-        </w:rPr>
-        <w:t xml:space="preserve">Tiền đặt cọc: </w:t>
-      </w:r>
-      <w:r>
-        <w:rPr>
-          <w:rFonts w:ascii="Times New Roman" w:cs="Times New Roman" w:eastAsia="Times New Roman" w:hAnsi="Times New Roman"/>
-          <w:rtl w:val="0"/>
-        </w:rPr>
-        <w:t xml:space="preserve">{roomDeposit} </w:t>
-      </w:r>
-      <w:r>
-        <w:rPr>
-          <w:rFonts w:ascii="Times New Roman" w:cs="Times New Roman" w:eastAsia="Times New Roman" w:hAnsi="Times New Roman"/>
-          <w:b w:val="1"/>
-          <w:color w:val="000000"/>
-          <w:rtl w:val="0"/>
-        </w:rPr>
-        <w:t xml:space="preserve">đ</w:t>
-      </w:r>
-      <w:r>
-        <w:rPr>
-          <w:rtl w:val="0"/>
-        </w:rPr>
-      </w:r>
-    </w:p>
-    <w:p>
-      <w:pPr>
-        <w:spacing w:line="240" w:lineRule="auto"/>
-        <w:ind w:hanging="180"/>
-        <w:rPr>
-          <w:rFonts w:ascii="Times New Roman" w:cs="Times New Roman" w:eastAsia="Times New Roman" w:hAnsi="Times New Roman"/>
-          <w:color w:val="000000"/>
-        </w:rPr>
-      </w:pPr>
-      <w:r>
-        <w:rPr>
-          <w:rFonts w:ascii="Times New Roman" w:cs="Times New Roman" w:eastAsia="Times New Roman" w:hAnsi="Times New Roman"/>
-          <w:i w:val="1"/>
-          <w:color w:val="000000"/>
-          <w:rtl w:val="0"/>
-        </w:rPr>
-        <w:t xml:space="preserve">Bằng chữ: </w:t>
-      </w:r>
-      <w:r>
-        <w:rPr>
-          <w:rFonts w:ascii="Times New Roman" w:cs="Times New Roman" w:eastAsia="Times New Roman" w:hAnsi="Times New Roman"/>
-          <w:rtl w:val="0"/>
-        </w:rPr>
-        <w:t xml:space="preserve">{roomDepositInText}</w:t>
-      </w:r>
-      <w:r>
-        <w:rPr>
-          <w:rFonts w:ascii="Times New Roman" w:cs="Times New Roman" w:eastAsia="Times New Roman" w:hAnsi="Times New Roman"/>
-          <w:color w:val="000000"/>
-          <w:rtl w:val="0"/>
-        </w:rPr>
-        <w:t xml:space="preserve">.</w:t>
-      </w:r>
-    </w:p>
-    <w:p>
-      <w:pPr>
-        <w:spacing w:line="240" w:lineRule="auto"/>
-        <w:ind w:hanging="180"/>
-        <w:rPr>
-          <w:rFonts w:ascii="Times New Roman" w:cs="Times New Roman" w:eastAsia="Times New Roman" w:hAnsi="Times New Roman"/>
-        </w:rPr>
-      </w:pPr>
-      <w:r>
-        <w:rPr>
-          <w:rtl w:val="0"/>
-        </w:rPr>
-      </w:r>
-    </w:p>
-    <w:p>
-      <w:pPr>
-        <w:spacing w:line="240" w:lineRule="auto"/>
-        <w:rPr>
-          <w:rFonts w:ascii="Times New Roman" w:cs="Times New Roman" w:eastAsia="Times New Roman" w:hAnsi="Times New Roman"/>
-          <w:b w:val="1"/>
-          <w:i w:val="1"/>
-          <w:color w:val="000000"/>
-        </w:rPr>
-      </w:pPr>
-      <w:r>
-        <w:rPr>
-          <w:rFonts w:ascii="Times New Roman" w:cs="Times New Roman" w:eastAsia="Times New Roman" w:hAnsi="Times New Roman"/>
-          <w:b w:val="1"/>
-          <w:color w:val="000000"/>
-          <w:rtl w:val="0"/>
-        </w:rPr>
-        <w:t xml:space="preserve">Tiền đặt cọc và tiền thuê phòng + phí tháng đầu tiên thanh toán ngay sau khi ký Hợp đồng: </w:t>
-      </w:r>
-      <w:r>
-        <w:rPr>
-          <w:rFonts w:ascii="Times New Roman" w:cs="Times New Roman" w:eastAsia="Times New Roman" w:hAnsi="Times New Roman"/>
-          <w:b w:val="1"/>
-          <w:rtl w:val="0"/>
-        </w:rPr>
-        <w:t xml:space="preserve">{roomFirstMonthTotal}</w:t>
-      </w:r>
-      <w:r>
-        <w:rPr>
-          <w:rtl w:val="0"/>
-        </w:rPr>
-      </w:r>
-    </w:p>
-    <w:p>
-      <w:pPr>
-        <w:numPr>
-          <w:ilvl w:val="0"/>
-          <w:numId w:val="8"/>
-        </w:numPr>
-        <w:spacing w:line="240" w:lineRule="auto"/>
-        <w:ind w:left="720" w:hanging="360"/>
-        <w:rPr>
-          <w:rFonts w:ascii="Times New Roman" w:cs="Times New Roman" w:eastAsia="Times New Roman" w:hAnsi="Times New Roman"/>
-          <w:b w:val="1"/>
-          <w:i w:val="1"/>
-          <w:color w:val="000000"/>
-          <w:u w:val="none"/>
-        </w:rPr>
-      </w:pPr>
-      <w:r>
-        <w:rPr>
-          <w:rFonts w:ascii="Times New Roman" w:cs="Times New Roman" w:eastAsia="Times New Roman" w:hAnsi="Times New Roman"/>
-          <w:b w:val="1"/>
-          <w:i w:val="1"/>
-          <w:color w:val="000000"/>
-          <w:rtl w:val="0"/>
-        </w:rPr>
-        <w:t xml:space="preserve">(</w:t>
-      </w:r>
-      <w:r>
-        <w:rPr>
-          <w:rFonts w:ascii="Times New Roman" w:cs="Times New Roman" w:eastAsia="Times New Roman" w:hAnsi="Times New Roman"/>
-          <w:b w:val="1"/>
-          <w:i w:val="1"/>
-          <w:rtl w:val="0"/>
-        </w:rPr>
-        <w:t xml:space="preserve"> {roomFirstMonthTotalInText} )</w:t>
-      </w:r>
-      <w:r>
-        <w:rPr>
-          <w:rtl w:val="0"/>
-        </w:rPr>
-      </w:r>
-    </w:p>
-    <w:p>
-      <w:pPr>
-        <w:spacing w:line="240" w:lineRule="auto"/>
-        <w:ind w:left="720" w:firstLine="0"/>
-        <w:rPr>
-          <w:rFonts w:ascii="Times New Roman" w:cs="Times New Roman" w:eastAsia="Times New Roman" w:hAnsi="Times New Roman"/>
-          <w:b w:val="1"/>
-          <w:i w:val="1"/>
-        </w:rPr>
-      </w:pPr>
-      <w:r>
-        <w:rPr>
-          <w:rtl w:val="0"/>
-        </w:rPr>
-      </w:r>
-    </w:p>
-    <w:p>
-      <w:pPr>
-        <w:numPr>
-          <w:ilvl w:val="0"/>
-          <w:numId w:val="4"/>
-        </w:numPr>
-        <w:spacing w:line="240" w:lineRule="auto"/>
-        <w:ind w:left="360" w:hanging="360"/>
-        <w:jc w:val="both"/>
-        <w:rPr>
-          <w:color w:val="000000"/>
-        </w:rPr>
-      </w:pPr>
-      <w:r>
-        <w:rPr>
-          <w:rFonts w:ascii="Times New Roman" w:cs="Times New Roman" w:eastAsia="Times New Roman" w:hAnsi="Times New Roman"/>
-          <w:color w:val="000000"/>
-          <w:rtl w:val="0"/>
-        </w:rPr>
-        <w:t xml:space="preserve">Tiền điện : </w:t>
-      </w:r>
-      <w:r>
-        <w:rPr>
-          <w:rFonts w:ascii="Times New Roman" w:cs="Times New Roman" w:eastAsia="Times New Roman" w:hAnsi="Times New Roman"/>
-          <w:rtl w:val="0"/>
-        </w:rPr>
-        <w:t xml:space="preserve">{roomElectricFee}</w:t>
-      </w:r>
-      <w:r>
-        <w:rPr>
-          <w:rFonts w:ascii="Times New Roman" w:cs="Times New Roman" w:eastAsia="Times New Roman" w:hAnsi="Times New Roman"/>
-          <w:color w:val="000000"/>
-          <w:rtl w:val="0"/>
-        </w:rPr>
-        <w:t xml:space="preserve"> đồng/kwh      ; Tiền Internet : </w:t>
-      </w:r>
-      <w:r>
-        <w:rPr>
-          <w:rFonts w:ascii="Times New Roman" w:cs="Times New Roman" w:eastAsia="Times New Roman" w:hAnsi="Times New Roman"/>
-          <w:rtl w:val="0"/>
-        </w:rPr>
-        <w:t xml:space="preserve">{roomInternetFee} </w:t>
-      </w:r>
-      <w:r>
-        <w:rPr>
-          <w:rFonts w:ascii="Times New Roman" w:cs="Times New Roman" w:eastAsia="Times New Roman" w:hAnsi="Times New Roman"/>
-          <w:color w:val="000000"/>
-          <w:rtl w:val="0"/>
-        </w:rPr>
-        <w:t xml:space="preserve">đ/ phòng.</w:t>
-      </w:r>
-    </w:p>
-    <w:p>
-      <w:pPr>
-        <w:numPr>
-          <w:ilvl w:val="0"/>
-          <w:numId w:val="4"/>
-        </w:numPr>
-        <w:spacing w:line="240" w:lineRule="auto"/>
-        <w:ind w:left="360" w:hanging="360"/>
-        <w:jc w:val="both"/>
-        <w:rPr>
-          <w:color w:val="000000"/>
-        </w:rPr>
-      </w:pPr>
-      <w:r>
-        <w:rPr>
-          <w:rFonts w:ascii="Times New Roman" w:cs="Times New Roman" w:eastAsia="Times New Roman" w:hAnsi="Times New Roman"/>
-          <w:color w:val="000000"/>
-          <w:rtl w:val="0"/>
-        </w:rPr>
-        <w:t xml:space="preserve">Tiền nước: </w:t>
-      </w:r>
-      <w:r>
-        <w:rPr>
-          <w:rFonts w:ascii="Times New Roman" w:cs="Times New Roman" w:eastAsia="Times New Roman" w:hAnsi="Times New Roman"/>
-          <w:rtl w:val="0"/>
-        </w:rPr>
-        <w:t xml:space="preserve">{roomWaterFee}</w:t>
-      </w:r>
-      <w:r>
-        <w:rPr>
-          <w:rFonts w:ascii="Times New Roman" w:cs="Times New Roman" w:eastAsia="Times New Roman" w:hAnsi="Times New Roman"/>
-          <w:color w:val="000000"/>
-          <w:rtl w:val="0"/>
-        </w:rPr>
-        <w:t xml:space="preserve"> đ/1 người   ( Dành cho các phòng ko có máy giặt)    </w:t>
-      </w:r>
-    </w:p>
-    <w:p>
-      <w:pPr>
-        <w:numPr>
-          <w:ilvl w:val="0"/>
-          <w:numId w:val="4"/>
-        </w:numPr>
-        <w:spacing w:line="240" w:lineRule="auto"/>
-        <w:ind w:left="360" w:hanging="360"/>
-        <w:jc w:val="both"/>
-        <w:rPr>
-          <w:color w:val="000000"/>
-        </w:rPr>
-      </w:pPr>
-      <w:r>
-        <w:rPr>
-          <w:rFonts w:ascii="Times New Roman" w:cs="Times New Roman" w:eastAsia="Times New Roman" w:hAnsi="Times New Roman"/>
-          <w:color w:val="000000"/>
-          <w:rtl w:val="0"/>
-        </w:rPr>
-        <w:t xml:space="preserve">Tiền rác: vệ sinh điện công cộng </w:t>
-      </w:r>
-      <w:r>
-        <w:rPr>
-          <w:rFonts w:ascii="Times New Roman" w:cs="Times New Roman" w:eastAsia="Times New Roman" w:hAnsi="Times New Roman"/>
-          <w:rtl w:val="0"/>
-        </w:rPr>
-        <w:t xml:space="preserve">{roomCleaningFee}</w:t>
-      </w:r>
-      <w:r>
-        <w:rPr>
-          <w:rFonts w:ascii="Times New Roman" w:cs="Times New Roman" w:eastAsia="Times New Roman" w:hAnsi="Times New Roman"/>
-          <w:color w:val="000000"/>
-          <w:rtl w:val="0"/>
-        </w:rPr>
-        <w:t xml:space="preserve"> đ/ người ( Dành cho các phòng ko có máy giặt)</w:t>
-      </w:r>
-    </w:p>
-    <w:p>
-      <w:pPr>
-        <w:numPr>
-          <w:ilvl w:val="0"/>
-          <w:numId w:val="4"/>
-        </w:numPr>
-        <w:spacing w:line="240" w:lineRule="auto"/>
-        <w:ind w:left="360" w:hanging="360"/>
-        <w:jc w:val="both"/>
-        <w:rPr>
-          <w:color w:val="000000"/>
-        </w:rPr>
-      </w:pPr>
-      <w:r>
-        <w:rPr>
-          <w:rFonts w:ascii="Times New Roman" w:cs="Times New Roman" w:eastAsia="Times New Roman" w:hAnsi="Times New Roman"/>
-          <w:color w:val="000000"/>
-          <w:rtl w:val="0"/>
-        </w:rPr>
-        <w:t xml:space="preserve">Phòng có máy giặt  tiền  nước theo đồng hồ {roo</w:t>
-      </w:r>
-      <w:r>
-        <w:rPr>
-          <w:rFonts w:ascii="Times New Roman" w:cs="Times New Roman" w:eastAsia="Times New Roman" w:hAnsi="Times New Roman"/>
-          <w:rtl w:val="0"/>
-        </w:rPr>
-        <w:t xml:space="preserve">mWaterByMeter</w:t>
-      </w:r>
-      <w:r>
-        <w:rPr>
-          <w:rFonts w:ascii="Times New Roman" w:cs="Times New Roman" w:eastAsia="Times New Roman" w:hAnsi="Times New Roman"/>
-          <w:color w:val="000000"/>
-          <w:rtl w:val="0"/>
-        </w:rPr>
-        <w:t xml:space="preserve">}đ / 1khối ( phí sinh hoạt chung là </w:t>
-      </w:r>
-      <w:r>
-        <w:rPr>
-          <w:rFonts w:ascii="Times New Roman" w:cs="Times New Roman" w:eastAsia="Times New Roman" w:hAnsi="Times New Roman"/>
-          <w:rtl w:val="0"/>
-        </w:rPr>
-        <w:t xml:space="preserve">{roomLivingExpense}</w:t>
-      </w:r>
-      <w:r>
-        <w:rPr>
-          <w:rFonts w:ascii="Times New Roman" w:cs="Times New Roman" w:eastAsia="Times New Roman" w:hAnsi="Times New Roman"/>
-          <w:color w:val="000000"/>
-          <w:rtl w:val="0"/>
-        </w:rPr>
-        <w:t xml:space="preserve">đ/1 người )</w:t>
-      </w:r>
-    </w:p>
-    <w:p>
-      <w:pPr>
-        <w:numPr>
-          <w:ilvl w:val="0"/>
-          <w:numId w:val="4"/>
-        </w:numPr>
-        <w:spacing w:line="240" w:lineRule="auto"/>
-        <w:ind w:left="360" w:hanging="360"/>
-        <w:jc w:val="both"/>
-        <w:rPr>
-          <w:color w:val="000000"/>
-        </w:rPr>
-      </w:pPr>
-      <w:r>
-        <w:rPr>
-          <w:rFonts w:ascii="Times New Roman" w:cs="Times New Roman" w:eastAsia="Times New Roman" w:hAnsi="Times New Roman"/>
-          <w:color w:val="000000"/>
-          <w:rtl w:val="0"/>
-        </w:rPr>
-        <w:t xml:space="preserve">Phí để xe: Free …  xe, tự bảo quản Biển số:</w:t>
-      </w:r>
-    </w:p>
-    <w:p>
-      <w:pPr>
-        <w:numPr>
-          <w:ilvl w:val="0"/>
-          <w:numId w:val="4"/>
-        </w:numPr>
-        <w:tabs>
-          <w:tab w:val="left" w:leader="none" w:pos="180"/>
-        </w:tabs>
-        <w:spacing w:line="240" w:lineRule="auto"/>
-        <w:ind w:left="360" w:hanging="360"/>
-        <w:jc w:val="both"/>
-        <w:rPr>
-          <w:color w:val="000000"/>
-        </w:rPr>
-      </w:pPr>
-      <w:r>
-        <w:rPr>
-          <w:rFonts w:ascii="Times New Roman" w:cs="Times New Roman" w:eastAsia="Times New Roman" w:hAnsi="Times New Roman"/>
-          <w:color w:val="000000"/>
-          <w:rtl w:val="0"/>
-        </w:rPr>
-        <w:t xml:space="preserve">Bên B</w:t>
-      </w:r>
-      <w:r>
-        <w:rPr>
-          <w:rFonts w:ascii="Times New Roman" w:cs="Times New Roman" w:eastAsia="Times New Roman" w:hAnsi="Times New Roman"/>
-          <w:color w:val="ff0000"/>
-          <w:rtl w:val="0"/>
-        </w:rPr>
-        <w:t xml:space="preserve"> </w:t>
-      </w:r>
-      <w:r>
-        <w:rPr>
-          <w:rFonts w:ascii="Times New Roman" w:cs="Times New Roman" w:eastAsia="Times New Roman" w:hAnsi="Times New Roman"/>
-          <w:color w:val="ff0000"/>
-          <w:highlight w:val="yellow"/>
-          <w:rtl w:val="0"/>
-        </w:rPr>
-        <w:t xml:space="preserve">thanh toán tiền phòng và phí dịch vụ 01lần / tháng trước 05 ngày đầu của kỳ tiếp theo</w:t>
-      </w:r>
-      <w:r>
-        <w:rPr>
-          <w:rFonts w:ascii="Times New Roman" w:cs="Times New Roman" w:eastAsia="Times New Roman" w:hAnsi="Times New Roman"/>
-          <w:color w:val="ff0000"/>
-          <w:rtl w:val="0"/>
-        </w:rPr>
-        <w:t xml:space="preserve"> </w:t>
-      </w:r>
-      <w:r>
-        <w:rPr>
-          <w:rFonts w:ascii="Times New Roman" w:cs="Times New Roman" w:eastAsia="Times New Roman" w:hAnsi="Times New Roman"/>
-          <w:color w:val="000000"/>
-          <w:rtl w:val="0"/>
-        </w:rPr>
-        <w:t xml:space="preserve">Nếu hết thời hạn 05 ngày kể từ ngày 1 bên B chưa thanh toán đủ tiền phòng, bên A có quyền đơn phương chấm dứt hợp đồng và niêm phong phòng, không hoàn trả cọc và không chịu trách nhiệm về tài sản. </w:t>
-      </w:r>
-    </w:p>
-    <w:p>
-      <w:pPr>
-        <w:numPr>
-          <w:ilvl w:val="0"/>
-          <w:numId w:val="4"/>
-        </w:numPr>
-        <w:tabs>
-          <w:tab w:val="left" w:leader="none" w:pos="180"/>
-        </w:tabs>
-        <w:spacing w:line="240" w:lineRule="auto"/>
-        <w:ind w:left="360" w:hanging="360"/>
-        <w:jc w:val="both"/>
-        <w:rPr>
-          <w:color w:val="000000"/>
-        </w:rPr>
-      </w:pPr>
-      <w:r>
-        <w:rPr>
-          <w:rFonts w:ascii="Times New Roman" w:cs="Times New Roman" w:eastAsia="Times New Roman" w:hAnsi="Times New Roman"/>
-          <w:color w:val="000000"/>
-          <w:rtl w:val="0"/>
-        </w:rPr>
-        <w:t xml:space="preserve">Bên B thanh toán điện và nước tính theo đồng hồ được chụp vào cuối mỗi tháng trong vòng 03 ngày sau khi nhận được thông báo phí của Bên A gửi hàng tháng, </w:t>
-      </w:r>
-    </w:p>
-    <w:p>
-      <w:pPr>
-        <w:spacing w:line="240" w:lineRule="auto"/>
-        <w:ind w:firstLine="360"/>
-        <w:jc w:val="both"/>
-        <w:rPr>
-          <w:rFonts w:ascii="Times New Roman" w:cs="Times New Roman" w:eastAsia="Times New Roman" w:hAnsi="Times New Roman"/>
-          <w:sz w:val="24"/>
-          <w:szCs w:val="24"/>
-        </w:rPr>
-      </w:pPr>
-      <w:r>
-        <w:rPr>
-          <w:rFonts w:ascii="Times New Roman" w:cs="Times New Roman" w:eastAsia="Times New Roman" w:hAnsi="Times New Roman"/>
-          <w:b w:val="1"/>
-          <w:color w:val="000000"/>
-          <w:rtl w:val="0"/>
-        </w:rPr>
-        <w:t xml:space="preserve">Điều 3: Quyền và trách nhiệm của hai bên </w:t>
-      </w:r>
-      <w:r>
-        <w:rPr>
-          <w:rtl w:val="0"/>
-        </w:rPr>
-      </w:r>
-    </w:p>
-    <w:p>
-      <w:pPr>
-        <w:spacing w:line="240" w:lineRule="auto"/>
-        <w:jc w:val="both"/>
-        <w:rPr>
-          <w:rFonts w:ascii="Times New Roman" w:cs="Times New Roman" w:eastAsia="Times New Roman" w:hAnsi="Times New Roman"/>
-          <w:b w:val="1"/>
-          <w:color w:val="000000"/>
-        </w:rPr>
-      </w:pPr>
-      <w:r>
-        <w:rPr>
-          <w:rFonts w:ascii="Times New Roman" w:cs="Times New Roman" w:eastAsia="Times New Roman" w:hAnsi="Times New Roman"/>
-          <w:b w:val="1"/>
-          <w:color w:val="000000"/>
-          <w:rtl w:val="0"/>
-        </w:rPr>
-        <w:t xml:space="preserve">3.1  Quyền và trách nhiệm của bên A </w:t>
-      </w:r>
-    </w:p>
-    <w:p>
-      <w:pPr>
-        <w:keepNext w:val="0"/>
-        <w:keepLines w:val="0"/>
-        <w:pageBreakBefore w:val="0"/>
-        <w:widowControl w:val="1"/>
-        <w:numPr>
-          <w:ilvl w:val="0"/>
-          <w:numId w:val="5"/>
+          <w:numId w:val="6"/>
         </w:numPr>
         <w:pBdr>
           <w:top w:space="0" w:sz="0" w:val="nil"/>
@@ -1682,7 +1724,9 @@
         <w:jc w:val="both"/>
         <w:rPr>
           <w:b w:val="0"/>
+          <w:bCs w:val="0"/>
           <w:i w:val="0"/>
+          <w:iCs w:val="0"/>
           <w:smallCaps w:val="0"/>
           <w:strike w:val="0"/>
           <w:color w:val="ff0000"/>
@@ -1695,7 +1739,9 @@
         <w:rPr>
           <w:rFonts w:ascii="Times New Roman" w:cs="Times New Roman" w:eastAsia="Times New Roman" w:hAnsi="Times New Roman"/>
           <w:b w:val="0"/>
+          <w:bCs w:val="0"/>
           <w:i w:val="0"/>
+          <w:iCs w:val="0"/>
           <w:smallCaps w:val="0"/>
           <w:strike w:val="0"/>
           <w:color w:val="ff0000"/>
@@ -1713,7 +1759,7 @@
       <w:pPr>
         <w:numPr>
           <w:ilvl w:val="0"/>
-          <w:numId w:val="5"/>
+          <w:numId w:val="6"/>
         </w:numPr>
         <w:spacing w:line="240" w:lineRule="auto"/>
         <w:ind w:left="180" w:hanging="360"/>
@@ -1745,6 +1791,7 @@
         <w:rPr>
           <w:rFonts w:ascii="Times New Roman" w:cs="Times New Roman" w:eastAsia="Times New Roman" w:hAnsi="Times New Roman"/>
           <w:b w:val="1"/>
+          <w:bCs w:val="1"/>
           <w:color w:val="000000"/>
           <w:rtl w:val="0"/>
         </w:rPr>
@@ -1760,7 +1807,7 @@
       <w:pPr>
         <w:numPr>
           <w:ilvl w:val="0"/>
-          <w:numId w:val="6"/>
+          <w:numId w:val="7"/>
         </w:numPr>
         <w:spacing w:line="240" w:lineRule="auto"/>
         <w:ind w:left="180" w:hanging="360"/>
@@ -1782,7 +1829,7 @@
       <w:pPr>
         <w:numPr>
           <w:ilvl w:val="0"/>
-          <w:numId w:val="6"/>
+          <w:numId w:val="7"/>
         </w:numPr>
         <w:spacing w:line="240" w:lineRule="auto"/>
         <w:ind w:left="180" w:hanging="360"/>
@@ -1804,7 +1851,7 @@
       <w:pPr>
         <w:numPr>
           <w:ilvl w:val="0"/>
-          <w:numId w:val="6"/>
+          <w:numId w:val="7"/>
         </w:numPr>
         <w:spacing w:line="240" w:lineRule="auto"/>
         <w:ind w:left="180" w:hanging="360"/>
@@ -1826,7 +1873,7 @@
       <w:pPr>
         <w:numPr>
           <w:ilvl w:val="0"/>
-          <w:numId w:val="6"/>
+          <w:numId w:val="7"/>
         </w:numPr>
         <w:spacing w:line="240" w:lineRule="auto"/>
         <w:ind w:left="180" w:hanging="360"/>
@@ -1848,7 +1895,7 @@
       <w:pPr>
         <w:numPr>
           <w:ilvl w:val="0"/>
-          <w:numId w:val="6"/>
+          <w:numId w:val="7"/>
         </w:numPr>
         <w:spacing w:line="240" w:lineRule="auto"/>
         <w:ind w:left="180" w:hanging="360"/>
@@ -1870,7 +1917,7 @@
       <w:pPr>
         <w:numPr>
           <w:ilvl w:val="0"/>
-          <w:numId w:val="6"/>
+          <w:numId w:val="7"/>
         </w:numPr>
         <w:spacing w:line="240" w:lineRule="auto"/>
         <w:ind w:left="180" w:hanging="360"/>
@@ -1892,7 +1939,7 @@
       <w:pPr>
         <w:numPr>
           <w:ilvl w:val="0"/>
-          <w:numId w:val="6"/>
+          <w:numId w:val="7"/>
         </w:numPr>
         <w:spacing w:line="240" w:lineRule="auto"/>
         <w:ind w:left="180" w:hanging="360"/>
@@ -1914,7 +1961,7 @@
       <w:pPr>
         <w:numPr>
           <w:ilvl w:val="0"/>
-          <w:numId w:val="6"/>
+          <w:numId w:val="7"/>
         </w:numPr>
         <w:spacing w:line="240" w:lineRule="auto"/>
         <w:ind w:left="180" w:hanging="360"/>
@@ -1936,7 +1983,7 @@
       <w:pPr>
         <w:numPr>
           <w:ilvl w:val="0"/>
-          <w:numId w:val="6"/>
+          <w:numId w:val="7"/>
         </w:numPr>
         <w:spacing w:line="240" w:lineRule="auto"/>
         <w:ind w:left="180" w:hanging="360"/>
@@ -1958,7 +2005,7 @@
       <w:pPr>
         <w:numPr>
           <w:ilvl w:val="0"/>
-          <w:numId w:val="6"/>
+          <w:numId w:val="7"/>
         </w:numPr>
         <w:spacing w:line="240" w:lineRule="auto"/>
         <w:ind w:left="180" w:hanging="360"/>
@@ -1980,7 +2027,7 @@
       <w:pPr>
         <w:numPr>
           <w:ilvl w:val="0"/>
-          <w:numId w:val="6"/>
+          <w:numId w:val="7"/>
         </w:numPr>
         <w:spacing w:line="240" w:lineRule="auto"/>
         <w:ind w:left="180" w:hanging="360"/>
@@ -2002,7 +2049,7 @@
       <w:pPr>
         <w:numPr>
           <w:ilvl w:val="0"/>
-          <w:numId w:val="6"/>
+          <w:numId w:val="7"/>
         </w:numPr>
         <w:spacing w:line="240" w:lineRule="auto"/>
         <w:ind w:left="180" w:hanging="360"/>
@@ -2024,7 +2071,7 @@
       <w:pPr>
         <w:numPr>
           <w:ilvl w:val="0"/>
-          <w:numId w:val="6"/>
+          <w:numId w:val="7"/>
         </w:numPr>
         <w:spacing w:line="240" w:lineRule="auto"/>
         <w:ind w:left="180" w:hanging="360"/>
@@ -2046,7 +2093,7 @@
       <w:pPr>
         <w:numPr>
           <w:ilvl w:val="0"/>
-          <w:numId w:val="6"/>
+          <w:numId w:val="7"/>
         </w:numPr>
         <w:spacing w:line="240" w:lineRule="auto"/>
         <w:ind w:left="180" w:hanging="360"/>
@@ -2078,6 +2125,7 @@
         <w:rPr>
           <w:rFonts w:ascii="Times New Roman" w:cs="Times New Roman" w:eastAsia="Times New Roman" w:hAnsi="Times New Roman"/>
           <w:b w:val="1"/>
+          <w:bCs w:val="1"/>
           <w:color w:val="000000"/>
           <w:rtl w:val="0"/>
         </w:rPr>
@@ -2093,7 +2141,7 @@
       <w:pPr>
         <w:numPr>
           <w:ilvl w:val="0"/>
-          <w:numId w:val="1"/>
+          <w:numId w:val="2"/>
         </w:numPr>
         <w:spacing w:line="240" w:lineRule="auto"/>
         <w:ind w:left="180" w:hanging="360"/>
@@ -2115,7 +2163,7 @@
       <w:pPr>
         <w:numPr>
           <w:ilvl w:val="0"/>
-          <w:numId w:val="1"/>
+          <w:numId w:val="2"/>
         </w:numPr>
         <w:spacing w:line="240" w:lineRule="auto"/>
         <w:ind w:left="180" w:hanging="360"/>
@@ -2147,6 +2195,7 @@
         <w:rPr>
           <w:rFonts w:ascii="Times New Roman" w:cs="Times New Roman" w:eastAsia="Times New Roman" w:hAnsi="Times New Roman"/>
           <w:b w:val="1"/>
+          <w:bCs w:val="1"/>
           <w:color w:val="000000"/>
           <w:rtl w:val="0"/>
         </w:rPr>
@@ -2196,6 +2245,7 @@
         <w:rPr>
           <w:rFonts w:ascii="Times New Roman" w:cs="Times New Roman" w:eastAsia="Times New Roman" w:hAnsi="Times New Roman"/>
           <w:b w:val="1"/>
+          <w:bCs w:val="1"/>
           <w:color w:val="000000"/>
           <w:rtl w:val="0"/>
         </w:rPr>
@@ -2238,6 +2288,7 @@
         <w:rPr>
           <w:rFonts w:ascii="Arial" w:cs="Arial" w:eastAsia="Arial" w:hAnsi="Arial"/>
           <w:b w:val="1"/>
+          <w:bCs w:val="1"/>
           <w:color w:val="000000"/>
         </w:rPr>
       </w:pPr>
@@ -2253,6 +2304,7 @@
         <w:rPr>
           <w:rFonts w:ascii="Arial" w:cs="Arial" w:eastAsia="Arial" w:hAnsi="Arial"/>
           <w:b w:val="1"/>
+          <w:bCs w:val="1"/>
           <w:color w:val="000000"/>
           <w:rtl w:val="0"/>
         </w:rPr>
@@ -2266,6 +2318,7 @@
         <w:rPr>
           <w:rFonts w:ascii="Arial" w:cs="Arial" w:eastAsia="Arial" w:hAnsi="Arial"/>
           <w:b w:val="1"/>
+          <w:bCs w:val="1"/>
           <w:color w:val="000000"/>
         </w:rPr>
       </w:pPr>
@@ -2273,6 +2326,7 @@
         <w:rPr>
           <w:rFonts w:ascii="Arial" w:cs="Arial" w:eastAsia="Arial" w:hAnsi="Arial"/>
           <w:b w:val="1"/>
+          <w:bCs w:val="1"/>
           <w:color w:val="000000"/>
           <w:rtl w:val="0"/>
         </w:rPr>
@@ -2286,6 +2340,7 @@
         <w:rPr>
           <w:rFonts w:ascii="Arial" w:cs="Arial" w:eastAsia="Arial" w:hAnsi="Arial"/>
           <w:b w:val="1"/>
+          <w:bCs w:val="1"/>
           <w:color w:val="000000"/>
         </w:rPr>
       </w:pPr>
@@ -2302,6 +2357,7 @@
         <w:rPr>
           <w:rFonts w:ascii="Arial" w:cs="Arial" w:eastAsia="Arial" w:hAnsi="Arial"/>
           <w:b w:val="1"/>
+          <w:bCs w:val="1"/>
           <w:color w:val="000000"/>
         </w:rPr>
       </w:pPr>
@@ -2318,6 +2374,7 @@
         <w:rPr>
           <w:rFonts w:ascii="Arial" w:cs="Arial" w:eastAsia="Arial" w:hAnsi="Arial"/>
           <w:b w:val="1"/>
+          <w:bCs w:val="1"/>
           <w:color w:val="000000"/>
         </w:rPr>
       </w:pPr>
@@ -2334,6 +2391,7 @@
         <w:rPr>
           <w:rFonts w:ascii="Arial" w:cs="Arial" w:eastAsia="Arial" w:hAnsi="Arial"/>
           <w:b w:val="1"/>
+          <w:bCs w:val="1"/>
           <w:color w:val="000000"/>
         </w:rPr>
       </w:pPr>
@@ -2350,6 +2408,7 @@
         <w:rPr>
           <w:rFonts w:ascii="Arial" w:cs="Arial" w:eastAsia="Arial" w:hAnsi="Arial"/>
           <w:b w:val="1"/>
+          <w:bCs w:val="1"/>
           <w:color w:val="000000"/>
         </w:rPr>
       </w:pPr>
@@ -2366,6 +2425,7 @@
         <w:rPr>
           <w:rFonts w:ascii="Arial" w:cs="Arial" w:eastAsia="Arial" w:hAnsi="Arial"/>
           <w:b w:val="1"/>
+          <w:bCs w:val="1"/>
           <w:color w:val="000000"/>
         </w:rPr>
       </w:pPr>
@@ -2382,6 +2442,7 @@
         <w:rPr>
           <w:rFonts w:ascii="Arial" w:cs="Arial" w:eastAsia="Arial" w:hAnsi="Arial"/>
           <w:b w:val="1"/>
+          <w:bCs w:val="1"/>
           <w:color w:val="000000"/>
         </w:rPr>
       </w:pPr>
@@ -2398,6 +2459,7 @@
         <w:rPr>
           <w:rFonts w:ascii="Arial" w:cs="Arial" w:eastAsia="Arial" w:hAnsi="Arial"/>
           <w:b w:val="1"/>
+          <w:bCs w:val="1"/>
           <w:color w:val="000000"/>
         </w:rPr>
       </w:pPr>
@@ -2414,6 +2476,7 @@
         <w:rPr>
           <w:rFonts w:ascii="Arial" w:cs="Arial" w:eastAsia="Arial" w:hAnsi="Arial"/>
           <w:b w:val="1"/>
+          <w:bCs w:val="1"/>
           <w:color w:val="000000"/>
         </w:rPr>
       </w:pPr>
@@ -2430,6 +2493,7 @@
         <w:rPr>
           <w:rFonts w:ascii="Arial" w:cs="Arial" w:eastAsia="Arial" w:hAnsi="Arial"/>
           <w:b w:val="1"/>
+          <w:bCs w:val="1"/>
           <w:color w:val="000000"/>
         </w:rPr>
       </w:pPr>
@@ -2446,6 +2510,7 @@
         <w:rPr>
           <w:rFonts w:ascii="Arial" w:cs="Arial" w:eastAsia="Arial" w:hAnsi="Arial"/>
           <w:b w:val="1"/>
+          <w:bCs w:val="1"/>
           <w:color w:val="000000"/>
         </w:rPr>
       </w:pPr>
@@ -2462,6 +2527,7 @@
         <w:rPr>
           <w:rFonts w:ascii="Arial" w:cs="Arial" w:eastAsia="Arial" w:hAnsi="Arial"/>
           <w:b w:val="1"/>
+          <w:bCs w:val="1"/>
           <w:color w:val="000000"/>
         </w:rPr>
       </w:pPr>
@@ -2478,6 +2544,7 @@
         <w:rPr>
           <w:rFonts w:ascii="Arial" w:cs="Arial" w:eastAsia="Arial" w:hAnsi="Arial"/>
           <w:b w:val="1"/>
+          <w:bCs w:val="1"/>
           <w:color w:val="000000"/>
         </w:rPr>
       </w:pPr>
@@ -2507,7 +2574,9 @@
         <w:rPr>
           <w:rFonts w:ascii="Times New Roman" w:cs="Times New Roman" w:eastAsia="Times New Roman" w:hAnsi="Times New Roman"/>
           <w:b w:val="1"/>
+          <w:bCs w:val="1"/>
           <w:i w:val="0"/>
+          <w:iCs w:val="0"/>
           <w:smallCaps w:val="0"/>
           <w:strike w:val="0"/>
           <w:color w:val="000000"/>
@@ -2544,7 +2613,9 @@
         <w:rPr>
           <w:rFonts w:ascii="Times New Roman" w:cs="Times New Roman" w:eastAsia="Times New Roman" w:hAnsi="Times New Roman"/>
           <w:b w:val="0"/>
+          <w:bCs w:val="0"/>
           <w:i w:val="0"/>
+          <w:iCs w:val="0"/>
           <w:smallCaps w:val="0"/>
           <w:strike w:val="0"/>
           <w:color w:val="000000"/>
@@ -2559,7 +2630,9 @@
         <w:rPr>
           <w:rFonts w:ascii="Times New Roman" w:cs="Times New Roman" w:eastAsia="Times New Roman" w:hAnsi="Times New Roman"/>
           <w:b w:val="1"/>
+          <w:bCs w:val="1"/>
           <w:i w:val="0"/>
+          <w:iCs w:val="0"/>
           <w:smallCaps w:val="0"/>
           <w:strike w:val="0"/>
           <w:color w:val="000000"/>
@@ -2592,6 +2665,7 @@
         <w:rPr>
           <w:rFonts w:ascii="Times New Roman" w:cs="Times New Roman" w:eastAsia="Times New Roman" w:hAnsi="Times New Roman"/>
           <w:b w:val="1"/>
+          <w:bCs w:val="1"/>
           <w:color w:val="000000"/>
           <w:rtl w:val="0"/>
         </w:rPr>
@@ -2632,6 +2706,7 @@
         <w:rPr>
           <w:rFonts w:ascii="Times New Roman" w:cs="Times New Roman" w:eastAsia="Times New Roman" w:hAnsi="Times New Roman"/>
           <w:b w:val="1"/>
+          <w:bCs w:val="1"/>
           <w:color w:val="000000"/>
           <w:sz w:val="28"/>
           <w:szCs w:val="28"/>
@@ -2697,6 +2772,7 @@
         <w:rPr>
           <w:rFonts w:ascii="Times New Roman" w:cs="Times New Roman" w:eastAsia="Times New Roman" w:hAnsi="Times New Roman"/>
           <w:b w:val="1"/>
+          <w:bCs w:val="1"/>
           <w:color w:val="000000"/>
           <w:u w:val="single"/>
           <w:rtl w:val="0"/>
@@ -2724,6 +2800,7 @@
         <w:rPr>
           <w:rFonts w:ascii="Times New Roman" w:cs="Times New Roman" w:eastAsia="Times New Roman" w:hAnsi="Times New Roman"/>
           <w:b w:val="1"/>
+          <w:bCs w:val="1"/>
           <w:color w:val="000000"/>
           <w:u w:val="single"/>
           <w:rtl w:val="0"/>
@@ -2950,6 +3027,7 @@
               <w:rPr>
                 <w:rFonts w:ascii="Times New Roman" w:cs="Times New Roman" w:eastAsia="Times New Roman" w:hAnsi="Times New Roman"/>
                 <w:b w:val="1"/>
+                <w:bCs w:val="1"/>
                 <w:sz w:val="24"/>
                 <w:szCs w:val="24"/>
               </w:rPr>
@@ -2958,6 +3036,7 @@
               <w:rPr>
                 <w:rFonts w:ascii="Times New Roman" w:cs="Times New Roman" w:eastAsia="Times New Roman" w:hAnsi="Times New Roman"/>
                 <w:b w:val="1"/>
+                <w:bCs w:val="1"/>
                 <w:sz w:val="24"/>
                 <w:szCs w:val="24"/>
                 <w:rtl w:val="0"/>
@@ -2974,6 +3053,7 @@
               <w:rPr>
                 <w:rFonts w:ascii="Times New Roman" w:cs="Times New Roman" w:eastAsia="Times New Roman" w:hAnsi="Times New Roman"/>
                 <w:b w:val="1"/>
+                <w:bCs w:val="1"/>
                 <w:sz w:val="24"/>
                 <w:szCs w:val="24"/>
               </w:rPr>
@@ -2982,6 +3062,7 @@
               <w:rPr>
                 <w:rFonts w:ascii="Times New Roman" w:cs="Times New Roman" w:eastAsia="Times New Roman" w:hAnsi="Times New Roman"/>
                 <w:b w:val="1"/>
+                <w:bCs w:val="1"/>
                 <w:sz w:val="24"/>
                 <w:szCs w:val="24"/>
                 <w:rtl w:val="0"/>
@@ -2998,6 +3079,7 @@
               <w:rPr>
                 <w:rFonts w:ascii="Times New Roman" w:cs="Times New Roman" w:eastAsia="Times New Roman" w:hAnsi="Times New Roman"/>
                 <w:b w:val="1"/>
+                <w:bCs w:val="1"/>
                 <w:sz w:val="24"/>
                 <w:szCs w:val="24"/>
               </w:rPr>
@@ -3006,6 +3088,7 @@
               <w:rPr>
                 <w:rFonts w:ascii="Times New Roman" w:cs="Times New Roman" w:eastAsia="Times New Roman" w:hAnsi="Times New Roman"/>
                 <w:b w:val="1"/>
+                <w:bCs w:val="1"/>
                 <w:sz w:val="24"/>
                 <w:szCs w:val="24"/>
                 <w:rtl w:val="0"/>
@@ -3022,6 +3105,7 @@
               <w:rPr>
                 <w:rFonts w:ascii="Times New Roman" w:cs="Times New Roman" w:eastAsia="Times New Roman" w:hAnsi="Times New Roman"/>
                 <w:b w:val="1"/>
+                <w:bCs w:val="1"/>
                 <w:sz w:val="24"/>
                 <w:szCs w:val="24"/>
               </w:rPr>
@@ -3030,6 +3114,7 @@
               <w:rPr>
                 <w:rFonts w:ascii="Times New Roman" w:cs="Times New Roman" w:eastAsia="Times New Roman" w:hAnsi="Times New Roman"/>
                 <w:b w:val="1"/>
+                <w:bCs w:val="1"/>
                 <w:sz w:val="24"/>
                 <w:szCs w:val="24"/>
                 <w:rtl w:val="0"/>
@@ -3046,6 +3131,7 @@
               <w:rPr>
                 <w:rFonts w:ascii="Times New Roman" w:cs="Times New Roman" w:eastAsia="Times New Roman" w:hAnsi="Times New Roman"/>
                 <w:b w:val="1"/>
+                <w:bCs w:val="1"/>
                 <w:sz w:val="24"/>
                 <w:szCs w:val="24"/>
               </w:rPr>
@@ -3054,6 +3140,7 @@
               <w:rPr>
                 <w:rFonts w:ascii="Times New Roman" w:cs="Times New Roman" w:eastAsia="Times New Roman" w:hAnsi="Times New Roman"/>
                 <w:b w:val="1"/>
+                <w:bCs w:val="1"/>
                 <w:sz w:val="24"/>
                 <w:szCs w:val="24"/>
                 <w:rtl w:val="0"/>
@@ -3070,6 +3157,7 @@
               <w:rPr>
                 <w:rFonts w:ascii="Times New Roman" w:cs="Times New Roman" w:eastAsia="Times New Roman" w:hAnsi="Times New Roman"/>
                 <w:b w:val="1"/>
+                <w:bCs w:val="1"/>
                 <w:sz w:val="24"/>
                 <w:szCs w:val="24"/>
               </w:rPr>
@@ -3078,6 +3166,7 @@
               <w:rPr>
                 <w:rFonts w:ascii="Times New Roman" w:cs="Times New Roman" w:eastAsia="Times New Roman" w:hAnsi="Times New Roman"/>
                 <w:b w:val="1"/>
+                <w:bCs w:val="1"/>
                 <w:sz w:val="24"/>
                 <w:szCs w:val="24"/>
                 <w:rtl w:val="0"/>
@@ -4189,6 +4278,7 @@
         <w:rPr>
           <w:rFonts w:ascii="Times New Roman" w:cs="Times New Roman" w:eastAsia="Times New Roman" w:hAnsi="Times New Roman"/>
           <w:b w:val="1"/>
+          <w:bCs w:val="1"/>
           <w:color w:val="000000"/>
           <w:sz w:val="20"/>
           <w:szCs w:val="20"/>
@@ -4198,6 +4288,7 @@
         <w:rPr>
           <w:rFonts w:ascii="Times New Roman" w:cs="Times New Roman" w:eastAsia="Times New Roman" w:hAnsi="Times New Roman"/>
           <w:b w:val="1"/>
+          <w:bCs w:val="1"/>
           <w:color w:val="000000"/>
           <w:sz w:val="20"/>
           <w:szCs w:val="20"/>
@@ -4212,6 +4303,7 @@
         <w:rPr>
           <w:rFonts w:ascii="Times New Roman" w:cs="Times New Roman" w:eastAsia="Times New Roman" w:hAnsi="Times New Roman"/>
           <w:b w:val="1"/>
+          <w:bCs w:val="1"/>
           <w:color w:val="000000"/>
           <w:sz w:val="20"/>
           <w:szCs w:val="20"/>
@@ -4237,6 +4329,116 @@
   <w:abstractNum w:abstractNumId="1">
     <w:lvl w:ilvl="0">
       <w:start w:val="1"/>
+      <w:numFmt w:val="decimal"/>
+      <w:lvlText w:val="%1."/>
+      <w:lvlJc w:val="left"/>
+      <w:pPr>
+        <w:ind w:left="1440" w:hanging="360"/>
+      </w:pPr>
+      <w:rPr>
+        <w:u w:val="none"/>
+      </w:rPr>
+    </w:lvl>
+    <w:lvl w:ilvl="1">
+      <w:start w:val="1"/>
+      <w:numFmt w:val="lowerLetter"/>
+      <w:lvlText w:val="%2."/>
+      <w:lvlJc w:val="left"/>
+      <w:pPr>
+        <w:ind w:left="2160" w:hanging="360"/>
+      </w:pPr>
+      <w:rPr>
+        <w:u w:val="none"/>
+      </w:rPr>
+    </w:lvl>
+    <w:lvl w:ilvl="2">
+      <w:start w:val="1"/>
+      <w:numFmt w:val="lowerRoman"/>
+      <w:lvlText w:val="%3."/>
+      <w:lvlJc w:val="right"/>
+      <w:pPr>
+        <w:ind w:left="2880" w:hanging="360"/>
+      </w:pPr>
+      <w:rPr>
+        <w:u w:val="none"/>
+      </w:rPr>
+    </w:lvl>
+    <w:lvl w:ilvl="3">
+      <w:start w:val="1"/>
+      <w:numFmt w:val="decimal"/>
+      <w:lvlText w:val="%4."/>
+      <w:lvlJc w:val="left"/>
+      <w:pPr>
+        <w:ind w:left="3600" w:hanging="360"/>
+      </w:pPr>
+      <w:rPr>
+        <w:u w:val="none"/>
+      </w:rPr>
+    </w:lvl>
+    <w:lvl w:ilvl="4">
+      <w:start w:val="1"/>
+      <w:numFmt w:val="lowerLetter"/>
+      <w:lvlText w:val="%5."/>
+      <w:lvlJc w:val="left"/>
+      <w:pPr>
+        <w:ind w:left="4320" w:hanging="360"/>
+      </w:pPr>
+      <w:rPr>
+        <w:u w:val="none"/>
+      </w:rPr>
+    </w:lvl>
+    <w:lvl w:ilvl="5">
+      <w:start w:val="1"/>
+      <w:numFmt w:val="lowerRoman"/>
+      <w:lvlText w:val="%6."/>
+      <w:lvlJc w:val="right"/>
+      <w:pPr>
+        <w:ind w:left="5040" w:hanging="360"/>
+      </w:pPr>
+      <w:rPr>
+        <w:u w:val="none"/>
+      </w:rPr>
+    </w:lvl>
+    <w:lvl w:ilvl="6">
+      <w:start w:val="1"/>
+      <w:numFmt w:val="decimal"/>
+      <w:lvlText w:val="%7."/>
+      <w:lvlJc w:val="left"/>
+      <w:pPr>
+        <w:ind w:left="5760" w:hanging="360"/>
+      </w:pPr>
+      <w:rPr>
+        <w:u w:val="none"/>
+      </w:rPr>
+    </w:lvl>
+    <w:lvl w:ilvl="7">
+      <w:start w:val="1"/>
+      <w:numFmt w:val="lowerLetter"/>
+      <w:lvlText w:val="%8."/>
+      <w:lvlJc w:val="left"/>
+      <w:pPr>
+        <w:ind w:left="6480" w:hanging="360"/>
+      </w:pPr>
+      <w:rPr>
+        <w:u w:val="none"/>
+      </w:rPr>
+    </w:lvl>
+    <w:lvl w:ilvl="8">
+      <w:start w:val="1"/>
+      <w:numFmt w:val="lowerRoman"/>
+      <w:lvlText w:val="%9."/>
+      <w:lvlJc w:val="right"/>
+      <w:pPr>
+        <w:ind w:left="7200" w:hanging="360"/>
+      </w:pPr>
+      <w:rPr>
+        <w:u w:val="none"/>
+      </w:rPr>
+    </w:lvl>
+  </w:abstractNum>
+  <w:abstractNum w:abstractNumId="2">
+    <w:lvl w:ilvl="0">
+      <w:start w:val="1"/>
       <w:numFmt w:val="bullet"/>
       <w:lvlText w:val="●"/>
       <w:lvlJc w:val="left"/>
@@ -4362,7 +4564,7 @@
       </w:rPr>
     </w:lvl>
   </w:abstractNum>
-  <w:abstractNum w:abstractNumId="2">
+  <w:abstractNum w:abstractNumId="3">
     <w:lvl w:ilvl="0">
       <w:start w:val="1"/>
       <w:numFmt w:val="bullet"/>
@@ -4490,7 +4692,7 @@
       </w:rPr>
     </w:lvl>
   </w:abstractNum>
-  <w:abstractNum w:abstractNumId="3">
+  <w:abstractNum w:abstractNumId="4">
     <w:lvl w:ilvl="0">
       <w:start w:val="1"/>
       <w:numFmt w:val="bullet"/>
@@ -4618,7 +4820,7 @@
       </w:rPr>
     </w:lvl>
   </w:abstractNum>
-  <w:abstractNum w:abstractNumId="4">
+  <w:abstractNum w:abstractNumId="5">
     <w:lvl w:ilvl="0">
       <w:start w:val="1"/>
       <w:numFmt w:val="bullet"/>
@@ -4746,7 +4948,7 @@
       </w:rPr>
     </w:lvl>
   </w:abstractNum>
-  <w:abstractNum w:abstractNumId="5">
+  <w:abstractNum w:abstractNumId="6">
     <w:lvl w:ilvl="0">
       <w:start w:val="1"/>
       <w:numFmt w:val="bullet"/>
@@ -4874,7 +5076,7 @@
       </w:rPr>
     </w:lvl>
   </w:abstractNum>
-  <w:abstractNum w:abstractNumId="6">
+  <w:abstractNum w:abstractNumId="7">
     <w:lvl w:ilvl="0">
       <w:start w:val="1"/>
       <w:numFmt w:val="bullet"/>
@@ -4999,116 +5201,6 @@
         <w:rFonts w:ascii="Noto Sans Symbols" w:cs="Noto Sans Symbols" w:eastAsia="Noto Sans Symbols" w:hAnsi="Noto Sans Symbols"/>
         <w:sz w:val="20"/>
         <w:szCs w:val="20"/>
-      </w:rPr>
-    </w:lvl>
-  </w:abstractNum>
-  <w:abstractNum w:abstractNumId="7">
-    <w:lvl w:ilvl="0">
-      <w:start w:val="1"/>
-      <w:numFmt w:val="decimal"/>
-      <w:lvlText w:val="%1."/>
-      <w:lvlJc w:val="left"/>
-      <w:pPr>
-        <w:ind w:left="720" w:hanging="360"/>
-      </w:pPr>
-      <w:rPr>
-        <w:u w:val="none"/>
-      </w:rPr>
-    </w:lvl>
-    <w:lvl w:ilvl="1">
-      <w:start w:val="1"/>
-      <w:numFmt w:val="lowerLetter"/>
-      <w:lvlText w:val="%2."/>
-      <w:lvlJc w:val="left"/>
-      <w:pPr>
-        <w:ind w:left="1440" w:hanging="360"/>
-      </w:pPr>
-      <w:rPr>
-        <w:u w:val="none"/>
-      </w:rPr>
-    </w:lvl>
-    <w:lvl w:ilvl="2">
-      <w:start w:val="1"/>
-      <w:numFmt w:val="lowerRoman"/>
-      <w:lvlText w:val="%3."/>
-      <w:lvlJc w:val="right"/>
-      <w:pPr>
-        <w:ind w:left="2160" w:hanging="360"/>
-      </w:pPr>
-      <w:rPr>
-        <w:u w:val="none"/>
-      </w:rPr>
-    </w:lvl>
-    <w:lvl w:ilvl="3">
-      <w:start w:val="1"/>
-      <w:numFmt w:val="decimal"/>
-      <w:lvlText w:val="%4."/>
-      <w:lvlJc w:val="left"/>
-      <w:pPr>
-        <w:ind w:left="2880" w:hanging="360"/>
-      </w:pPr>
-      <w:rPr>
-        <w:u w:val="none"/>
-      </w:rPr>
-    </w:lvl>
-    <w:lvl w:ilvl="4">
-      <w:start w:val="1"/>
-      <w:numFmt w:val="lowerLetter"/>
-      <w:lvlText w:val="%5."/>
-      <w:lvlJc w:val="left"/>
-      <w:pPr>
-        <w:ind w:left="3600" w:hanging="360"/>
-      </w:pPr>
-      <w:rPr>
-        <w:u w:val="none"/>
-      </w:rPr>
-    </w:lvl>
-    <w:lvl w:ilvl="5">
-      <w:start w:val="1"/>
-      <w:numFmt w:val="lowerRoman"/>
-      <w:lvlText w:val="%6."/>
-      <w:lvlJc w:val="right"/>
-      <w:pPr>
-        <w:ind w:left="4320" w:hanging="360"/>
-      </w:pPr>
-      <w:rPr>
-        <w:u w:val="none"/>
-      </w:rPr>
-    </w:lvl>
-    <w:lvl w:ilvl="6">
-      <w:start w:val="1"/>
-      <w:numFmt w:val="decimal"/>
-      <w:lvlText w:val="%7."/>
-      <w:lvlJc w:val="left"/>
-      <w:pPr>
-        <w:ind w:left="5040" w:hanging="360"/>
-      </w:pPr>
-      <w:rPr>
-        <w:u w:val="none"/>
-      </w:rPr>
-    </w:lvl>
-    <w:lvl w:ilvl="7">
-      <w:start w:val="1"/>
-      <w:numFmt w:val="lowerLetter"/>
-      <w:lvlText w:val="%8."/>
-      <w:lvlJc w:val="left"/>
-      <w:pPr>
-        <w:ind w:left="5760" w:hanging="360"/>
-      </w:pPr>
-      <w:rPr>
-        <w:u w:val="none"/>
-      </w:rPr>
-    </w:lvl>
-    <w:lvl w:ilvl="8">
-      <w:start w:val="1"/>
-      <w:numFmt w:val="lowerRoman"/>
-      <w:lvlText w:val="%9."/>
-      <w:lvlJc w:val="right"/>
-      <w:pPr>
-        <w:ind w:left="6480" w:hanging="360"/>
-      </w:pPr>
-      <w:rPr>
-        <w:u w:val="none"/>
       </w:rPr>
     </w:lvl>
   </w:abstractNum>
@@ -5266,11 +5358,19 @@
       </w:pPr>
     </w:pPrDefault>
   </w:docDefaults>
+  <w:style w:type="table" w:styleId="TableNormal" w:default="1">
+    <w:name w:val="TableNormal"/>
+    <w:tblPr>
+      <w:tblCellMar>
+        <w:top w:w="100.0" w:type="dxa"/>
+        <w:left w:w="100.0" w:type="dxa"/>
+        <w:bottom w:w="100.0" w:type="dxa"/>
+        <w:right w:w="100.0" w:type="dxa"/>
+      </w:tblCellMar>
+    </w:tblPr>
+  </w:style>
   <w:style w:type="paragraph" w:styleId="Normal" w:default="1">
     <w:name w:val="normal"/>
-  </w:style>
-  <w:style w:type="table" w:styleId="TableNormal" w:default="1">
-    <w:name w:val="TableNormal"/>
   </w:style>
   <w:style w:type="paragraph" w:styleId="Heading1">
     <w:name w:val="heading 1"/>
@@ -5330,6 +5430,7 @@
     </w:pPr>
     <w:rPr>
       <w:i w:val="1"/>
+      <w:iCs w:val="1"/>
       <w:color w:val="0f4761"/>
     </w:rPr>
   </w:style>
@@ -5357,6 +5458,7 @@
     </w:pPr>
     <w:rPr>
       <w:i w:val="1"/>
+      <w:iCs w:val="1"/>
       <w:color w:val="595959"/>
     </w:rPr>
   </w:style>

</xml_diff>

<commit_message>
feat: Add contract start and end dates, enhance contract data formatting, and update DTO validation and structure.
</commit_message>
<xml_diff>
--- a/src/contracts/templates/rental-house-contract-template.docx
+++ b/src/contracts/templates/rental-house-contract-template.docx
@@ -25,12 +25,10 @@
     <w:p>
       <w:pPr>
         <w:spacing w:line="240" w:lineRule="auto"/>
-        <w:ind w:right="-720"/>
+        <w:ind w:left="0" w:right="0" w:firstLine="0"/>
         <w:jc w:val="center"/>
         <w:rPr>
           <w:rFonts w:ascii="Times New Roman" w:cs="Times New Roman" w:eastAsia="Times New Roman" w:hAnsi="Times New Roman"/>
-          <w:sz w:val="24"/>
-          <w:szCs w:val="24"/>
         </w:rPr>
       </w:pPr>
       <w:r>
@@ -52,11 +50,10 @@
     <w:p>
       <w:pPr>
         <w:spacing w:line="240" w:lineRule="auto"/>
+        <w:ind w:left="0" w:right="0" w:firstLine="0"/>
         <w:jc w:val="center"/>
         <w:rPr>
           <w:rFonts w:ascii="Times New Roman" w:cs="Times New Roman" w:eastAsia="Times New Roman" w:hAnsi="Times New Roman"/>
-          <w:sz w:val="24"/>
-          <w:szCs w:val="24"/>
         </w:rPr>
       </w:pPr>
       <w:r>
@@ -80,8 +77,6 @@
         <w:spacing w:after="0" w:line="240" w:lineRule="auto"/>
         <w:rPr>
           <w:rFonts w:ascii="Times New Roman" w:cs="Times New Roman" w:eastAsia="Times New Roman" w:hAnsi="Times New Roman"/>
-          <w:sz w:val="24"/>
-          <w:szCs w:val="24"/>
         </w:rPr>
       </w:pPr>
       <w:r>
@@ -96,18 +91,14 @@
         <w:jc w:val="center"/>
         <w:rPr>
           <w:rFonts w:ascii="Times New Roman" w:cs="Times New Roman" w:eastAsia="Times New Roman" w:hAnsi="Times New Roman"/>
-          <w:sz w:val="24"/>
-          <w:szCs w:val="24"/>
-        </w:rPr>
-      </w:pPr>
-      <w:r>
-        <w:rPr>
-          <w:rFonts w:ascii="Times New Roman" w:cs="Times New Roman" w:eastAsia="Times New Roman" w:hAnsi="Times New Roman"/>
-          <w:b w:val="1"/>
-          <w:bCs w:val="1"/>
-          <w:color w:val="000000"/>
-          <w:sz w:val="28"/>
-          <w:szCs w:val="28"/>
+        </w:rPr>
+      </w:pPr>
+      <w:r>
+        <w:rPr>
+          <w:rFonts w:ascii="Times New Roman" w:cs="Times New Roman" w:eastAsia="Times New Roman" w:hAnsi="Times New Roman"/>
+          <w:b w:val="1"/>
+          <w:bCs w:val="1"/>
+          <w:color w:val="000000"/>
           <w:rtl w:val="0"/>
         </w:rPr>
         <w:t xml:space="preserve">HỢP ĐỒNG THUÊ PHÒNG</w:t>
@@ -121,11 +112,8 @@
     <w:p>
       <w:pPr>
         <w:spacing w:line="240" w:lineRule="auto"/>
-        <w:jc w:val="both"/>
-        <w:rPr>
-          <w:rFonts w:ascii="Times New Roman" w:cs="Times New Roman" w:eastAsia="Times New Roman" w:hAnsi="Times New Roman"/>
-          <w:sz w:val="24"/>
-          <w:szCs w:val="24"/>
+        <w:rPr>
+          <w:rFonts w:ascii="Times New Roman" w:cs="Times New Roman" w:eastAsia="Times New Roman" w:hAnsi="Times New Roman"/>
         </w:rPr>
       </w:pPr>
       <w:r>
@@ -205,19 +193,21 @@
     <w:p>
       <w:pPr>
         <w:spacing w:line="240" w:lineRule="auto"/>
-        <w:jc w:val="both"/>
-        <w:rPr>
-          <w:rFonts w:ascii="Times New Roman" w:cs="Times New Roman" w:eastAsia="Times New Roman" w:hAnsi="Times New Roman"/>
-          <w:color w:val="000000"/>
-        </w:rPr>
-      </w:pPr>
-      <w:r>
         <w:rPr>
           <w:rFonts w:ascii="Times New Roman" w:cs="Times New Roman" w:eastAsia="Times New Roman" w:hAnsi="Times New Roman"/>
           <w:b w:val="1"/>
           <w:bCs w:val="1"/>
           <w:color w:val="000000"/>
           <w:u w:val="single"/>
+        </w:rPr>
+      </w:pPr>
+      <w:r>
+        <w:rPr>
+          <w:rFonts w:ascii="Times New Roman" w:cs="Times New Roman" w:eastAsia="Times New Roman" w:hAnsi="Times New Roman"/>
+          <w:b w:val="1"/>
+          <w:bCs w:val="1"/>
+          <w:color w:val="000000"/>
+          <w:u w:val="single"/>
           <w:rtl w:val="0"/>
         </w:rPr>
         <w:t xml:space="preserve">BÊN A ( Bên cho thuê ) : </w:t>
@@ -225,14 +215,30 @@
       <w:r>
         <w:rPr>
           <w:rFonts w:ascii="Times New Roman" w:cs="Times New Roman" w:eastAsia="Times New Roman" w:hAnsi="Times New Roman"/>
-          <w:color w:val="000000"/>
-          <w:rtl w:val="0"/>
-        </w:rPr>
-        <w:t xml:space="preserve">Bà </w:t>
-      </w:r>
-      <w:r>
-        <w:rPr>
-          <w:rFonts w:ascii="Times New Roman" w:cs="Times New Roman" w:eastAsia="Times New Roman" w:hAnsi="Times New Roman"/>
+          <w:b w:val="1"/>
+          <w:bCs w:val="1"/>
+          <w:u w:val="single"/>
+          <w:rtl w:val="0"/>
+        </w:rPr>
+        <w:t xml:space="preserve">B</w:t>
+      </w:r>
+      <w:r>
+        <w:rPr>
+          <w:rFonts w:ascii="Times New Roman" w:cs="Times New Roman" w:eastAsia="Times New Roman" w:hAnsi="Times New Roman"/>
+          <w:b w:val="1"/>
+          <w:bCs w:val="1"/>
+          <w:color w:val="000000"/>
+          <w:u w:val="single"/>
+          <w:rtl w:val="0"/>
+        </w:rPr>
+        <w:t xml:space="preserve">à </w:t>
+      </w:r>
+      <w:r>
+        <w:rPr>
+          <w:rFonts w:ascii="Times New Roman" w:cs="Times New Roman" w:eastAsia="Times New Roman" w:hAnsi="Times New Roman"/>
+          <w:b w:val="1"/>
+          <w:bCs w:val="1"/>
+          <w:u w:val="single"/>
           <w:rtl w:val="0"/>
         </w:rPr>
         <w:t xml:space="preserve">{houseOwner}</w:t>
@@ -246,11 +252,8 @@
     <w:p>
       <w:pPr>
         <w:spacing w:line="240" w:lineRule="auto"/>
-        <w:jc w:val="both"/>
-        <w:rPr>
-          <w:rFonts w:ascii="Times New Roman" w:cs="Times New Roman" w:eastAsia="Times New Roman" w:hAnsi="Times New Roman"/>
-          <w:sz w:val="24"/>
-          <w:szCs w:val="24"/>
+        <w:rPr>
+          <w:rFonts w:ascii="Times New Roman" w:cs="Times New Roman" w:eastAsia="Times New Roman" w:hAnsi="Times New Roman"/>
         </w:rPr>
       </w:pPr>
       <w:r>
@@ -268,29 +271,21 @@
         </w:rPr>
         <w:t xml:space="preserve">{houseAddress}</w:t>
       </w:r>
-      <w:r>
-        <w:rPr>
-          <w:rtl w:val="0"/>
-        </w:rPr>
-      </w:r>
-    </w:p>
-    <w:p>
-      <w:pPr>
-        <w:spacing w:line="240" w:lineRule="auto"/>
-        <w:jc w:val="both"/>
-        <w:rPr>
-          <w:rFonts w:ascii="Times New Roman" w:cs="Times New Roman" w:eastAsia="Times New Roman" w:hAnsi="Times New Roman"/>
-          <w:sz w:val="24"/>
-          <w:szCs w:val="24"/>
-        </w:rPr>
-      </w:pPr>
-      <w:r>
-        <w:rPr>
-          <w:rFonts w:ascii="Times New Roman" w:cs="Times New Roman" w:eastAsia="Times New Roman" w:hAnsi="Times New Roman"/>
-          <w:color w:val="000000"/>
-          <w:rtl w:val="0"/>
-        </w:rPr>
-        <w:t xml:space="preserve">Điện thoại chị Liên :  </w:t>
+    </w:p>
+    <w:p>
+      <w:pPr>
+        <w:spacing w:line="240" w:lineRule="auto"/>
+        <w:rPr>
+          <w:rFonts w:ascii="Times New Roman" w:cs="Times New Roman" w:eastAsia="Times New Roman" w:hAnsi="Times New Roman"/>
+        </w:rPr>
+      </w:pPr>
+      <w:r>
+        <w:rPr>
+          <w:rFonts w:ascii="Times New Roman" w:cs="Times New Roman" w:eastAsia="Times New Roman" w:hAnsi="Times New Roman"/>
+          <w:color w:val="000000"/>
+          <w:rtl w:val="0"/>
+        </w:rPr>
+        <w:t xml:space="preserve">Điện thoại:  </w:t>
       </w:r>
       <w:r>
         <w:rPr>
@@ -331,13 +326,10 @@
     <w:p>
       <w:pPr>
         <w:spacing w:line="240" w:lineRule="auto"/>
-        <w:jc w:val="both"/>
-        <w:rPr>
-          <w:rFonts w:ascii="Times New Roman" w:cs="Times New Roman" w:eastAsia="Times New Roman" w:hAnsi="Times New Roman"/>
-          <w:b w:val="1"/>
-          <w:bCs w:val="1"/>
-          <w:sz w:val="24"/>
-          <w:szCs w:val="24"/>
+        <w:rPr>
+          <w:rFonts w:ascii="Times New Roman" w:cs="Times New Roman" w:eastAsia="Times New Roman" w:hAnsi="Times New Roman"/>
+          <w:b w:val="1"/>
+          <w:bCs w:val="1"/>
         </w:rPr>
       </w:pPr>
       <w:r>
@@ -356,11 +348,6 @@
           <w:rtl w:val="0"/>
         </w:rPr>
         <w:t xml:space="preserve">{bankAccountName}</w:t>
-      </w:r>
-      <w:r>
-        <w:rPr>
-          <w:rtl w:val="0"/>
-        </w:rPr>
       </w:r>
     </w:p>
     <w:p>
@@ -379,9 +366,8 @@
         <w:shd w:fill="auto" w:val="clear"/>
         <w:spacing w:after="0" w:before="0" w:line="360" w:lineRule="auto"/>
         <w:ind w:left="0" w:right="0" w:firstLine="0"/>
-        <w:jc w:val="left"/>
-        <w:rPr>
-          <w:rFonts w:ascii="Aptos" w:cs="Aptos" w:eastAsia="Aptos" w:hAnsi="Aptos"/>
+        <w:rPr>
+          <w:rFonts w:ascii="Times New Roman" w:cs="Times New Roman" w:eastAsia="Times New Roman" w:hAnsi="Times New Roman"/>
           <w:b w:val="1"/>
           <w:bCs w:val="1"/>
           <w:i w:val="0"/>
@@ -389,8 +375,6 @@
           <w:smallCaps w:val="0"/>
           <w:strike w:val="0"/>
           <w:color w:val="000000"/>
-          <w:sz w:val="24"/>
-          <w:szCs w:val="24"/>
           <w:u w:val="none"/>
           <w:shd w:fill="auto" w:val="clear"/>
           <w:vertAlign w:val="baseline"/>
@@ -398,7 +382,7 @@
       </w:pPr>
       <w:r>
         <w:rPr>
-          <w:rFonts w:ascii="Aptos" w:cs="Aptos" w:eastAsia="Aptos" w:hAnsi="Aptos"/>
+          <w:rFonts w:ascii="Times New Roman" w:cs="Times New Roman" w:eastAsia="Times New Roman" w:hAnsi="Times New Roman"/>
           <w:b w:val="1"/>
           <w:bCs w:val="1"/>
           <w:i w:val="0"/>
@@ -406,8 +390,6 @@
           <w:smallCaps w:val="0"/>
           <w:strike w:val="0"/>
           <w:color w:val="000000"/>
-          <w:sz w:val="22"/>
-          <w:szCs w:val="22"/>
           <w:u w:val="none"/>
           <w:shd w:fill="auto" w:val="clear"/>
           <w:vertAlign w:val="baseline"/>
@@ -417,6 +399,7 @@
       </w:r>
       <w:r>
         <w:rPr>
+          <w:rFonts w:ascii="Times New Roman" w:cs="Times New Roman" w:eastAsia="Times New Roman" w:hAnsi="Times New Roman"/>
           <w:b w:val="1"/>
           <w:bCs w:val="1"/>
           <w:rtl w:val="0"/>
@@ -425,7 +408,7 @@
       </w:r>
       <w:r>
         <w:rPr>
-          <w:rFonts w:ascii="Aptos" w:cs="Aptos" w:eastAsia="Aptos" w:hAnsi="Aptos"/>
+          <w:rFonts w:ascii="Times New Roman" w:cs="Times New Roman" w:eastAsia="Times New Roman" w:hAnsi="Times New Roman"/>
           <w:b w:val="1"/>
           <w:bCs w:val="1"/>
           <w:i w:val="0"/>
@@ -433,8 +416,6 @@
           <w:smallCaps w:val="0"/>
           <w:strike w:val="0"/>
           <w:color w:val="000000"/>
-          <w:sz w:val="22"/>
-          <w:szCs w:val="22"/>
           <w:u w:val="none"/>
           <w:shd w:fill="auto" w:val="clear"/>
           <w:vertAlign w:val="baseline"/>
@@ -444,6 +425,7 @@
       </w:r>
       <w:r>
         <w:rPr>
+          <w:rFonts w:ascii="Times New Roman" w:cs="Times New Roman" w:eastAsia="Times New Roman" w:hAnsi="Times New Roman"/>
           <w:b w:val="1"/>
           <w:bCs w:val="1"/>
           <w:rtl w:val="0"/>
@@ -472,7 +454,6 @@
         <w:shd w:fill="auto" w:val="clear"/>
         <w:spacing w:after="0" w:before="0" w:line="360" w:lineRule="auto"/>
         <w:ind w:left="0" w:right="0" w:firstLine="0"/>
-        <w:jc w:val="left"/>
         <w:rPr>
           <w:rFonts w:ascii="Times New Roman" w:cs="Times New Roman" w:eastAsia="Times New Roman" w:hAnsi="Times New Roman"/>
           <w:i w:val="0"/>
@@ -500,7 +481,7 @@
           <w:vertAlign w:val="baseline"/>
           <w:rtl w:val="0"/>
         </w:rPr>
-        <w:t xml:space="preserve">BÊN B ( Bên thuê) </w:t>
+        <w:t xml:space="preserve">BÊN B ( Bên thuê) :</w:t>
       </w:r>
       <w:r>
         <w:rPr>
@@ -515,14 +496,14 @@
           <w:vertAlign w:val="baseline"/>
           <w:rtl w:val="0"/>
         </w:rPr>
-        <w:t xml:space="preserve">Anh (Chị) : </w:t>
-      </w:r>
-      <w:r>
-        <w:rPr>
-          <w:rFonts w:ascii="Times New Roman" w:cs="Times New Roman" w:eastAsia="Times New Roman" w:hAnsi="Times New Roman"/>
-          <w:rtl w:val="0"/>
-        </w:rPr>
-        <w:t xml:space="preserve">{mainTenantName} </w:t>
+        <w:t xml:space="preserve"> </w:t>
+      </w:r>
+      <w:r>
+        <w:rPr>
+          <w:rFonts w:ascii="Times New Roman" w:cs="Times New Roman" w:eastAsia="Times New Roman" w:hAnsi="Times New Roman"/>
+          <w:rtl w:val="0"/>
+        </w:rPr>
+        <w:t xml:space="preserve">A</w:t>
       </w:r>
       <w:r>
         <w:rPr>
@@ -537,6 +518,28 @@
           <w:vertAlign w:val="baseline"/>
           <w:rtl w:val="0"/>
         </w:rPr>
+        <w:t xml:space="preserve">nh (Chị)  </w:t>
+      </w:r>
+      <w:r>
+        <w:rPr>
+          <w:rFonts w:ascii="Times New Roman" w:cs="Times New Roman" w:eastAsia="Times New Roman" w:hAnsi="Times New Roman"/>
+          <w:rtl w:val="0"/>
+        </w:rPr>
+        <w:t xml:space="preserve">{mainTenantName} </w:t>
+      </w:r>
+      <w:r>
+        <w:rPr>
+          <w:rFonts w:ascii="Times New Roman" w:cs="Times New Roman" w:eastAsia="Times New Roman" w:hAnsi="Times New Roman"/>
+          <w:i w:val="0"/>
+          <w:iCs w:val="0"/>
+          <w:smallCaps w:val="0"/>
+          <w:strike w:val="0"/>
+          <w:color w:val="000000"/>
+          <w:u w:val="none"/>
+          <w:shd w:fill="auto" w:val="clear"/>
+          <w:vertAlign w:val="baseline"/>
+          <w:rtl w:val="0"/>
+        </w:rPr>
         <w:t xml:space="preserve">; Điện thoại: </w:t>
       </w:r>
       <w:r>
@@ -678,11 +681,8 @@
     <w:p>
       <w:pPr>
         <w:spacing w:line="240" w:lineRule="auto"/>
-        <w:jc w:val="both"/>
-        <w:rPr>
-          <w:rFonts w:ascii="Times New Roman" w:cs="Times New Roman" w:eastAsia="Times New Roman" w:hAnsi="Times New Roman"/>
-          <w:sz w:val="24"/>
-          <w:szCs w:val="24"/>
+        <w:rPr>
+          <w:rFonts w:ascii="Times New Roman" w:cs="Times New Roman" w:eastAsia="Times New Roman" w:hAnsi="Times New Roman"/>
         </w:rPr>
       </w:pPr>
       <w:r>
@@ -704,11 +704,8 @@
     <w:p>
       <w:pPr>
         <w:spacing w:line="240" w:lineRule="auto"/>
-        <w:jc w:val="both"/>
-        <w:rPr>
-          <w:rFonts w:ascii="Times New Roman" w:cs="Times New Roman" w:eastAsia="Times New Roman" w:hAnsi="Times New Roman"/>
-          <w:sz w:val="24"/>
-          <w:szCs w:val="24"/>
+        <w:rPr>
+          <w:rFonts w:ascii="Times New Roman" w:cs="Times New Roman" w:eastAsia="Times New Roman" w:hAnsi="Times New Roman"/>
         </w:rPr>
       </w:pPr>
       <w:r>
@@ -730,7 +727,6 @@
     <w:p>
       <w:pPr>
         <w:spacing w:line="240" w:lineRule="auto"/>
-        <w:jc w:val="both"/>
         <w:rPr>
           <w:rFonts w:ascii="Times New Roman" w:cs="Times New Roman" w:eastAsia="Times New Roman" w:hAnsi="Times New Roman"/>
           <w:color w:val="000000"/>
@@ -775,11 +771,8 @@
     <w:p>
       <w:pPr>
         <w:spacing w:line="240" w:lineRule="auto"/>
-        <w:jc w:val="both"/>
-        <w:rPr>
-          <w:rFonts w:ascii="Times New Roman" w:cs="Times New Roman" w:eastAsia="Times New Roman" w:hAnsi="Times New Roman"/>
-          <w:sz w:val="24"/>
-          <w:szCs w:val="24"/>
+        <w:rPr>
+          <w:rFonts w:ascii="Times New Roman" w:cs="Times New Roman" w:eastAsia="Times New Roman" w:hAnsi="Times New Roman"/>
         </w:rPr>
       </w:pPr>
       <w:r>
@@ -840,7 +833,6 @@
         <w:rPr>
           <w:rFonts w:ascii="Times New Roman" w:cs="Times New Roman" w:eastAsia="Times New Roman" w:hAnsi="Times New Roman"/>
           <w:color w:val="000000"/>
-          <w:u w:val="none"/>
         </w:rPr>
       </w:pPr>
       <w:r>
@@ -970,36 +962,46 @@
           <w:rFonts w:ascii="Times New Roman" w:cs="Times New Roman" w:eastAsia="Times New Roman" w:hAnsi="Times New Roman"/>
           <w:rtl w:val="0"/>
         </w:rPr>
-        <w:t xml:space="preserve">{overRentalFee}</w:t>
-      </w:r>
-      <w:r>
-        <w:rPr>
-          <w:rFonts w:ascii="Times New Roman" w:cs="Times New Roman" w:eastAsia="Times New Roman" w:hAnsi="Times New Roman"/>
-          <w:color w:val="000000"/>
-          <w:rtl w:val="0"/>
-        </w:rPr>
-        <w:t xml:space="preserve">đ/tháng.</w:t>
-      </w:r>
-    </w:p>
-    <w:p>
-      <w:pPr>
-        <w:spacing w:line="240" w:lineRule="auto"/>
-        <w:rPr>
-          <w:rFonts w:ascii="Times New Roman" w:cs="Times New Roman" w:eastAsia="Times New Roman" w:hAnsi="Times New Roman"/>
-          <w:b w:val="1"/>
-          <w:bCs w:val="1"/>
-          <w:color w:val="000000"/>
-        </w:rPr>
-      </w:pPr>
-      <w:r>
-        <w:rPr>
-          <w:rFonts w:ascii="Times New Roman" w:cs="Times New Roman" w:eastAsia="Times New Roman" w:hAnsi="Times New Roman"/>
-          <w:b w:val="1"/>
-          <w:bCs w:val="1"/>
-          <w:color w:val="000000"/>
-          <w:rtl w:val="0"/>
-        </w:rPr>
-        <w:t xml:space="preserve">Thời gian thuê: Từ ngày </w:t>
+        <w:t xml:space="preserve">{overRentalFee} </w:t>
+      </w:r>
+      <w:r>
+        <w:rPr>
+          <w:rFonts w:ascii="Times New Roman" w:cs="Times New Roman" w:eastAsia="Times New Roman" w:hAnsi="Times New Roman"/>
+          <w:b w:val="1"/>
+          <w:bCs w:val="1"/>
+          <w:color w:val="000000"/>
+          <w:rtl w:val="0"/>
+        </w:rPr>
+        <w:t xml:space="preserve">đ/tháng</w:t>
+      </w:r>
+      <w:r>
+        <w:rPr>
+          <w:rFonts w:ascii="Times New Roman" w:cs="Times New Roman" w:eastAsia="Times New Roman" w:hAnsi="Times New Roman"/>
+          <w:color w:val="000000"/>
+          <w:rtl w:val="0"/>
+        </w:rPr>
+        <w:t xml:space="preserve">.</w:t>
+      </w:r>
+    </w:p>
+    <w:p>
+      <w:pPr>
+        <w:spacing w:line="240" w:lineRule="auto"/>
+        <w:rPr>
+          <w:rFonts w:ascii="Times New Roman" w:cs="Times New Roman" w:eastAsia="Times New Roman" w:hAnsi="Times New Roman"/>
+          <w:b w:val="1"/>
+          <w:bCs w:val="1"/>
+          <w:color w:val="000000"/>
+        </w:rPr>
+      </w:pPr>
+      <w:r>
+        <w:rPr>
+          <w:rFonts w:ascii="Times New Roman" w:cs="Times New Roman" w:eastAsia="Times New Roman" w:hAnsi="Times New Roman"/>
+          <w:b w:val="1"/>
+          <w:bCs w:val="1"/>
+          <w:color w:val="000000"/>
+          <w:rtl w:val="0"/>
+        </w:rPr>
+        <w:t xml:space="preserve">Thời gian thuê: Từ </w:t>
       </w:r>
       <w:r>
         <w:rPr>
@@ -1018,16 +1020,16 @@
           <w:color w:val="000000"/>
           <w:rtl w:val="0"/>
         </w:rPr>
-        <w:t xml:space="preserve"> đến ngày </w:t>
-      </w:r>
-      <w:r>
-        <w:rPr>
-          <w:rFonts w:ascii="Times New Roman" w:cs="Times New Roman" w:eastAsia="Times New Roman" w:hAnsi="Times New Roman"/>
-          <w:b w:val="1"/>
-          <w:bCs w:val="1"/>
-          <w:rtl w:val="0"/>
-        </w:rPr>
-        <w:t xml:space="preserve">{endDate}</w:t>
+        <w:t xml:space="preserve"> đến </w:t>
+      </w:r>
+      <w:r>
+        <w:rPr>
+          <w:rFonts w:ascii="Times New Roman" w:cs="Times New Roman" w:eastAsia="Times New Roman" w:hAnsi="Times New Roman"/>
+          <w:b w:val="1"/>
+          <w:bCs w:val="1"/>
+          <w:rtl w:val="0"/>
+        </w:rPr>
+        <w:t xml:space="preserve">{endDate} </w:t>
       </w:r>
       <w:r>
         <w:rPr>
@@ -1062,11 +1064,8 @@
     <w:p>
       <w:pPr>
         <w:spacing w:line="240" w:lineRule="auto"/>
-        <w:jc w:val="both"/>
-        <w:rPr>
-          <w:rFonts w:ascii="Times New Roman" w:cs="Times New Roman" w:eastAsia="Times New Roman" w:hAnsi="Times New Roman"/>
-          <w:sz w:val="24"/>
-          <w:szCs w:val="24"/>
+        <w:rPr>
+          <w:rFonts w:ascii="Times New Roman" w:cs="Times New Roman" w:eastAsia="Times New Roman" w:hAnsi="Times New Roman"/>
         </w:rPr>
       </w:pPr>
       <w:r>
@@ -1093,11 +1092,12 @@
         </w:numPr>
         <w:spacing w:line="240" w:lineRule="auto"/>
         <w:ind w:left="360" w:hanging="360"/>
-        <w:jc w:val="both"/>
         <w:rPr>
           <w:i w:val="1"/>
           <w:iCs w:val="1"/>
           <w:color w:val="000000"/>
+          <w:sz w:val="22"/>
+          <w:szCs w:val="22"/>
         </w:rPr>
       </w:pPr>
       <w:r>
@@ -1134,11 +1134,9 @@
     <w:p>
       <w:pPr>
         <w:spacing w:line="240" w:lineRule="auto"/>
-        <w:ind w:hanging="180"/>
-        <w:rPr>
-          <w:rFonts w:ascii="Times New Roman" w:cs="Times New Roman" w:eastAsia="Times New Roman" w:hAnsi="Times New Roman"/>
-          <w:sz w:val="24"/>
-          <w:szCs w:val="24"/>
+        <w:ind w:left="0" w:firstLine="0"/>
+        <w:rPr>
+          <w:rFonts w:ascii="Times New Roman" w:cs="Times New Roman" w:eastAsia="Times New Roman" w:hAnsi="Times New Roman"/>
         </w:rPr>
       </w:pPr>
       <w:r>
@@ -1156,7 +1154,16 @@
           <w:rFonts w:ascii="Times New Roman" w:cs="Times New Roman" w:eastAsia="Times New Roman" w:hAnsi="Times New Roman"/>
           <w:rtl w:val="0"/>
         </w:rPr>
-        <w:t xml:space="preserve"> {roomPriceInText}</w:t>
+        <w:t xml:space="preserve"> </w:t>
+      </w:r>
+      <w:r>
+        <w:rPr>
+          <w:rFonts w:ascii="Times New Roman" w:cs="Times New Roman" w:eastAsia="Times New Roman" w:hAnsi="Times New Roman"/>
+          <w:b w:val="1"/>
+          <w:bCs w:val="1"/>
+          <w:rtl w:val="0"/>
+        </w:rPr>
+        <w:t xml:space="preserve">{roomPriceInText}</w:t>
       </w:r>
       <w:r>
         <w:rPr>
@@ -1182,9 +1189,10 @@
         </w:numPr>
         <w:spacing w:line="240" w:lineRule="auto"/>
         <w:ind w:left="360" w:hanging="360"/>
-        <w:jc w:val="both"/>
-        <w:rPr>
-          <w:color w:val="000000"/>
+        <w:rPr>
+          <w:color w:val="000000"/>
+          <w:sz w:val="22"/>
+          <w:szCs w:val="22"/>
         </w:rPr>
       </w:pPr>
       <w:r>
@@ -1221,7 +1229,7 @@
     <w:p>
       <w:pPr>
         <w:spacing w:line="240" w:lineRule="auto"/>
-        <w:ind w:hanging="180"/>
+        <w:ind w:left="0" w:firstLine="0"/>
         <w:rPr>
           <w:rFonts w:ascii="Times New Roman" w:cs="Times New Roman" w:eastAsia="Times New Roman" w:hAnsi="Times New Roman"/>
           <w:color w:val="000000"/>
@@ -1240,6 +1248,8 @@
       <w:r>
         <w:rPr>
           <w:rFonts w:ascii="Times New Roman" w:cs="Times New Roman" w:eastAsia="Times New Roman" w:hAnsi="Times New Roman"/>
+          <w:b w:val="1"/>
+          <w:bCs w:val="1"/>
           <w:rtl w:val="0"/>
         </w:rPr>
         <w:t xml:space="preserve">{roomDepositInText}</w:t>
@@ -1306,12 +1316,8 @@
     </w:p>
     <w:p>
       <w:pPr>
-        <w:numPr>
-          <w:ilvl w:val="0"/>
-          <w:numId w:val="8"/>
-        </w:numPr>
-        <w:spacing w:line="240" w:lineRule="auto"/>
-        <w:ind w:left="720" w:hanging="360"/>
+        <w:spacing w:line="240" w:lineRule="auto"/>
+        <w:ind w:left="0" w:firstLine="0"/>
         <w:rPr>
           <w:rFonts w:ascii="Times New Roman" w:cs="Times New Roman" w:eastAsia="Times New Roman" w:hAnsi="Times New Roman"/>
           <w:b w:val="1"/>
@@ -1319,20 +1325,16 @@
           <w:i w:val="1"/>
           <w:iCs w:val="1"/>
           <w:color w:val="000000"/>
-          <w:u w:val="none"/>
-        </w:rPr>
-      </w:pPr>
-      <w:r>
-        <w:rPr>
-          <w:rFonts w:ascii="Times New Roman" w:cs="Times New Roman" w:eastAsia="Times New Roman" w:hAnsi="Times New Roman"/>
-          <w:b w:val="1"/>
-          <w:bCs w:val="1"/>
+        </w:rPr>
+      </w:pPr>
+      <w:r>
+        <w:rPr>
+          <w:rFonts w:ascii="Times New Roman" w:cs="Times New Roman" w:eastAsia="Times New Roman" w:hAnsi="Times New Roman"/>
           <w:i w:val="1"/>
           <w:iCs w:val="1"/>
-          <w:color w:val="000000"/>
-          <w:rtl w:val="0"/>
-        </w:rPr>
-        <w:t xml:space="preserve">(</w:t>
+          <w:rtl w:val="0"/>
+        </w:rPr>
+        <w:t xml:space="preserve">Bằng chữ: </w:t>
       </w:r>
       <w:r>
         <w:rPr>
@@ -1343,7 +1345,7 @@
           <w:iCs w:val="1"/>
           <w:rtl w:val="0"/>
         </w:rPr>
-        <w:t xml:space="preserve"> {roomFirstMonthTotalInText} )</w:t>
+        <w:t xml:space="preserve">{roomFirstMonthTotalInText}.</w:t>
       </w:r>
       <w:r>
         <w:rPr>
@@ -1380,6 +1382,8 @@
         <w:jc w:val="both"/>
         <w:rPr>
           <w:color w:val="000000"/>
+          <w:sz w:val="22"/>
+          <w:szCs w:val="22"/>
         </w:rPr>
       </w:pPr>
       <w:r>
@@ -1393,6 +1397,8 @@
       <w:r>
         <w:rPr>
           <w:rFonts w:ascii="Times New Roman" w:cs="Times New Roman" w:eastAsia="Times New Roman" w:hAnsi="Times New Roman"/>
+          <w:b w:val="1"/>
+          <w:bCs w:val="1"/>
           <w:rtl w:val="0"/>
         </w:rPr>
         <w:t xml:space="preserve">{roomElectricFee}</w:t>
@@ -1403,22 +1409,24 @@
           <w:color w:val="000000"/>
           <w:rtl w:val="0"/>
         </w:rPr>
-        <w:t xml:space="preserve"> đồng/kwh      ; Tiền Internet : </w:t>
-      </w:r>
-      <w:r>
-        <w:rPr>
-          <w:rFonts w:ascii="Times New Roman" w:cs="Times New Roman" w:eastAsia="Times New Roman" w:hAnsi="Times New Roman"/>
-          <w:rtl w:val="0"/>
-        </w:rPr>
-        <w:t xml:space="preserve">{roomInternetFee} </w:t>
-      </w:r>
-      <w:r>
-        <w:rPr>
-          <w:rFonts w:ascii="Times New Roman" w:cs="Times New Roman" w:eastAsia="Times New Roman" w:hAnsi="Times New Roman"/>
-          <w:color w:val="000000"/>
-          <w:rtl w:val="0"/>
-        </w:rPr>
-        <w:t xml:space="preserve">đ/ phòng.</w:t>
+        <w:t xml:space="preserve">     ; Tiền Internet : </w:t>
+      </w:r>
+      <w:r>
+        <w:rPr>
+          <w:rFonts w:ascii="Times New Roman" w:cs="Times New Roman" w:eastAsia="Times New Roman" w:hAnsi="Times New Roman"/>
+          <w:b w:val="1"/>
+          <w:bCs w:val="1"/>
+          <w:rtl w:val="0"/>
+        </w:rPr>
+        <w:t xml:space="preserve">{roomInternetFee}</w:t>
+      </w:r>
+      <w:r>
+        <w:rPr>
+          <w:rFonts w:ascii="Times New Roman" w:cs="Times New Roman" w:eastAsia="Times New Roman" w:hAnsi="Times New Roman"/>
+          <w:color w:val="000000"/>
+          <w:rtl w:val="0"/>
+        </w:rPr>
+        <w:t xml:space="preserve">.</w:t>
       </w:r>
     </w:p>
     <w:p>
@@ -1432,6 +1440,8 @@
         <w:jc w:val="both"/>
         <w:rPr>
           <w:color w:val="000000"/>
+          <w:sz w:val="22"/>
+          <w:szCs w:val="22"/>
         </w:rPr>
       </w:pPr>
       <w:r>
@@ -1445,6 +1455,8 @@
       <w:r>
         <w:rPr>
           <w:rFonts w:ascii="Times New Roman" w:cs="Times New Roman" w:eastAsia="Times New Roman" w:hAnsi="Times New Roman"/>
+          <w:b w:val="1"/>
+          <w:bCs w:val="1"/>
           <w:rtl w:val="0"/>
         </w:rPr>
         <w:t xml:space="preserve">{roomWaterFee}</w:t>
@@ -1455,7 +1467,7 @@
           <w:color w:val="000000"/>
           <w:rtl w:val="0"/>
         </w:rPr>
-        <w:t xml:space="preserve"> đ/1 người   ( Dành cho các phòng ko có máy giặt)    </w:t>
+        <w:t xml:space="preserve">  ( Dành cho các phòng ko có máy giặt)    </w:t>
       </w:r>
     </w:p>
     <w:p>
@@ -1469,6 +1481,8 @@
         <w:jc w:val="both"/>
         <w:rPr>
           <w:color w:val="000000"/>
+          <w:sz w:val="22"/>
+          <w:szCs w:val="22"/>
         </w:rPr>
       </w:pPr>
       <w:r>
@@ -1482,6 +1496,8 @@
       <w:r>
         <w:rPr>
           <w:rFonts w:ascii="Times New Roman" w:cs="Times New Roman" w:eastAsia="Times New Roman" w:hAnsi="Times New Roman"/>
+          <w:b w:val="1"/>
+          <w:bCs w:val="1"/>
           <w:rtl w:val="0"/>
         </w:rPr>
         <w:t xml:space="preserve">{roomCleaningFee}</w:t>
@@ -1489,10 +1505,32 @@
       <w:r>
         <w:rPr>
           <w:rFonts w:ascii="Times New Roman" w:cs="Times New Roman" w:eastAsia="Times New Roman" w:hAnsi="Times New Roman"/>
-          <w:color w:val="000000"/>
-          <w:rtl w:val="0"/>
-        </w:rPr>
-        <w:t xml:space="preserve"> đ/ người ( Dành cho các phòng ko có máy giặt)</w:t>
+          <w:rtl w:val="0"/>
+        </w:rPr>
+        <w:t xml:space="preserve"> </w:t>
+      </w:r>
+      <w:r>
+        <w:rPr>
+          <w:rFonts w:ascii="Times New Roman" w:cs="Times New Roman" w:eastAsia="Times New Roman" w:hAnsi="Times New Roman"/>
+          <w:color w:val="000000"/>
+          <w:rtl w:val="0"/>
+        </w:rPr>
+        <w:t xml:space="preserve">( </w:t>
+      </w:r>
+      <w:r>
+        <w:rPr>
+          <w:rFonts w:ascii="Times New Roman" w:cs="Times New Roman" w:eastAsia="Times New Roman" w:hAnsi="Times New Roman"/>
+          <w:rtl w:val="0"/>
+        </w:rPr>
+        <w:t xml:space="preserve">D</w:t>
+      </w:r>
+      <w:r>
+        <w:rPr>
+          <w:rFonts w:ascii="Times New Roman" w:cs="Times New Roman" w:eastAsia="Times New Roman" w:hAnsi="Times New Roman"/>
+          <w:color w:val="000000"/>
+          <w:rtl w:val="0"/>
+        </w:rPr>
+        <w:t xml:space="preserve">ành cho các phòng ko có máy giặt )</w:t>
       </w:r>
     </w:p>
     <w:p>
@@ -1506,19 +1544,33 @@
         <w:jc w:val="both"/>
         <w:rPr>
           <w:color w:val="000000"/>
-        </w:rPr>
-      </w:pPr>
-      <w:r>
-        <w:rPr>
-          <w:rFonts w:ascii="Times New Roman" w:cs="Times New Roman" w:eastAsia="Times New Roman" w:hAnsi="Times New Roman"/>
-          <w:color w:val="000000"/>
-          <w:rtl w:val="0"/>
-        </w:rPr>
-        <w:t xml:space="preserve">Phòng có máy giặt  tiền  nước theo đồng hồ {roo</w:t>
-      </w:r>
-      <w:r>
-        <w:rPr>
-          <w:rFonts w:ascii="Times New Roman" w:cs="Times New Roman" w:eastAsia="Times New Roman" w:hAnsi="Times New Roman"/>
+          <w:sz w:val="22"/>
+          <w:szCs w:val="22"/>
+        </w:rPr>
+      </w:pPr>
+      <w:r>
+        <w:rPr>
+          <w:rFonts w:ascii="Times New Roman" w:cs="Times New Roman" w:eastAsia="Times New Roman" w:hAnsi="Times New Roman"/>
+          <w:color w:val="000000"/>
+          <w:rtl w:val="0"/>
+        </w:rPr>
+        <w:t xml:space="preserve">Phòng có máy giặt  tiền  nước theo đồng hồ </w:t>
+      </w:r>
+      <w:r>
+        <w:rPr>
+          <w:rFonts w:ascii="Times New Roman" w:cs="Times New Roman" w:eastAsia="Times New Roman" w:hAnsi="Times New Roman"/>
+          <w:b w:val="1"/>
+          <w:bCs w:val="1"/>
+          <w:color w:val="000000"/>
+          <w:rtl w:val="0"/>
+        </w:rPr>
+        <w:t xml:space="preserve">{roo</w:t>
+      </w:r>
+      <w:r>
+        <w:rPr>
+          <w:rFonts w:ascii="Times New Roman" w:cs="Times New Roman" w:eastAsia="Times New Roman" w:hAnsi="Times New Roman"/>
+          <w:b w:val="1"/>
+          <w:bCs w:val="1"/>
           <w:rtl w:val="0"/>
         </w:rPr>
         <w:t xml:space="preserve">mWaterByMeter</w:t>
@@ -1526,14 +1578,41 @@
       <w:r>
         <w:rPr>
           <w:rFonts w:ascii="Times New Roman" w:cs="Times New Roman" w:eastAsia="Times New Roman" w:hAnsi="Times New Roman"/>
-          <w:color w:val="000000"/>
-          <w:rtl w:val="0"/>
-        </w:rPr>
-        <w:t xml:space="preserve">}đ / 1khối ( phí sinh hoạt chung là </w:t>
-      </w:r>
-      <w:r>
-        <w:rPr>
-          <w:rFonts w:ascii="Times New Roman" w:cs="Times New Roman" w:eastAsia="Times New Roman" w:hAnsi="Times New Roman"/>
+          <w:b w:val="1"/>
+          <w:bCs w:val="1"/>
+          <w:color w:val="000000"/>
+          <w:rtl w:val="0"/>
+        </w:rPr>
+        <w:t xml:space="preserve">}</w:t>
+      </w:r>
+      <w:r>
+        <w:rPr>
+          <w:rFonts w:ascii="Times New Roman" w:cs="Times New Roman" w:eastAsia="Times New Roman" w:hAnsi="Times New Roman"/>
+          <w:color w:val="000000"/>
+          <w:rtl w:val="0"/>
+        </w:rPr>
+        <w:t xml:space="preserve"> ( </w:t>
+      </w:r>
+      <w:r>
+        <w:rPr>
+          <w:rFonts w:ascii="Times New Roman" w:cs="Times New Roman" w:eastAsia="Times New Roman" w:hAnsi="Times New Roman"/>
+          <w:rtl w:val="0"/>
+        </w:rPr>
+        <w:t xml:space="preserve">P</w:t>
+      </w:r>
+      <w:r>
+        <w:rPr>
+          <w:rFonts w:ascii="Times New Roman" w:cs="Times New Roman" w:eastAsia="Times New Roman" w:hAnsi="Times New Roman"/>
+          <w:color w:val="000000"/>
+          <w:rtl w:val="0"/>
+        </w:rPr>
+        <w:t xml:space="preserve">hí sinh hoạt chung là </w:t>
+      </w:r>
+      <w:r>
+        <w:rPr>
+          <w:rFonts w:ascii="Times New Roman" w:cs="Times New Roman" w:eastAsia="Times New Roman" w:hAnsi="Times New Roman"/>
+          <w:b w:val="1"/>
+          <w:bCs w:val="1"/>
           <w:rtl w:val="0"/>
         </w:rPr>
         <w:t xml:space="preserve">{roomLivingExpense}</w:t>
@@ -1541,10 +1620,17 @@
       <w:r>
         <w:rPr>
           <w:rFonts w:ascii="Times New Roman" w:cs="Times New Roman" w:eastAsia="Times New Roman" w:hAnsi="Times New Roman"/>
-          <w:color w:val="000000"/>
-          <w:rtl w:val="0"/>
-        </w:rPr>
-        <w:t xml:space="preserve">đ/1 người )</w:t>
+          <w:rtl w:val="0"/>
+        </w:rPr>
+        <w:t xml:space="preserve"> </w:t>
+      </w:r>
+      <w:r>
+        <w:rPr>
+          <w:rFonts w:ascii="Times New Roman" w:cs="Times New Roman" w:eastAsia="Times New Roman" w:hAnsi="Times New Roman"/>
+          <w:color w:val="000000"/>
+          <w:rtl w:val="0"/>
+        </w:rPr>
+        <w:t xml:space="preserve">)</w:t>
       </w:r>
     </w:p>
     <w:p>
@@ -1557,7 +1643,10 @@
         <w:ind w:left="360" w:hanging="360"/>
         <w:jc w:val="both"/>
         <w:rPr>
-          <w:color w:val="000000"/>
+          <w:rFonts w:ascii="Times New Roman" w:cs="Times New Roman" w:eastAsia="Times New Roman" w:hAnsi="Times New Roman"/>
+          <w:color w:val="000000"/>
+          <w:sz w:val="22"/>
+          <w:szCs w:val="22"/>
         </w:rPr>
       </w:pPr>
       <w:r>
@@ -1582,7 +1671,10 @@
         <w:ind w:left="360" w:hanging="360"/>
         <w:jc w:val="both"/>
         <w:rPr>
-          <w:color w:val="000000"/>
+          <w:rFonts w:ascii="Times New Roman" w:cs="Times New Roman" w:eastAsia="Times New Roman" w:hAnsi="Times New Roman"/>
+          <w:color w:val="000000"/>
+          <w:sz w:val="22"/>
+          <w:szCs w:val="22"/>
         </w:rPr>
       </w:pPr>
       <w:r>
@@ -1608,7 +1700,7 @@
           <w:highlight w:val="yellow"/>
           <w:rtl w:val="0"/>
         </w:rPr>
-        <w:t xml:space="preserve">thanh toán tiền phòng và phí dịch vụ 01lần / tháng trước 05 ngày đầu của kỳ tiếp theo</w:t>
+        <w:t xml:space="preserve">thanh toán tiền phòng và phí dịch vụ 01 lần / tháng trước 05 ngày đầu của kỳ tiếp theo</w:t>
       </w:r>
       <w:r>
         <w:rPr>
@@ -1640,7 +1732,10 @@
         <w:ind w:left="360" w:hanging="360"/>
         <w:jc w:val="both"/>
         <w:rPr>
-          <w:color w:val="000000"/>
+          <w:rFonts w:ascii="Times New Roman" w:cs="Times New Roman" w:eastAsia="Times New Roman" w:hAnsi="Times New Roman"/>
+          <w:color w:val="000000"/>
+          <w:sz w:val="22"/>
+          <w:szCs w:val="22"/>
         </w:rPr>
       </w:pPr>
       <w:r>
@@ -1659,8 +1754,6 @@
         <w:jc w:val="both"/>
         <w:rPr>
           <w:rFonts w:ascii="Times New Roman" w:cs="Times New Roman" w:eastAsia="Times New Roman" w:hAnsi="Times New Roman"/>
-          <w:sz w:val="24"/>
-          <w:szCs w:val="24"/>
         </w:rPr>
       </w:pPr>
       <w:r>
@@ -1720,11 +1813,24 @@
         </w:pBdr>
         <w:shd w:fill="ffffff" w:val="clear"/>
         <w:spacing w:after="0" w:before="120" w:line="360" w:lineRule="auto"/>
-        <w:ind w:left="284" w:right="0" w:hanging="426"/>
+        <w:ind w:left="360" w:right="0" w:hanging="285"/>
         <w:jc w:val="both"/>
         <w:rPr>
-          <w:b w:val="0"/>
-          <w:bCs w:val="0"/>
+          <w:rFonts w:ascii="Times New Roman" w:cs="Times New Roman" w:eastAsia="Times New Roman" w:hAnsi="Times New Roman"/>
+          <w:i w:val="0"/>
+          <w:iCs w:val="0"/>
+          <w:smallCaps w:val="0"/>
+          <w:strike w:val="0"/>
+          <w:color w:val="ff0000"/>
+          <w:sz w:val="22"/>
+          <w:szCs w:val="22"/>
+          <w:shd w:fill="auto" w:val="clear"/>
+          <w:vertAlign w:val="baseline"/>
+        </w:rPr>
+      </w:pPr>
+      <w:r>
+        <w:rPr>
+          <w:rFonts w:ascii="Times New Roman" w:cs="Times New Roman" w:eastAsia="Times New Roman" w:hAnsi="Times New Roman"/>
           <w:i w:val="0"/>
           <w:iCs w:val="0"/>
           <w:smallCaps w:val="0"/>
@@ -1733,23 +1839,6 @@
           <w:u w:val="none"/>
           <w:shd w:fill="auto" w:val="clear"/>
           <w:vertAlign w:val="baseline"/>
-        </w:rPr>
-      </w:pPr>
-      <w:r>
-        <w:rPr>
-          <w:rFonts w:ascii="Times New Roman" w:cs="Times New Roman" w:eastAsia="Times New Roman" w:hAnsi="Times New Roman"/>
-          <w:b w:val="0"/>
-          <w:bCs w:val="0"/>
-          <w:i w:val="0"/>
-          <w:iCs w:val="0"/>
-          <w:smallCaps w:val="0"/>
-          <w:strike w:val="0"/>
-          <w:color w:val="ff0000"/>
-          <w:sz w:val="24"/>
-          <w:szCs w:val="24"/>
-          <w:u w:val="none"/>
-          <w:shd w:fill="auto" w:val="clear"/>
-          <w:vertAlign w:val="baseline"/>
           <w:rtl w:val="0"/>
         </w:rPr>
         <w:t xml:space="preserve">Số tiền đặt cọc này sẽ được trả lại cho Bên B sau khi hợp đồng kết thúc và khi bên B đã thanh toán hết các chi phí sử dụng dịch vụ (được nêu trong điều 2) cũng như chi phí bồi thường các hư hỏng, mất mát đối với căn hộ và thiết bị do mình gây ra nếu có.</w:t>
@@ -1762,10 +1851,13 @@
           <w:numId w:val="6"/>
         </w:numPr>
         <w:spacing w:line="240" w:lineRule="auto"/>
-        <w:ind w:left="180" w:hanging="360"/>
+        <w:ind w:left="360" w:hanging="270"/>
         <w:jc w:val="both"/>
         <w:rPr>
-          <w:color w:val="000000"/>
+          <w:rFonts w:ascii="Times New Roman" w:cs="Times New Roman" w:eastAsia="Times New Roman" w:hAnsi="Times New Roman"/>
+          <w:color w:val="000000"/>
+          <w:sz w:val="22"/>
+          <w:szCs w:val="22"/>
         </w:rPr>
       </w:pPr>
       <w:r>
@@ -1783,8 +1875,6 @@
         <w:jc w:val="both"/>
         <w:rPr>
           <w:rFonts w:ascii="Times New Roman" w:cs="Times New Roman" w:eastAsia="Times New Roman" w:hAnsi="Times New Roman"/>
-          <w:sz w:val="24"/>
-          <w:szCs w:val="24"/>
         </w:rPr>
       </w:pPr>
       <w:r>
@@ -1810,10 +1900,13 @@
           <w:numId w:val="7"/>
         </w:numPr>
         <w:spacing w:line="240" w:lineRule="auto"/>
-        <w:ind w:left="180" w:hanging="360"/>
+        <w:ind w:left="360" w:right="0" w:hanging="270"/>
         <w:jc w:val="both"/>
         <w:rPr>
-          <w:color w:val="000000"/>
+          <w:rFonts w:ascii="Times New Roman" w:cs="Times New Roman" w:eastAsia="Times New Roman" w:hAnsi="Times New Roman"/>
+          <w:color w:val="000000"/>
+          <w:sz w:val="22"/>
+          <w:szCs w:val="22"/>
         </w:rPr>
       </w:pPr>
       <w:r>
@@ -1832,10 +1925,13 @@
           <w:numId w:val="7"/>
         </w:numPr>
         <w:spacing w:line="240" w:lineRule="auto"/>
-        <w:ind w:left="180" w:hanging="360"/>
+        <w:ind w:left="360" w:right="0" w:hanging="270"/>
         <w:jc w:val="both"/>
         <w:rPr>
-          <w:color w:val="000000"/>
+          <w:rFonts w:ascii="Times New Roman" w:cs="Times New Roman" w:eastAsia="Times New Roman" w:hAnsi="Times New Roman"/>
+          <w:color w:val="000000"/>
+          <w:sz w:val="22"/>
+          <w:szCs w:val="22"/>
         </w:rPr>
       </w:pPr>
       <w:r>
@@ -1854,10 +1950,13 @@
           <w:numId w:val="7"/>
         </w:numPr>
         <w:spacing w:line="240" w:lineRule="auto"/>
-        <w:ind w:left="180" w:hanging="360"/>
+        <w:ind w:left="360" w:right="0" w:hanging="270"/>
         <w:jc w:val="both"/>
         <w:rPr>
-          <w:color w:val="000000"/>
+          <w:rFonts w:ascii="Times New Roman" w:cs="Times New Roman" w:eastAsia="Times New Roman" w:hAnsi="Times New Roman"/>
+          <w:color w:val="000000"/>
+          <w:sz w:val="22"/>
+          <w:szCs w:val="22"/>
         </w:rPr>
       </w:pPr>
       <w:r>
@@ -1876,10 +1975,13 @@
           <w:numId w:val="7"/>
         </w:numPr>
         <w:spacing w:line="240" w:lineRule="auto"/>
-        <w:ind w:left="180" w:hanging="360"/>
+        <w:ind w:left="360" w:right="0" w:hanging="270"/>
         <w:jc w:val="both"/>
         <w:rPr>
-          <w:color w:val="000000"/>
+          <w:rFonts w:ascii="Times New Roman" w:cs="Times New Roman" w:eastAsia="Times New Roman" w:hAnsi="Times New Roman"/>
+          <w:color w:val="000000"/>
+          <w:sz w:val="22"/>
+          <w:szCs w:val="22"/>
         </w:rPr>
       </w:pPr>
       <w:r>
@@ -1898,10 +2000,13 @@
           <w:numId w:val="7"/>
         </w:numPr>
         <w:spacing w:line="240" w:lineRule="auto"/>
-        <w:ind w:left="180" w:hanging="360"/>
+        <w:ind w:left="360" w:right="0" w:hanging="270"/>
         <w:jc w:val="both"/>
         <w:rPr>
-          <w:color w:val="000000"/>
+          <w:rFonts w:ascii="Times New Roman" w:cs="Times New Roman" w:eastAsia="Times New Roman" w:hAnsi="Times New Roman"/>
+          <w:color w:val="000000"/>
+          <w:sz w:val="22"/>
+          <w:szCs w:val="22"/>
         </w:rPr>
       </w:pPr>
       <w:r>
@@ -1920,10 +2025,13 @@
           <w:numId w:val="7"/>
         </w:numPr>
         <w:spacing w:line="240" w:lineRule="auto"/>
-        <w:ind w:left="180" w:hanging="360"/>
+        <w:ind w:left="360" w:right="0" w:hanging="270"/>
         <w:jc w:val="both"/>
         <w:rPr>
-          <w:color w:val="000000"/>
+          <w:rFonts w:ascii="Times New Roman" w:cs="Times New Roman" w:eastAsia="Times New Roman" w:hAnsi="Times New Roman"/>
+          <w:color w:val="000000"/>
+          <w:sz w:val="22"/>
+          <w:szCs w:val="22"/>
         </w:rPr>
       </w:pPr>
       <w:r>
@@ -1942,10 +2050,13 @@
           <w:numId w:val="7"/>
         </w:numPr>
         <w:spacing w:line="240" w:lineRule="auto"/>
-        <w:ind w:left="180" w:hanging="360"/>
+        <w:ind w:left="360" w:right="0" w:hanging="270"/>
         <w:jc w:val="both"/>
         <w:rPr>
-          <w:color w:val="000000"/>
+          <w:rFonts w:ascii="Times New Roman" w:cs="Times New Roman" w:eastAsia="Times New Roman" w:hAnsi="Times New Roman"/>
+          <w:color w:val="000000"/>
+          <w:sz w:val="22"/>
+          <w:szCs w:val="22"/>
         </w:rPr>
       </w:pPr>
       <w:r>
@@ -1964,10 +2075,13 @@
           <w:numId w:val="7"/>
         </w:numPr>
         <w:spacing w:line="240" w:lineRule="auto"/>
-        <w:ind w:left="180" w:hanging="360"/>
+        <w:ind w:left="360" w:right="0" w:hanging="270"/>
         <w:jc w:val="both"/>
         <w:rPr>
-          <w:color w:val="000000"/>
+          <w:rFonts w:ascii="Times New Roman" w:cs="Times New Roman" w:eastAsia="Times New Roman" w:hAnsi="Times New Roman"/>
+          <w:color w:val="000000"/>
+          <w:sz w:val="22"/>
+          <w:szCs w:val="22"/>
         </w:rPr>
       </w:pPr>
       <w:r>
@@ -1986,10 +2100,13 @@
           <w:numId w:val="7"/>
         </w:numPr>
         <w:spacing w:line="240" w:lineRule="auto"/>
-        <w:ind w:left="180" w:hanging="360"/>
+        <w:ind w:left="360" w:right="0" w:hanging="270"/>
         <w:jc w:val="both"/>
         <w:rPr>
-          <w:color w:val="000000"/>
+          <w:rFonts w:ascii="Times New Roman" w:cs="Times New Roman" w:eastAsia="Times New Roman" w:hAnsi="Times New Roman"/>
+          <w:color w:val="000000"/>
+          <w:sz w:val="22"/>
+          <w:szCs w:val="22"/>
         </w:rPr>
       </w:pPr>
       <w:r>
@@ -2008,10 +2125,13 @@
           <w:numId w:val="7"/>
         </w:numPr>
         <w:spacing w:line="240" w:lineRule="auto"/>
-        <w:ind w:left="180" w:hanging="360"/>
+        <w:ind w:left="360" w:right="0" w:hanging="270"/>
         <w:jc w:val="both"/>
         <w:rPr>
-          <w:color w:val="000000"/>
+          <w:rFonts w:ascii="Times New Roman" w:cs="Times New Roman" w:eastAsia="Times New Roman" w:hAnsi="Times New Roman"/>
+          <w:color w:val="000000"/>
+          <w:sz w:val="22"/>
+          <w:szCs w:val="22"/>
         </w:rPr>
       </w:pPr>
       <w:r>
@@ -2030,10 +2150,13 @@
           <w:numId w:val="7"/>
         </w:numPr>
         <w:spacing w:line="240" w:lineRule="auto"/>
-        <w:ind w:left="180" w:hanging="360"/>
+        <w:ind w:left="360" w:right="0" w:hanging="270"/>
         <w:jc w:val="both"/>
         <w:rPr>
-          <w:color w:val="000000"/>
+          <w:rFonts w:ascii="Times New Roman" w:cs="Times New Roman" w:eastAsia="Times New Roman" w:hAnsi="Times New Roman"/>
+          <w:color w:val="000000"/>
+          <w:sz w:val="22"/>
+          <w:szCs w:val="22"/>
         </w:rPr>
       </w:pPr>
       <w:r>
@@ -2052,10 +2175,13 @@
           <w:numId w:val="7"/>
         </w:numPr>
         <w:spacing w:line="240" w:lineRule="auto"/>
-        <w:ind w:left="180" w:hanging="360"/>
+        <w:ind w:left="360" w:right="0" w:hanging="270"/>
         <w:jc w:val="both"/>
         <w:rPr>
-          <w:color w:val="000000"/>
+          <w:rFonts w:ascii="Times New Roman" w:cs="Times New Roman" w:eastAsia="Times New Roman" w:hAnsi="Times New Roman"/>
+          <w:color w:val="000000"/>
+          <w:sz w:val="22"/>
+          <w:szCs w:val="22"/>
         </w:rPr>
       </w:pPr>
       <w:r>
@@ -2074,10 +2200,13 @@
           <w:numId w:val="7"/>
         </w:numPr>
         <w:spacing w:line="240" w:lineRule="auto"/>
-        <w:ind w:left="180" w:hanging="360"/>
+        <w:ind w:left="360" w:right="0" w:hanging="270"/>
         <w:jc w:val="both"/>
         <w:rPr>
-          <w:color w:val="000000"/>
+          <w:rFonts w:ascii="Times New Roman" w:cs="Times New Roman" w:eastAsia="Times New Roman" w:hAnsi="Times New Roman"/>
+          <w:color w:val="000000"/>
+          <w:sz w:val="22"/>
+          <w:szCs w:val="22"/>
         </w:rPr>
       </w:pPr>
       <w:r>
@@ -2096,10 +2225,13 @@
           <w:numId w:val="7"/>
         </w:numPr>
         <w:spacing w:line="240" w:lineRule="auto"/>
-        <w:ind w:left="180" w:hanging="360"/>
+        <w:ind w:left="360" w:right="0" w:hanging="270"/>
         <w:jc w:val="both"/>
         <w:rPr>
-          <w:color w:val="000000"/>
+          <w:rFonts w:ascii="Times New Roman" w:cs="Times New Roman" w:eastAsia="Times New Roman" w:hAnsi="Times New Roman"/>
+          <w:color w:val="000000"/>
+          <w:sz w:val="22"/>
+          <w:szCs w:val="22"/>
         </w:rPr>
       </w:pPr>
       <w:r>
@@ -2117,8 +2249,6 @@
         <w:jc w:val="both"/>
         <w:rPr>
           <w:rFonts w:ascii="Times New Roman" w:cs="Times New Roman" w:eastAsia="Times New Roman" w:hAnsi="Times New Roman"/>
-          <w:sz w:val="24"/>
-          <w:szCs w:val="24"/>
         </w:rPr>
       </w:pPr>
       <w:r>
@@ -2144,10 +2274,13 @@
           <w:numId w:val="2"/>
         </w:numPr>
         <w:spacing w:line="240" w:lineRule="auto"/>
-        <w:ind w:left="180" w:hanging="360"/>
+        <w:ind w:left="360" w:hanging="270"/>
         <w:jc w:val="both"/>
         <w:rPr>
-          <w:color w:val="000000"/>
+          <w:rFonts w:ascii="Times New Roman" w:cs="Times New Roman" w:eastAsia="Times New Roman" w:hAnsi="Times New Roman"/>
+          <w:color w:val="000000"/>
+          <w:sz w:val="22"/>
+          <w:szCs w:val="22"/>
         </w:rPr>
       </w:pPr>
       <w:r>
@@ -2166,10 +2299,13 @@
           <w:numId w:val="2"/>
         </w:numPr>
         <w:spacing w:line="240" w:lineRule="auto"/>
-        <w:ind w:left="180" w:hanging="360"/>
+        <w:ind w:left="360" w:hanging="270"/>
         <w:jc w:val="both"/>
         <w:rPr>
-          <w:color w:val="000000"/>
+          <w:rFonts w:ascii="Times New Roman" w:cs="Times New Roman" w:eastAsia="Times New Roman" w:hAnsi="Times New Roman"/>
+          <w:color w:val="000000"/>
+          <w:sz w:val="22"/>
+          <w:szCs w:val="22"/>
         </w:rPr>
       </w:pPr>
       <w:r>
@@ -2187,8 +2323,6 @@
         <w:jc w:val="both"/>
         <w:rPr>
           <w:rFonts w:ascii="Times New Roman" w:cs="Times New Roman" w:eastAsia="Times New Roman" w:hAnsi="Times New Roman"/>
-          <w:sz w:val="24"/>
-          <w:szCs w:val="24"/>
         </w:rPr>
       </w:pPr>
       <w:r>
@@ -2213,8 +2347,6 @@
         <w:jc w:val="both"/>
         <w:rPr>
           <w:rFonts w:ascii="Times New Roman" w:cs="Times New Roman" w:eastAsia="Times New Roman" w:hAnsi="Times New Roman"/>
-          <w:sz w:val="24"/>
-          <w:szCs w:val="24"/>
         </w:rPr>
       </w:pPr>
       <w:r>
@@ -2237,8 +2369,6 @@
         <w:jc w:val="both"/>
         <w:rPr>
           <w:rFonts w:ascii="Times New Roman" w:cs="Times New Roman" w:eastAsia="Times New Roman" w:hAnsi="Times New Roman"/>
-          <w:sz w:val="24"/>
-          <w:szCs w:val="24"/>
         </w:rPr>
       </w:pPr>
       <w:r>
@@ -2263,8 +2393,6 @@
         <w:jc w:val="both"/>
         <w:rPr>
           <w:rFonts w:ascii="Times New Roman" w:cs="Times New Roman" w:eastAsia="Times New Roman" w:hAnsi="Times New Roman"/>
-          <w:sz w:val="24"/>
-          <w:szCs w:val="24"/>
         </w:rPr>
       </w:pPr>
       <w:r>
@@ -2286,7 +2414,7 @@
         <w:spacing w:line="240" w:lineRule="auto"/>
         <w:jc w:val="both"/>
         <w:rPr>
-          <w:rFonts w:ascii="Arial" w:cs="Arial" w:eastAsia="Arial" w:hAnsi="Arial"/>
+          <w:rFonts w:ascii="Times New Roman" w:cs="Times New Roman" w:eastAsia="Times New Roman" w:hAnsi="Times New Roman"/>
           <w:b w:val="1"/>
           <w:bCs w:val="1"/>
           <w:color w:val="000000"/>
@@ -2302,7 +2430,7 @@
       </w:r>
       <w:r>
         <w:rPr>
-          <w:rFonts w:ascii="Arial" w:cs="Arial" w:eastAsia="Arial" w:hAnsi="Arial"/>
+          <w:rFonts w:ascii="Times New Roman" w:cs="Times New Roman" w:eastAsia="Times New Roman" w:hAnsi="Times New Roman"/>
           <w:b w:val="1"/>
           <w:bCs w:val="1"/>
           <w:color w:val="000000"/>
@@ -2316,15 +2444,15 @@
         <w:spacing w:line="240" w:lineRule="auto"/>
         <w:jc w:val="both"/>
         <w:rPr>
-          <w:rFonts w:ascii="Arial" w:cs="Arial" w:eastAsia="Arial" w:hAnsi="Arial"/>
-          <w:b w:val="1"/>
-          <w:bCs w:val="1"/>
-          <w:color w:val="000000"/>
-        </w:rPr>
-      </w:pPr>
-      <w:r>
-        <w:rPr>
-          <w:rFonts w:ascii="Arial" w:cs="Arial" w:eastAsia="Arial" w:hAnsi="Arial"/>
+          <w:rFonts w:ascii="Times New Roman" w:cs="Times New Roman" w:eastAsia="Times New Roman" w:hAnsi="Times New Roman"/>
+          <w:b w:val="1"/>
+          <w:bCs w:val="1"/>
+          <w:color w:val="000000"/>
+        </w:rPr>
+      </w:pPr>
+      <w:r>
+        <w:rPr>
+          <w:rFonts w:ascii="Times New Roman" w:cs="Times New Roman" w:eastAsia="Times New Roman" w:hAnsi="Times New Roman"/>
           <w:b w:val="1"/>
           <w:bCs w:val="1"/>
           <w:color w:val="000000"/>
@@ -2338,7 +2466,7 @@
         <w:spacing w:line="240" w:lineRule="auto"/>
         <w:jc w:val="both"/>
         <w:rPr>
-          <w:rFonts w:ascii="Arial" w:cs="Arial" w:eastAsia="Arial" w:hAnsi="Arial"/>
+          <w:rFonts w:ascii="Times New Roman" w:cs="Times New Roman" w:eastAsia="Times New Roman" w:hAnsi="Times New Roman"/>
           <w:b w:val="1"/>
           <w:bCs w:val="1"/>
           <w:color w:val="000000"/>
@@ -2355,7 +2483,7 @@
         <w:spacing w:line="240" w:lineRule="auto"/>
         <w:jc w:val="both"/>
         <w:rPr>
-          <w:rFonts w:ascii="Arial" w:cs="Arial" w:eastAsia="Arial" w:hAnsi="Arial"/>
+          <w:rFonts w:ascii="Times New Roman" w:cs="Times New Roman" w:eastAsia="Times New Roman" w:hAnsi="Times New Roman"/>
           <w:b w:val="1"/>
           <w:bCs w:val="1"/>
           <w:color w:val="000000"/>
@@ -2372,7 +2500,7 @@
         <w:spacing w:line="240" w:lineRule="auto"/>
         <w:jc w:val="both"/>
         <w:rPr>
-          <w:rFonts w:ascii="Arial" w:cs="Arial" w:eastAsia="Arial" w:hAnsi="Arial"/>
+          <w:rFonts w:ascii="Times New Roman" w:cs="Times New Roman" w:eastAsia="Times New Roman" w:hAnsi="Times New Roman"/>
           <w:b w:val="1"/>
           <w:bCs w:val="1"/>
           <w:color w:val="000000"/>
@@ -2389,7 +2517,7 @@
         <w:spacing w:line="240" w:lineRule="auto"/>
         <w:jc w:val="both"/>
         <w:rPr>
-          <w:rFonts w:ascii="Arial" w:cs="Arial" w:eastAsia="Arial" w:hAnsi="Arial"/>
+          <w:rFonts w:ascii="Times New Roman" w:cs="Times New Roman" w:eastAsia="Times New Roman" w:hAnsi="Times New Roman"/>
           <w:b w:val="1"/>
           <w:bCs w:val="1"/>
           <w:color w:val="000000"/>
@@ -2406,7 +2534,7 @@
         <w:spacing w:line="240" w:lineRule="auto"/>
         <w:jc w:val="both"/>
         <w:rPr>
-          <w:rFonts w:ascii="Arial" w:cs="Arial" w:eastAsia="Arial" w:hAnsi="Arial"/>
+          <w:rFonts w:ascii="Times New Roman" w:cs="Times New Roman" w:eastAsia="Times New Roman" w:hAnsi="Times New Roman"/>
           <w:b w:val="1"/>
           <w:bCs w:val="1"/>
           <w:color w:val="000000"/>
@@ -2423,7 +2551,7 @@
         <w:spacing w:line="240" w:lineRule="auto"/>
         <w:jc w:val="both"/>
         <w:rPr>
-          <w:rFonts w:ascii="Arial" w:cs="Arial" w:eastAsia="Arial" w:hAnsi="Arial"/>
+          <w:rFonts w:ascii="Times New Roman" w:cs="Times New Roman" w:eastAsia="Times New Roman" w:hAnsi="Times New Roman"/>
           <w:b w:val="1"/>
           <w:bCs w:val="1"/>
           <w:color w:val="000000"/>
@@ -2440,7 +2568,7 @@
         <w:spacing w:line="240" w:lineRule="auto"/>
         <w:jc w:val="both"/>
         <w:rPr>
-          <w:rFonts w:ascii="Arial" w:cs="Arial" w:eastAsia="Arial" w:hAnsi="Arial"/>
+          <w:rFonts w:ascii="Times New Roman" w:cs="Times New Roman" w:eastAsia="Times New Roman" w:hAnsi="Times New Roman"/>
           <w:b w:val="1"/>
           <w:bCs w:val="1"/>
           <w:color w:val="000000"/>
@@ -2457,7 +2585,7 @@
         <w:spacing w:line="240" w:lineRule="auto"/>
         <w:jc w:val="both"/>
         <w:rPr>
-          <w:rFonts w:ascii="Arial" w:cs="Arial" w:eastAsia="Arial" w:hAnsi="Arial"/>
+          <w:rFonts w:ascii="Times New Roman" w:cs="Times New Roman" w:eastAsia="Times New Roman" w:hAnsi="Times New Roman"/>
           <w:b w:val="1"/>
           <w:bCs w:val="1"/>
           <w:color w:val="000000"/>
@@ -2474,7 +2602,7 @@
         <w:spacing w:line="240" w:lineRule="auto"/>
         <w:jc w:val="both"/>
         <w:rPr>
-          <w:rFonts w:ascii="Arial" w:cs="Arial" w:eastAsia="Arial" w:hAnsi="Arial"/>
+          <w:rFonts w:ascii="Times New Roman" w:cs="Times New Roman" w:eastAsia="Times New Roman" w:hAnsi="Times New Roman"/>
           <w:b w:val="1"/>
           <w:bCs w:val="1"/>
           <w:color w:val="000000"/>
@@ -2491,7 +2619,7 @@
         <w:spacing w:line="240" w:lineRule="auto"/>
         <w:jc w:val="both"/>
         <w:rPr>
-          <w:rFonts w:ascii="Arial" w:cs="Arial" w:eastAsia="Arial" w:hAnsi="Arial"/>
+          <w:rFonts w:ascii="Times New Roman" w:cs="Times New Roman" w:eastAsia="Times New Roman" w:hAnsi="Times New Roman"/>
           <w:b w:val="1"/>
           <w:bCs w:val="1"/>
           <w:color w:val="000000"/>
@@ -2508,7 +2636,7 @@
         <w:spacing w:line="240" w:lineRule="auto"/>
         <w:jc w:val="both"/>
         <w:rPr>
-          <w:rFonts w:ascii="Arial" w:cs="Arial" w:eastAsia="Arial" w:hAnsi="Arial"/>
+          <w:rFonts w:ascii="Times New Roman" w:cs="Times New Roman" w:eastAsia="Times New Roman" w:hAnsi="Times New Roman"/>
           <w:b w:val="1"/>
           <w:bCs w:val="1"/>
           <w:color w:val="000000"/>
@@ -2525,7 +2653,7 @@
         <w:spacing w:line="240" w:lineRule="auto"/>
         <w:jc w:val="both"/>
         <w:rPr>
-          <w:rFonts w:ascii="Arial" w:cs="Arial" w:eastAsia="Arial" w:hAnsi="Arial"/>
+          <w:rFonts w:ascii="Times New Roman" w:cs="Times New Roman" w:eastAsia="Times New Roman" w:hAnsi="Times New Roman"/>
           <w:b w:val="1"/>
           <w:bCs w:val="1"/>
           <w:color w:val="000000"/>
@@ -2542,7 +2670,7 @@
         <w:spacing w:line="240" w:lineRule="auto"/>
         <w:jc w:val="both"/>
         <w:rPr>
-          <w:rFonts w:ascii="Arial" w:cs="Arial" w:eastAsia="Arial" w:hAnsi="Arial"/>
+          <w:rFonts w:ascii="Times New Roman" w:cs="Times New Roman" w:eastAsia="Times New Roman" w:hAnsi="Times New Roman"/>
           <w:b w:val="1"/>
           <w:bCs w:val="1"/>
           <w:color w:val="000000"/>
@@ -2580,8 +2708,6 @@
           <w:smallCaps w:val="0"/>
           <w:strike w:val="0"/>
           <w:color w:val="000000"/>
-          <w:sz w:val="22"/>
-          <w:szCs w:val="22"/>
           <w:u w:val="none"/>
           <w:shd w:fill="auto" w:val="clear"/>
           <w:vertAlign w:val="baseline"/>
@@ -2608,19 +2734,15 @@
         </w:pBdr>
         <w:shd w:fill="auto" w:val="clear"/>
         <w:spacing w:after="160" w:before="0" w:line="240" w:lineRule="auto"/>
-        <w:ind w:left="0" w:right="-720" w:firstLine="0"/>
+        <w:ind w:left="0" w:right="0" w:firstLine="0"/>
         <w:jc w:val="center"/>
         <w:rPr>
           <w:rFonts w:ascii="Times New Roman" w:cs="Times New Roman" w:eastAsia="Times New Roman" w:hAnsi="Times New Roman"/>
-          <w:b w:val="0"/>
-          <w:bCs w:val="0"/>
           <w:i w:val="0"/>
           <w:iCs w:val="0"/>
           <w:smallCaps w:val="0"/>
           <w:strike w:val="0"/>
           <w:color w:val="000000"/>
-          <w:sz w:val="24"/>
-          <w:szCs w:val="24"/>
           <w:u w:val="none"/>
           <w:shd w:fill="auto" w:val="clear"/>
           <w:vertAlign w:val="baseline"/>
@@ -2636,8 +2758,6 @@
           <w:smallCaps w:val="0"/>
           <w:strike w:val="0"/>
           <w:color w:val="000000"/>
-          <w:sz w:val="22"/>
-          <w:szCs w:val="22"/>
           <w:u w:val="none"/>
           <w:shd w:fill="auto" w:val="clear"/>
           <w:vertAlign w:val="baseline"/>
@@ -2657,8 +2777,6 @@
         <w:jc w:val="center"/>
         <w:rPr>
           <w:rFonts w:ascii="Times New Roman" w:cs="Times New Roman" w:eastAsia="Times New Roman" w:hAnsi="Times New Roman"/>
-          <w:sz w:val="24"/>
-          <w:szCs w:val="24"/>
         </w:rPr>
       </w:pPr>
       <w:r>
@@ -2682,8 +2800,6 @@
         <w:spacing w:after="0" w:line="240" w:lineRule="auto"/>
         <w:rPr>
           <w:rFonts w:ascii="Times New Roman" w:cs="Times New Roman" w:eastAsia="Times New Roman" w:hAnsi="Times New Roman"/>
-          <w:sz w:val="24"/>
-          <w:szCs w:val="24"/>
         </w:rPr>
       </w:pPr>
       <w:r>
@@ -2698,18 +2814,14 @@
         <w:jc w:val="center"/>
         <w:rPr>
           <w:rFonts w:ascii="Times New Roman" w:cs="Times New Roman" w:eastAsia="Times New Roman" w:hAnsi="Times New Roman"/>
-          <w:sz w:val="24"/>
-          <w:szCs w:val="24"/>
-        </w:rPr>
-      </w:pPr>
-      <w:r>
-        <w:rPr>
-          <w:rFonts w:ascii="Times New Roman" w:cs="Times New Roman" w:eastAsia="Times New Roman" w:hAnsi="Times New Roman"/>
-          <w:b w:val="1"/>
-          <w:bCs w:val="1"/>
-          <w:color w:val="000000"/>
-          <w:sz w:val="28"/>
-          <w:szCs w:val="28"/>
+        </w:rPr>
+      </w:pPr>
+      <w:r>
+        <w:rPr>
+          <w:rFonts w:ascii="Times New Roman" w:cs="Times New Roman" w:eastAsia="Times New Roman" w:hAnsi="Times New Roman"/>
+          <w:b w:val="1"/>
+          <w:bCs w:val="1"/>
+          <w:color w:val="000000"/>
           <w:rtl w:val="0"/>
         </w:rPr>
         <w:t xml:space="preserve">BIÊN BẢN BÀN GIAO TÀI SẢN</w:t>
@@ -2725,8 +2837,6 @@
         <w:spacing w:after="0" w:line="240" w:lineRule="auto"/>
         <w:rPr>
           <w:rFonts w:ascii="Times New Roman" w:cs="Times New Roman" w:eastAsia="Times New Roman" w:hAnsi="Times New Roman"/>
-          <w:sz w:val="24"/>
-          <w:szCs w:val="24"/>
         </w:rPr>
       </w:pPr>
       <w:r>
@@ -2741,43 +2851,55 @@
         <w:jc w:val="both"/>
         <w:rPr>
           <w:rFonts w:ascii="Times New Roman" w:cs="Times New Roman" w:eastAsia="Times New Roman" w:hAnsi="Times New Roman"/>
-          <w:sz w:val="24"/>
-          <w:szCs w:val="24"/>
-        </w:rPr>
-      </w:pPr>
-      <w:r>
-        <w:rPr>
-          <w:rFonts w:ascii="Times New Roman" w:cs="Times New Roman" w:eastAsia="Times New Roman" w:hAnsi="Times New Roman"/>
-          <w:color w:val="000000"/>
-          <w:rtl w:val="0"/>
-        </w:rPr>
-        <w:t xml:space="preserve">Hôm nay ngày 20 tháng 08 năm 2024, tại địa chỉ: số nhà16, Ngõ 66 Đường Giáp Bát, Phường Giáp Bát, Quận Hoàng Mai, Thành Phố Hà Nội. Chúng tôi gồm:</w:t>
-      </w:r>
-      <w:r>
-        <w:rPr>
-          <w:rtl w:val="0"/>
-        </w:rPr>
-      </w:r>
-    </w:p>
-    <w:p>
-      <w:pPr>
-        <w:spacing w:line="240" w:lineRule="auto"/>
-        <w:rPr>
-          <w:rFonts w:ascii="Times New Roman" w:cs="Times New Roman" w:eastAsia="Times New Roman" w:hAnsi="Times New Roman"/>
-          <w:sz w:val="24"/>
-          <w:szCs w:val="24"/>
-        </w:rPr>
-      </w:pPr>
-      <w:r>
-        <w:rPr>
-          <w:rFonts w:ascii="Times New Roman" w:cs="Times New Roman" w:eastAsia="Times New Roman" w:hAnsi="Times New Roman"/>
-          <w:b w:val="1"/>
-          <w:bCs w:val="1"/>
-          <w:color w:val="000000"/>
+        </w:rPr>
+      </w:pPr>
+      <w:r>
+        <w:rPr>
+          <w:rFonts w:ascii="Times New Roman" w:cs="Times New Roman" w:eastAsia="Times New Roman" w:hAnsi="Times New Roman"/>
+          <w:rtl w:val="0"/>
+        </w:rPr>
+        <w:t xml:space="preserve">Hôm nay, ngày {createdDay} tháng {createdMonth} năm {createdYear} tại địa chỉ:{houseAddress}</w:t>
+      </w:r>
+      <w:r>
+        <w:rPr>
+          <w:rFonts w:ascii="Times New Roman" w:cs="Times New Roman" w:eastAsia="Times New Roman" w:hAnsi="Times New Roman"/>
+          <w:color w:val="000000"/>
+          <w:rtl w:val="0"/>
+        </w:rPr>
+        <w:t xml:space="preserve">. Chúng tôi gồm:</w:t>
+      </w:r>
+      <w:r>
+        <w:rPr>
+          <w:rtl w:val="0"/>
+        </w:rPr>
+      </w:r>
+    </w:p>
+    <w:p>
+      <w:pPr>
+        <w:spacing w:line="240" w:lineRule="auto"/>
+        <w:rPr>
+          <w:rFonts w:ascii="Times New Roman" w:cs="Times New Roman" w:eastAsia="Times New Roman" w:hAnsi="Times New Roman"/>
+        </w:rPr>
+      </w:pPr>
+      <w:r>
+        <w:rPr>
+          <w:rFonts w:ascii="Times New Roman" w:cs="Times New Roman" w:eastAsia="Times New Roman" w:hAnsi="Times New Roman"/>
+          <w:b w:val="1"/>
+          <w:bCs w:val="1"/>
           <w:u w:val="single"/>
           <w:rtl w:val="0"/>
         </w:rPr>
-        <w:t xml:space="preserve">BÊN A (Bên cho thuê):  Bà Trần Thị Mai Liên</w:t>
+        <w:t xml:space="preserve">BÊN A ( Bên cho thuê ) : Bà {houseOwner}</w:t>
+      </w:r>
+      <w:r>
+        <w:rPr>
+          <w:rFonts w:ascii="Times New Roman" w:cs="Times New Roman" w:eastAsia="Times New Roman" w:hAnsi="Times New Roman"/>
+          <w:b w:val="1"/>
+          <w:bCs w:val="1"/>
+          <w:color w:val="000000"/>
+          <w:u w:val="single"/>
+          <w:rtl w:val="0"/>
+        </w:rPr>
         <w:br w:type="textWrapping"/>
       </w:r>
       <w:r>
@@ -2792,8 +2914,6 @@
         <w:jc w:val="both"/>
         <w:rPr>
           <w:rFonts w:ascii="Times New Roman" w:cs="Times New Roman" w:eastAsia="Times New Roman" w:hAnsi="Times New Roman"/>
-          <w:sz w:val="24"/>
-          <w:szCs w:val="24"/>
         </w:rPr>
       </w:pPr>
       <w:r>
@@ -2813,49 +2933,29 @@
           <w:color w:val="000000"/>
           <w:rtl w:val="0"/>
         </w:rPr>
-        <w:t xml:space="preserve">: Phạm Quỳnh Trang; Điện thoại : </w:t>
-      </w:r>
-      <w:r>
-        <w:rPr>
-          <w:rtl w:val="0"/>
-        </w:rPr>
-      </w:r>
-    </w:p>
-    <w:p>
-      <w:pPr>
-        <w:spacing w:line="240" w:lineRule="auto"/>
-        <w:rPr>
-          <w:rFonts w:ascii="Times New Roman" w:cs="Times New Roman" w:eastAsia="Times New Roman" w:hAnsi="Times New Roman"/>
-          <w:sz w:val="24"/>
-          <w:szCs w:val="24"/>
-        </w:rPr>
-      </w:pPr>
-      <w:r>
-        <w:rPr>
-          <w:rFonts w:ascii="Times New Roman" w:cs="Times New Roman" w:eastAsia="Times New Roman" w:hAnsi="Times New Roman"/>
-          <w:color w:val="000000"/>
-          <w:rtl w:val="0"/>
-        </w:rPr>
-        <w:t xml:space="preserve">CMND (CCCD) Số: 037303003348; Ngày cấp: 08/04/2021; Nơi cấp:</w:t>
-      </w:r>
-      <w:r>
-        <w:rPr>
-          <w:rtl w:val="0"/>
-        </w:rPr>
-        <w:t xml:space="preserve"> </w:t>
-      </w:r>
-      <w:r>
-        <w:rPr>
-          <w:rFonts w:ascii="Times New Roman" w:cs="Times New Roman" w:eastAsia="Times New Roman" w:hAnsi="Times New Roman"/>
-          <w:color w:val="000000"/>
-          <w:rtl w:val="0"/>
-        </w:rPr>
-        <w:t xml:space="preserve">Cục cảnh sát quản lí hành chính về trật tự xã hội</w:t>
-      </w:r>
-      <w:r>
-        <w:rPr>
-          <w:rtl w:val="0"/>
-        </w:rPr>
+        <w:t xml:space="preserve">: </w:t>
+      </w:r>
+      <w:r>
+        <w:rPr>
+          <w:rFonts w:ascii="Times New Roman" w:cs="Times New Roman" w:eastAsia="Times New Roman" w:hAnsi="Times New Roman"/>
+          <w:rtl w:val="0"/>
+        </w:rPr>
+        <w:t xml:space="preserve">Anh (Chị)  {mainTenantName} ; Điện thoại: {mainTenantPhone}</w:t>
+      </w:r>
+    </w:p>
+    <w:p>
+      <w:pPr>
+        <w:spacing w:line="360" w:lineRule="auto"/>
+        <w:rPr>
+          <w:rFonts w:ascii="Times New Roman" w:cs="Times New Roman" w:eastAsia="Times New Roman" w:hAnsi="Times New Roman"/>
+        </w:rPr>
+      </w:pPr>
+      <w:r>
+        <w:rPr>
+          <w:rFonts w:ascii="Times New Roman" w:cs="Times New Roman" w:eastAsia="Times New Roman" w:hAnsi="Times New Roman"/>
+          <w:rtl w:val="0"/>
+        </w:rPr>
+        <w:t xml:space="preserve">CCCD Số: {mainTenantCitizenId} Ngày cấp: {mainTenantCitizenIdCreatedAt} Nơi cấp: {mainTenantCitizenIdCreatedBy}</w:t>
       </w:r>
     </w:p>
     <w:p>
@@ -2863,17 +2963,30 @@
         <w:spacing w:after="0" w:line="240" w:lineRule="auto"/>
         <w:rPr>
           <w:rFonts w:ascii="Times New Roman" w:cs="Times New Roman" w:eastAsia="Times New Roman" w:hAnsi="Times New Roman"/>
-          <w:sz w:val="24"/>
-          <w:szCs w:val="24"/>
-        </w:rPr>
-      </w:pPr>
-      <w:r>
-        <w:rPr>
-          <w:rFonts w:ascii="Times New Roman" w:cs="Times New Roman" w:eastAsia="Times New Roman" w:hAnsi="Times New Roman"/>
-          <w:color w:val="000000"/>
-          <w:rtl w:val="0"/>
-        </w:rPr>
-        <w:t xml:space="preserve">Căn cứ theo Hợp đồng thuê phòng …….. ngày 20 tháng 08 năm 2024. Hôm nay đại diện bên cho thuê và bên thuê thực hiện việc bàn giao phòng cho thuê cùng với trang thiết bị đi kèm. Nội dung bàn giao cụ thể như sau: </w:t>
+        </w:rPr>
+      </w:pPr>
+      <w:r>
+        <w:rPr>
+          <w:rFonts w:ascii="Times New Roman" w:cs="Times New Roman" w:eastAsia="Times New Roman" w:hAnsi="Times New Roman"/>
+          <w:color w:val="000000"/>
+          <w:rtl w:val="0"/>
+        </w:rPr>
+        <w:t xml:space="preserve">Căn cứ theo Hợp đồng thuê phòng </w:t>
+      </w:r>
+      <w:r>
+        <w:rPr>
+          <w:rFonts w:ascii="Times New Roman" w:cs="Times New Roman" w:eastAsia="Times New Roman" w:hAnsi="Times New Roman"/>
+          <w:rtl w:val="0"/>
+        </w:rPr>
+        <w:t xml:space="preserve">{roomName} ngày {createdDay} tháng {createdMonth} năm {createdYear}</w:t>
+      </w:r>
+      <w:r>
+        <w:rPr>
+          <w:rFonts w:ascii="Times New Roman" w:cs="Times New Roman" w:eastAsia="Times New Roman" w:hAnsi="Times New Roman"/>
+          <w:color w:val="000000"/>
+          <w:rtl w:val="0"/>
+        </w:rPr>
+        <w:t xml:space="preserve">. Hôm nay đại diện bên cho thuê và bên thuê thực hiện việc bàn giao phòng cho thuê cùng với trang thiết bị đi kèm. Nội dung bàn giao cụ thể như sau: </w:t>
       </w:r>
       <w:r>
         <w:rPr>
@@ -2923,8 +3036,6 @@
         <w:ind w:firstLine="720"/>
         <w:rPr>
           <w:rFonts w:ascii="Times New Roman" w:cs="Times New Roman" w:eastAsia="Times New Roman" w:hAnsi="Times New Roman"/>
-          <w:sz w:val="24"/>
-          <w:szCs w:val="24"/>
         </w:rPr>
       </w:pPr>
       <w:r>
@@ -2947,8 +3058,6 @@
         <w:spacing w:after="0" w:line="240" w:lineRule="auto"/>
         <w:rPr>
           <w:rFonts w:ascii="Times New Roman" w:cs="Times New Roman" w:eastAsia="Times New Roman" w:hAnsi="Times New Roman"/>
-          <w:sz w:val="24"/>
-          <w:szCs w:val="24"/>
         </w:rPr>
       </w:pPr>
       <w:r>
@@ -2970,8 +3079,6 @@
         <w:spacing w:after="0" w:line="240" w:lineRule="auto"/>
         <w:rPr>
           <w:rFonts w:ascii="Times New Roman" w:cs="Times New Roman" w:eastAsia="Times New Roman" w:hAnsi="Times New Roman"/>
-          <w:sz w:val="24"/>
-          <w:szCs w:val="24"/>
         </w:rPr>
       </w:pPr>
       <w:r>
@@ -3028,8 +3135,6 @@
                 <w:rFonts w:ascii="Times New Roman" w:cs="Times New Roman" w:eastAsia="Times New Roman" w:hAnsi="Times New Roman"/>
                 <w:b w:val="1"/>
                 <w:bCs w:val="1"/>
-                <w:sz w:val="24"/>
-                <w:szCs w:val="24"/>
               </w:rPr>
             </w:pPr>
             <w:r>
@@ -3037,8 +3142,6 @@
                 <w:rFonts w:ascii="Times New Roman" w:cs="Times New Roman" w:eastAsia="Times New Roman" w:hAnsi="Times New Roman"/>
                 <w:b w:val="1"/>
                 <w:bCs w:val="1"/>
-                <w:sz w:val="24"/>
-                <w:szCs w:val="24"/>
                 <w:rtl w:val="0"/>
               </w:rPr>
               <w:t xml:space="preserve">Số TT</w:t>
@@ -3054,8 +3157,6 @@
                 <w:rFonts w:ascii="Times New Roman" w:cs="Times New Roman" w:eastAsia="Times New Roman" w:hAnsi="Times New Roman"/>
                 <w:b w:val="1"/>
                 <w:bCs w:val="1"/>
-                <w:sz w:val="24"/>
-                <w:szCs w:val="24"/>
               </w:rPr>
             </w:pPr>
             <w:r>
@@ -3063,8 +3164,6 @@
                 <w:rFonts w:ascii="Times New Roman" w:cs="Times New Roman" w:eastAsia="Times New Roman" w:hAnsi="Times New Roman"/>
                 <w:b w:val="1"/>
                 <w:bCs w:val="1"/>
-                <w:sz w:val="24"/>
-                <w:szCs w:val="24"/>
                 <w:rtl w:val="0"/>
               </w:rPr>
               <w:t xml:space="preserve">Tên</w:t>
@@ -3080,8 +3179,6 @@
                 <w:rFonts w:ascii="Times New Roman" w:cs="Times New Roman" w:eastAsia="Times New Roman" w:hAnsi="Times New Roman"/>
                 <w:b w:val="1"/>
                 <w:bCs w:val="1"/>
-                <w:sz w:val="24"/>
-                <w:szCs w:val="24"/>
               </w:rPr>
             </w:pPr>
             <w:r>
@@ -3089,8 +3186,6 @@
                 <w:rFonts w:ascii="Times New Roman" w:cs="Times New Roman" w:eastAsia="Times New Roman" w:hAnsi="Times New Roman"/>
                 <w:b w:val="1"/>
                 <w:bCs w:val="1"/>
-                <w:sz w:val="24"/>
-                <w:szCs w:val="24"/>
                 <w:rtl w:val="0"/>
               </w:rPr>
               <w:t xml:space="preserve">Số lượng</w:t>
@@ -3106,8 +3201,6 @@
                 <w:rFonts w:ascii="Times New Roman" w:cs="Times New Roman" w:eastAsia="Times New Roman" w:hAnsi="Times New Roman"/>
                 <w:b w:val="1"/>
                 <w:bCs w:val="1"/>
-                <w:sz w:val="24"/>
-                <w:szCs w:val="24"/>
               </w:rPr>
             </w:pPr>
             <w:r>
@@ -3115,8 +3208,6 @@
                 <w:rFonts w:ascii="Times New Roman" w:cs="Times New Roman" w:eastAsia="Times New Roman" w:hAnsi="Times New Roman"/>
                 <w:b w:val="1"/>
                 <w:bCs w:val="1"/>
-                <w:sz w:val="24"/>
-                <w:szCs w:val="24"/>
                 <w:rtl w:val="0"/>
               </w:rPr>
               <w:t xml:space="preserve">Số TT</w:t>
@@ -3132,8 +3223,6 @@
                 <w:rFonts w:ascii="Times New Roman" w:cs="Times New Roman" w:eastAsia="Times New Roman" w:hAnsi="Times New Roman"/>
                 <w:b w:val="1"/>
                 <w:bCs w:val="1"/>
-                <w:sz w:val="24"/>
-                <w:szCs w:val="24"/>
               </w:rPr>
             </w:pPr>
             <w:r>
@@ -3141,8 +3230,6 @@
                 <w:rFonts w:ascii="Times New Roman" w:cs="Times New Roman" w:eastAsia="Times New Roman" w:hAnsi="Times New Roman"/>
                 <w:b w:val="1"/>
                 <w:bCs w:val="1"/>
-                <w:sz w:val="24"/>
-                <w:szCs w:val="24"/>
                 <w:rtl w:val="0"/>
               </w:rPr>
               <w:t xml:space="preserve">Tên</w:t>
@@ -3158,8 +3245,6 @@
                 <w:rFonts w:ascii="Times New Roman" w:cs="Times New Roman" w:eastAsia="Times New Roman" w:hAnsi="Times New Roman"/>
                 <w:b w:val="1"/>
                 <w:bCs w:val="1"/>
-                <w:sz w:val="24"/>
-                <w:szCs w:val="24"/>
               </w:rPr>
             </w:pPr>
             <w:r>
@@ -3167,8 +3252,6 @@
                 <w:rFonts w:ascii="Times New Roman" w:cs="Times New Roman" w:eastAsia="Times New Roman" w:hAnsi="Times New Roman"/>
                 <w:b w:val="1"/>
                 <w:bCs w:val="1"/>
-                <w:sz w:val="24"/>
-                <w:szCs w:val="24"/>
                 <w:rtl w:val="0"/>
               </w:rPr>
               <w:t xml:space="preserve">Số lượng</w:t>
@@ -3187,15 +3270,11 @@
             <w:pPr>
               <w:rPr>
                 <w:rFonts w:ascii="Times New Roman" w:cs="Times New Roman" w:eastAsia="Times New Roman" w:hAnsi="Times New Roman"/>
-                <w:sz w:val="24"/>
-                <w:szCs w:val="24"/>
               </w:rPr>
             </w:pPr>
             <w:r>
               <w:rPr>
                 <w:rFonts w:ascii="Times New Roman" w:cs="Times New Roman" w:eastAsia="Times New Roman" w:hAnsi="Times New Roman"/>
-                <w:sz w:val="24"/>
-                <w:szCs w:val="24"/>
                 <w:rtl w:val="0"/>
               </w:rPr>
               <w:t xml:space="preserve">1</w:t>
@@ -3208,15 +3287,11 @@
             <w:pPr>
               <w:rPr>
                 <w:rFonts w:ascii="Times New Roman" w:cs="Times New Roman" w:eastAsia="Times New Roman" w:hAnsi="Times New Roman"/>
-                <w:sz w:val="24"/>
-                <w:szCs w:val="24"/>
               </w:rPr>
             </w:pPr>
             <w:r>
               <w:rPr>
                 <w:rFonts w:ascii="Times New Roman" w:cs="Times New Roman" w:eastAsia="Times New Roman" w:hAnsi="Times New Roman"/>
-                <w:sz w:val="24"/>
-                <w:szCs w:val="24"/>
                 <w:rtl w:val="0"/>
               </w:rPr>
               <w:t xml:space="preserve">Điều hòa mới 100%</w:t>
@@ -3229,15 +3304,11 @@
             <w:pPr>
               <w:rPr>
                 <w:rFonts w:ascii="Times New Roman" w:cs="Times New Roman" w:eastAsia="Times New Roman" w:hAnsi="Times New Roman"/>
-                <w:sz w:val="24"/>
-                <w:szCs w:val="24"/>
               </w:rPr>
             </w:pPr>
             <w:r>
               <w:rPr>
                 <w:rFonts w:ascii="Times New Roman" w:cs="Times New Roman" w:eastAsia="Times New Roman" w:hAnsi="Times New Roman"/>
-                <w:sz w:val="24"/>
-                <w:szCs w:val="24"/>
                 <w:rtl w:val="0"/>
               </w:rPr>
               <w:t xml:space="preserve">01 chiếc</w:t>
@@ -3250,15 +3321,11 @@
             <w:pPr>
               <w:rPr>
                 <w:rFonts w:ascii="Times New Roman" w:cs="Times New Roman" w:eastAsia="Times New Roman" w:hAnsi="Times New Roman"/>
-                <w:sz w:val="24"/>
-                <w:szCs w:val="24"/>
               </w:rPr>
             </w:pPr>
             <w:r>
               <w:rPr>
                 <w:rFonts w:ascii="Times New Roman" w:cs="Times New Roman" w:eastAsia="Times New Roman" w:hAnsi="Times New Roman"/>
-                <w:sz w:val="24"/>
-                <w:szCs w:val="24"/>
                 <w:rtl w:val="0"/>
               </w:rPr>
               <w:t xml:space="preserve">8</w:t>
@@ -3271,15 +3338,11 @@
             <w:pPr>
               <w:rPr>
                 <w:rFonts w:ascii="Times New Roman" w:cs="Times New Roman" w:eastAsia="Times New Roman" w:hAnsi="Times New Roman"/>
-                <w:sz w:val="24"/>
-                <w:szCs w:val="24"/>
               </w:rPr>
             </w:pPr>
             <w:r>
               <w:rPr>
                 <w:rFonts w:ascii="Times New Roman" w:cs="Times New Roman" w:eastAsia="Times New Roman" w:hAnsi="Times New Roman"/>
-                <w:sz w:val="24"/>
-                <w:szCs w:val="24"/>
                 <w:rtl w:val="0"/>
               </w:rPr>
               <w:t xml:space="preserve">Điều khiển điều hòa</w:t>
@@ -3292,15 +3355,11 @@
             <w:pPr>
               <w:rPr>
                 <w:rFonts w:ascii="Times New Roman" w:cs="Times New Roman" w:eastAsia="Times New Roman" w:hAnsi="Times New Roman"/>
-                <w:sz w:val="24"/>
-                <w:szCs w:val="24"/>
               </w:rPr>
             </w:pPr>
             <w:r>
               <w:rPr>
                 <w:rFonts w:ascii="Times New Roman" w:cs="Times New Roman" w:eastAsia="Times New Roman" w:hAnsi="Times New Roman"/>
-                <w:sz w:val="24"/>
-                <w:szCs w:val="24"/>
                 <w:rtl w:val="0"/>
               </w:rPr>
               <w:t xml:space="preserve">01 chiếc</w:t>
@@ -3319,15 +3378,11 @@
             <w:pPr>
               <w:rPr>
                 <w:rFonts w:ascii="Times New Roman" w:cs="Times New Roman" w:eastAsia="Times New Roman" w:hAnsi="Times New Roman"/>
-                <w:sz w:val="24"/>
-                <w:szCs w:val="24"/>
               </w:rPr>
             </w:pPr>
             <w:r>
               <w:rPr>
                 <w:rFonts w:ascii="Times New Roman" w:cs="Times New Roman" w:eastAsia="Times New Roman" w:hAnsi="Times New Roman"/>
-                <w:sz w:val="24"/>
-                <w:szCs w:val="24"/>
                 <w:rtl w:val="0"/>
               </w:rPr>
               <w:t xml:space="preserve">2</w:t>
@@ -3340,15 +3395,11 @@
             <w:pPr>
               <w:rPr>
                 <w:rFonts w:ascii="Times New Roman" w:cs="Times New Roman" w:eastAsia="Times New Roman" w:hAnsi="Times New Roman"/>
-                <w:sz w:val="24"/>
-                <w:szCs w:val="24"/>
               </w:rPr>
             </w:pPr>
             <w:r>
               <w:rPr>
                 <w:rFonts w:ascii="Times New Roman" w:cs="Times New Roman" w:eastAsia="Times New Roman" w:hAnsi="Times New Roman"/>
-                <w:sz w:val="24"/>
-                <w:szCs w:val="24"/>
                 <w:rtl w:val="0"/>
               </w:rPr>
               <w:t xml:space="preserve">Máy giặt Samsung mới 100%</w:t>
@@ -3361,15 +3412,11 @@
             <w:pPr>
               <w:rPr>
                 <w:rFonts w:ascii="Times New Roman" w:cs="Times New Roman" w:eastAsia="Times New Roman" w:hAnsi="Times New Roman"/>
-                <w:sz w:val="24"/>
-                <w:szCs w:val="24"/>
               </w:rPr>
             </w:pPr>
             <w:r>
               <w:rPr>
                 <w:rFonts w:ascii="Times New Roman" w:cs="Times New Roman" w:eastAsia="Times New Roman" w:hAnsi="Times New Roman"/>
-                <w:sz w:val="24"/>
-                <w:szCs w:val="24"/>
                 <w:rtl w:val="0"/>
               </w:rPr>
               <w:t xml:space="preserve">01 chiếc</w:t>
@@ -3382,15 +3429,11 @@
             <w:pPr>
               <w:rPr>
                 <w:rFonts w:ascii="Times New Roman" w:cs="Times New Roman" w:eastAsia="Times New Roman" w:hAnsi="Times New Roman"/>
-                <w:sz w:val="24"/>
-                <w:szCs w:val="24"/>
               </w:rPr>
             </w:pPr>
             <w:r>
               <w:rPr>
                 <w:rFonts w:ascii="Times New Roman" w:cs="Times New Roman" w:eastAsia="Times New Roman" w:hAnsi="Times New Roman"/>
-                <w:sz w:val="24"/>
-                <w:szCs w:val="24"/>
                 <w:rtl w:val="0"/>
               </w:rPr>
               <w:t xml:space="preserve">9</w:t>
@@ -3403,15 +3446,11 @@
             <w:pPr>
               <w:rPr>
                 <w:rFonts w:ascii="Times New Roman" w:cs="Times New Roman" w:eastAsia="Times New Roman" w:hAnsi="Times New Roman"/>
-                <w:sz w:val="24"/>
-                <w:szCs w:val="24"/>
               </w:rPr>
             </w:pPr>
             <w:r>
               <w:rPr>
                 <w:rFonts w:ascii="Times New Roman" w:cs="Times New Roman" w:eastAsia="Times New Roman" w:hAnsi="Times New Roman"/>
-                <w:sz w:val="24"/>
-                <w:szCs w:val="24"/>
                 <w:rtl w:val="0"/>
               </w:rPr>
               <w:t xml:space="preserve">Phòng WC gồm: thiết bị Inax mới 100% gắn tường</w:t>
@@ -3424,15 +3463,11 @@
             <w:pPr>
               <w:rPr>
                 <w:rFonts w:ascii="Times New Roman" w:cs="Times New Roman" w:eastAsia="Times New Roman" w:hAnsi="Times New Roman"/>
-                <w:sz w:val="24"/>
-                <w:szCs w:val="24"/>
               </w:rPr>
             </w:pPr>
             <w:r>
               <w:rPr>
                 <w:rFonts w:ascii="Times New Roman" w:cs="Times New Roman" w:eastAsia="Times New Roman" w:hAnsi="Times New Roman"/>
-                <w:sz w:val="24"/>
-                <w:szCs w:val="24"/>
                 <w:rtl w:val="0"/>
               </w:rPr>
               <w:t xml:space="preserve">01 bộ</w:t>
@@ -3451,15 +3486,11 @@
             <w:pPr>
               <w:rPr>
                 <w:rFonts w:ascii="Times New Roman" w:cs="Times New Roman" w:eastAsia="Times New Roman" w:hAnsi="Times New Roman"/>
-                <w:sz w:val="24"/>
-                <w:szCs w:val="24"/>
               </w:rPr>
             </w:pPr>
             <w:r>
               <w:rPr>
                 <w:rFonts w:ascii="Times New Roman" w:cs="Times New Roman" w:eastAsia="Times New Roman" w:hAnsi="Times New Roman"/>
-                <w:sz w:val="24"/>
-                <w:szCs w:val="24"/>
                 <w:rtl w:val="0"/>
               </w:rPr>
               <w:t xml:space="preserve">3</w:t>
@@ -3472,15 +3503,11 @@
             <w:pPr>
               <w:rPr>
                 <w:rFonts w:ascii="Times New Roman" w:cs="Times New Roman" w:eastAsia="Times New Roman" w:hAnsi="Times New Roman"/>
-                <w:sz w:val="24"/>
-                <w:szCs w:val="24"/>
               </w:rPr>
             </w:pPr>
             <w:r>
               <w:rPr>
                 <w:rFonts w:ascii="Times New Roman" w:cs="Times New Roman" w:eastAsia="Times New Roman" w:hAnsi="Times New Roman"/>
-                <w:sz w:val="24"/>
-                <w:szCs w:val="24"/>
                 <w:rtl w:val="0"/>
               </w:rPr>
               <w:t xml:space="preserve">Bếp từ mới , nồi lẩu 100%</w:t>
@@ -3493,15 +3520,11 @@
             <w:pPr>
               <w:rPr>
                 <w:rFonts w:ascii="Times New Roman" w:cs="Times New Roman" w:eastAsia="Times New Roman" w:hAnsi="Times New Roman"/>
-                <w:sz w:val="24"/>
-                <w:szCs w:val="24"/>
               </w:rPr>
             </w:pPr>
             <w:r>
               <w:rPr>
                 <w:rFonts w:ascii="Times New Roman" w:cs="Times New Roman" w:eastAsia="Times New Roman" w:hAnsi="Times New Roman"/>
-                <w:sz w:val="24"/>
-                <w:szCs w:val="24"/>
                 <w:rtl w:val="0"/>
               </w:rPr>
               <w:t xml:space="preserve">01 chiếc</w:t>
@@ -3514,15 +3537,11 @@
             <w:pPr>
               <w:rPr>
                 <w:rFonts w:ascii="Times New Roman" w:cs="Times New Roman" w:eastAsia="Times New Roman" w:hAnsi="Times New Roman"/>
-                <w:sz w:val="24"/>
-                <w:szCs w:val="24"/>
               </w:rPr>
             </w:pPr>
             <w:r>
               <w:rPr>
                 <w:rFonts w:ascii="Times New Roman" w:cs="Times New Roman" w:eastAsia="Times New Roman" w:hAnsi="Times New Roman"/>
-                <w:sz w:val="24"/>
-                <w:szCs w:val="24"/>
                 <w:rtl w:val="0"/>
               </w:rPr>
               <w:t xml:space="preserve">10</w:t>
@@ -3535,15 +3554,11 @@
             <w:pPr>
               <w:rPr>
                 <w:rFonts w:ascii="Times New Roman" w:cs="Times New Roman" w:eastAsia="Times New Roman" w:hAnsi="Times New Roman"/>
-                <w:sz w:val="24"/>
-                <w:szCs w:val="24"/>
               </w:rPr>
             </w:pPr>
             <w:r>
               <w:rPr>
                 <w:rFonts w:ascii="Times New Roman" w:cs="Times New Roman" w:eastAsia="Times New Roman" w:hAnsi="Times New Roman"/>
-                <w:sz w:val="24"/>
-                <w:szCs w:val="24"/>
                 <w:rtl w:val="0"/>
               </w:rPr>
               <w:t xml:space="preserve">Sen cây, vòi sen nước, móc và các thiết bị gắn tường</w:t>
@@ -3556,15 +3571,11 @@
             <w:pPr>
               <w:rPr>
                 <w:rFonts w:ascii="Times New Roman" w:cs="Times New Roman" w:eastAsia="Times New Roman" w:hAnsi="Times New Roman"/>
-                <w:sz w:val="24"/>
-                <w:szCs w:val="24"/>
               </w:rPr>
             </w:pPr>
             <w:r>
               <w:rPr>
                 <w:rFonts w:ascii="Times New Roman" w:cs="Times New Roman" w:eastAsia="Times New Roman" w:hAnsi="Times New Roman"/>
-                <w:sz w:val="24"/>
-                <w:szCs w:val="24"/>
                 <w:rtl w:val="0"/>
               </w:rPr>
               <w:t xml:space="preserve">01 bộ</w:t>
@@ -3583,15 +3594,11 @@
             <w:pPr>
               <w:rPr>
                 <w:rFonts w:ascii="Times New Roman" w:cs="Times New Roman" w:eastAsia="Times New Roman" w:hAnsi="Times New Roman"/>
-                <w:sz w:val="24"/>
-                <w:szCs w:val="24"/>
               </w:rPr>
             </w:pPr>
             <w:r>
               <w:rPr>
                 <w:rFonts w:ascii="Times New Roman" w:cs="Times New Roman" w:eastAsia="Times New Roman" w:hAnsi="Times New Roman"/>
-                <w:sz w:val="24"/>
-                <w:szCs w:val="24"/>
                 <w:rtl w:val="0"/>
               </w:rPr>
               <w:t xml:space="preserve">4</w:t>
@@ -3604,15 +3611,11 @@
             <w:pPr>
               <w:rPr>
                 <w:rFonts w:ascii="Times New Roman" w:cs="Times New Roman" w:eastAsia="Times New Roman" w:hAnsi="Times New Roman"/>
-                <w:sz w:val="24"/>
-                <w:szCs w:val="24"/>
               </w:rPr>
             </w:pPr>
             <w:r>
               <w:rPr>
                 <w:rFonts w:ascii="Times New Roman" w:cs="Times New Roman" w:eastAsia="Times New Roman" w:hAnsi="Times New Roman"/>
-                <w:sz w:val="24"/>
-                <w:szCs w:val="24"/>
                 <w:rtl w:val="0"/>
               </w:rPr>
               <w:t xml:space="preserve">Giường, tủ, táp kệ đầu giường mới 100%</w:t>
@@ -3625,15 +3628,11 @@
             <w:pPr>
               <w:rPr>
                 <w:rFonts w:ascii="Times New Roman" w:cs="Times New Roman" w:eastAsia="Times New Roman" w:hAnsi="Times New Roman"/>
-                <w:sz w:val="24"/>
-                <w:szCs w:val="24"/>
               </w:rPr>
             </w:pPr>
             <w:r>
               <w:rPr>
                 <w:rFonts w:ascii="Times New Roman" w:cs="Times New Roman" w:eastAsia="Times New Roman" w:hAnsi="Times New Roman"/>
-                <w:sz w:val="24"/>
-                <w:szCs w:val="24"/>
                 <w:rtl w:val="0"/>
               </w:rPr>
               <w:t xml:space="preserve">01 bộ</w:t>
@@ -3646,15 +3645,11 @@
             <w:pPr>
               <w:rPr>
                 <w:rFonts w:ascii="Times New Roman" w:cs="Times New Roman" w:eastAsia="Times New Roman" w:hAnsi="Times New Roman"/>
-                <w:sz w:val="24"/>
-                <w:szCs w:val="24"/>
               </w:rPr>
             </w:pPr>
             <w:r>
               <w:rPr>
                 <w:rFonts w:ascii="Times New Roman" w:cs="Times New Roman" w:eastAsia="Times New Roman" w:hAnsi="Times New Roman"/>
-                <w:sz w:val="24"/>
-                <w:szCs w:val="24"/>
                 <w:rtl w:val="0"/>
               </w:rPr>
               <w:t xml:space="preserve">11</w:t>
@@ -3667,15 +3662,11 @@
             <w:pPr>
               <w:rPr>
                 <w:rFonts w:ascii="Times New Roman" w:cs="Times New Roman" w:eastAsia="Times New Roman" w:hAnsi="Times New Roman"/>
-                <w:sz w:val="24"/>
-                <w:szCs w:val="24"/>
               </w:rPr>
             </w:pPr>
             <w:r>
               <w:rPr>
                 <w:rFonts w:ascii="Times New Roman" w:cs="Times New Roman" w:eastAsia="Times New Roman" w:hAnsi="Times New Roman"/>
-                <w:sz w:val="24"/>
-                <w:szCs w:val="24"/>
                 <w:rtl w:val="0"/>
               </w:rPr>
               <w:t xml:space="preserve">Hệ thống bếp : Vòi nước, chậu, tủ bếp và quạt thông gió mới 100%</w:t>
@@ -3688,15 +3679,11 @@
             <w:pPr>
               <w:rPr>
                 <w:rFonts w:ascii="Times New Roman" w:cs="Times New Roman" w:eastAsia="Times New Roman" w:hAnsi="Times New Roman"/>
-                <w:sz w:val="24"/>
-                <w:szCs w:val="24"/>
               </w:rPr>
             </w:pPr>
             <w:r>
               <w:rPr>
                 <w:rFonts w:ascii="Times New Roman" w:cs="Times New Roman" w:eastAsia="Times New Roman" w:hAnsi="Times New Roman"/>
-                <w:sz w:val="24"/>
-                <w:szCs w:val="24"/>
                 <w:rtl w:val="0"/>
               </w:rPr>
               <w:t xml:space="preserve">01 bộ</w:t>
@@ -3715,15 +3702,11 @@
             <w:pPr>
               <w:rPr>
                 <w:rFonts w:ascii="Times New Roman" w:cs="Times New Roman" w:eastAsia="Times New Roman" w:hAnsi="Times New Roman"/>
-                <w:sz w:val="24"/>
-                <w:szCs w:val="24"/>
               </w:rPr>
             </w:pPr>
             <w:r>
               <w:rPr>
                 <w:rFonts w:ascii="Times New Roman" w:cs="Times New Roman" w:eastAsia="Times New Roman" w:hAnsi="Times New Roman"/>
-                <w:sz w:val="24"/>
-                <w:szCs w:val="24"/>
                 <w:rtl w:val="0"/>
               </w:rPr>
               <w:t xml:space="preserve">5</w:t>
@@ -3736,15 +3719,11 @@
             <w:pPr>
               <w:rPr>
                 <w:rFonts w:ascii="Times New Roman" w:cs="Times New Roman" w:eastAsia="Times New Roman" w:hAnsi="Times New Roman"/>
-                <w:sz w:val="24"/>
-                <w:szCs w:val="24"/>
               </w:rPr>
             </w:pPr>
             <w:r>
               <w:rPr>
                 <w:rFonts w:ascii="Times New Roman" w:cs="Times New Roman" w:eastAsia="Times New Roman" w:hAnsi="Times New Roman"/>
-                <w:sz w:val="24"/>
-                <w:szCs w:val="24"/>
                 <w:rtl w:val="0"/>
               </w:rPr>
               <w:t xml:space="preserve">Tủ lạnh Aqua mới 100%</w:t>
@@ -3757,15 +3736,11 @@
             <w:pPr>
               <w:rPr>
                 <w:rFonts w:ascii="Times New Roman" w:cs="Times New Roman" w:eastAsia="Times New Roman" w:hAnsi="Times New Roman"/>
-                <w:sz w:val="24"/>
-                <w:szCs w:val="24"/>
               </w:rPr>
             </w:pPr>
             <w:r>
               <w:rPr>
                 <w:rFonts w:ascii="Times New Roman" w:cs="Times New Roman" w:eastAsia="Times New Roman" w:hAnsi="Times New Roman"/>
-                <w:sz w:val="24"/>
-                <w:szCs w:val="24"/>
                 <w:rtl w:val="0"/>
               </w:rPr>
               <w:t xml:space="preserve">01 chiếc</w:t>
@@ -3778,15 +3753,11 @@
             <w:pPr>
               <w:rPr>
                 <w:rFonts w:ascii="Times New Roman" w:cs="Times New Roman" w:eastAsia="Times New Roman" w:hAnsi="Times New Roman"/>
-                <w:sz w:val="24"/>
-                <w:szCs w:val="24"/>
               </w:rPr>
             </w:pPr>
             <w:r>
               <w:rPr>
                 <w:rFonts w:ascii="Times New Roman" w:cs="Times New Roman" w:eastAsia="Times New Roman" w:hAnsi="Times New Roman"/>
-                <w:sz w:val="24"/>
-                <w:szCs w:val="24"/>
                 <w:rtl w:val="0"/>
               </w:rPr>
               <w:t xml:space="preserve">13</w:t>
@@ -3799,15 +3770,11 @@
             <w:pPr>
               <w:rPr>
                 <w:rFonts w:ascii="Times New Roman" w:cs="Times New Roman" w:eastAsia="Times New Roman" w:hAnsi="Times New Roman"/>
-                <w:sz w:val="24"/>
-                <w:szCs w:val="24"/>
               </w:rPr>
             </w:pPr>
             <w:r>
               <w:rPr>
                 <w:rFonts w:ascii="Times New Roman" w:cs="Times New Roman" w:eastAsia="Times New Roman" w:hAnsi="Times New Roman"/>
-                <w:sz w:val="24"/>
-                <w:szCs w:val="24"/>
                 <w:rtl w:val="0"/>
               </w:rPr>
               <w:t xml:space="preserve">Chìa khóa phòng</w:t>
@@ -3820,15 +3787,11 @@
             <w:pPr>
               <w:rPr>
                 <w:rFonts w:ascii="Times New Roman" w:cs="Times New Roman" w:eastAsia="Times New Roman" w:hAnsi="Times New Roman"/>
-                <w:sz w:val="24"/>
-                <w:szCs w:val="24"/>
               </w:rPr>
             </w:pPr>
             <w:r>
               <w:rPr>
                 <w:rFonts w:ascii="Times New Roman" w:cs="Times New Roman" w:eastAsia="Times New Roman" w:hAnsi="Times New Roman"/>
-                <w:sz w:val="24"/>
-                <w:szCs w:val="24"/>
                 <w:rtl w:val="0"/>
               </w:rPr>
               <w:t xml:space="preserve">01 chiếc</w:t>
@@ -3847,15 +3810,11 @@
             <w:pPr>
               <w:rPr>
                 <w:rFonts w:ascii="Times New Roman" w:cs="Times New Roman" w:eastAsia="Times New Roman" w:hAnsi="Times New Roman"/>
-                <w:sz w:val="24"/>
-                <w:szCs w:val="24"/>
               </w:rPr>
             </w:pPr>
             <w:r>
               <w:rPr>
                 <w:rFonts w:ascii="Times New Roman" w:cs="Times New Roman" w:eastAsia="Times New Roman" w:hAnsi="Times New Roman"/>
-                <w:sz w:val="24"/>
-                <w:szCs w:val="24"/>
                 <w:rtl w:val="0"/>
               </w:rPr>
               <w:t xml:space="preserve">6</w:t>
@@ -3868,15 +3827,11 @@
             <w:pPr>
               <w:rPr>
                 <w:rFonts w:ascii="Times New Roman" w:cs="Times New Roman" w:eastAsia="Times New Roman" w:hAnsi="Times New Roman"/>
-                <w:sz w:val="24"/>
-                <w:szCs w:val="24"/>
               </w:rPr>
             </w:pPr>
             <w:r>
               <w:rPr>
                 <w:rFonts w:ascii="Times New Roman" w:cs="Times New Roman" w:eastAsia="Times New Roman" w:hAnsi="Times New Roman"/>
-                <w:sz w:val="24"/>
-                <w:szCs w:val="24"/>
                 <w:rtl w:val="0"/>
               </w:rPr>
               <w:t xml:space="preserve">Ghế nhựa đúc mới 100%</w:t>
@@ -3889,15 +3844,11 @@
             <w:pPr>
               <w:rPr>
                 <w:rFonts w:ascii="Times New Roman" w:cs="Times New Roman" w:eastAsia="Times New Roman" w:hAnsi="Times New Roman"/>
-                <w:sz w:val="24"/>
-                <w:szCs w:val="24"/>
               </w:rPr>
             </w:pPr>
             <w:r>
               <w:rPr>
                 <w:rFonts w:ascii="Times New Roman" w:cs="Times New Roman" w:eastAsia="Times New Roman" w:hAnsi="Times New Roman"/>
-                <w:sz w:val="24"/>
-                <w:szCs w:val="24"/>
                 <w:rtl w:val="0"/>
               </w:rPr>
               <w:t xml:space="preserve">02 chiếc</w:t>
@@ -3910,15 +3861,11 @@
             <w:pPr>
               <w:rPr>
                 <w:rFonts w:ascii="Times New Roman" w:cs="Times New Roman" w:eastAsia="Times New Roman" w:hAnsi="Times New Roman"/>
-                <w:sz w:val="24"/>
-                <w:szCs w:val="24"/>
               </w:rPr>
             </w:pPr>
             <w:r>
               <w:rPr>
                 <w:rFonts w:ascii="Times New Roman" w:cs="Times New Roman" w:eastAsia="Times New Roman" w:hAnsi="Times New Roman"/>
-                <w:sz w:val="24"/>
-                <w:szCs w:val="24"/>
                 <w:rtl w:val="0"/>
               </w:rPr>
               <w:t xml:space="preserve">14</w:t>
@@ -3931,15 +3878,11 @@
             <w:pPr>
               <w:rPr>
                 <w:rFonts w:ascii="Times New Roman" w:cs="Times New Roman" w:eastAsia="Times New Roman" w:hAnsi="Times New Roman"/>
-                <w:sz w:val="24"/>
-                <w:szCs w:val="24"/>
               </w:rPr>
             </w:pPr>
             <w:r>
               <w:rPr>
                 <w:rFonts w:ascii="Times New Roman" w:cs="Times New Roman" w:eastAsia="Times New Roman" w:hAnsi="Times New Roman"/>
-                <w:sz w:val="24"/>
-                <w:szCs w:val="24"/>
                 <w:rtl w:val="0"/>
               </w:rPr>
               <w:t xml:space="preserve">Đệm bông 1,6m mới 100%</w:t>
@@ -3952,15 +3895,11 @@
             <w:pPr>
               <w:rPr>
                 <w:rFonts w:ascii="Times New Roman" w:cs="Times New Roman" w:eastAsia="Times New Roman" w:hAnsi="Times New Roman"/>
-                <w:sz w:val="24"/>
-                <w:szCs w:val="24"/>
               </w:rPr>
             </w:pPr>
             <w:r>
               <w:rPr>
                 <w:rFonts w:ascii="Times New Roman" w:cs="Times New Roman" w:eastAsia="Times New Roman" w:hAnsi="Times New Roman"/>
-                <w:sz w:val="24"/>
-                <w:szCs w:val="24"/>
                 <w:rtl w:val="0"/>
               </w:rPr>
               <w:t xml:space="preserve">01 chiếc</w:t>
@@ -3979,15 +3918,11 @@
             <w:pPr>
               <w:rPr>
                 <w:rFonts w:ascii="Times New Roman" w:cs="Times New Roman" w:eastAsia="Times New Roman" w:hAnsi="Times New Roman"/>
-                <w:sz w:val="24"/>
-                <w:szCs w:val="24"/>
               </w:rPr>
             </w:pPr>
             <w:r>
               <w:rPr>
                 <w:rFonts w:ascii="Times New Roman" w:cs="Times New Roman" w:eastAsia="Times New Roman" w:hAnsi="Times New Roman"/>
-                <w:sz w:val="24"/>
-                <w:szCs w:val="24"/>
                 <w:rtl w:val="0"/>
               </w:rPr>
               <w:t xml:space="preserve">7</w:t>
@@ -4000,15 +3935,11 @@
             <w:pPr>
               <w:rPr>
                 <w:rFonts w:ascii="Times New Roman" w:cs="Times New Roman" w:eastAsia="Times New Roman" w:hAnsi="Times New Roman"/>
-                <w:sz w:val="24"/>
-                <w:szCs w:val="24"/>
               </w:rPr>
             </w:pPr>
             <w:r>
               <w:rPr>
                 <w:rFonts w:ascii="Times New Roman" w:cs="Times New Roman" w:eastAsia="Times New Roman" w:hAnsi="Times New Roman"/>
-                <w:sz w:val="24"/>
-                <w:szCs w:val="24"/>
                 <w:rtl w:val="0"/>
               </w:rPr>
               <w:t xml:space="preserve">Bàn làm việc mới 100%</w:t>
@@ -4021,15 +3952,11 @@
             <w:pPr>
               <w:rPr>
                 <w:rFonts w:ascii="Times New Roman" w:cs="Times New Roman" w:eastAsia="Times New Roman" w:hAnsi="Times New Roman"/>
-                <w:sz w:val="24"/>
-                <w:szCs w:val="24"/>
               </w:rPr>
             </w:pPr>
             <w:r>
               <w:rPr>
                 <w:rFonts w:ascii="Times New Roman" w:cs="Times New Roman" w:eastAsia="Times New Roman" w:hAnsi="Times New Roman"/>
-                <w:sz w:val="24"/>
-                <w:szCs w:val="24"/>
                 <w:rtl w:val="0"/>
               </w:rPr>
               <w:t xml:space="preserve">01 chiếc</w:t>
@@ -4042,15 +3969,11 @@
             <w:pPr>
               <w:rPr>
                 <w:rFonts w:ascii="Times New Roman" w:cs="Times New Roman" w:eastAsia="Times New Roman" w:hAnsi="Times New Roman"/>
-                <w:sz w:val="24"/>
-                <w:szCs w:val="24"/>
               </w:rPr>
             </w:pPr>
             <w:r>
               <w:rPr>
                 <w:rFonts w:ascii="Times New Roman" w:cs="Times New Roman" w:eastAsia="Times New Roman" w:hAnsi="Times New Roman"/>
-                <w:sz w:val="24"/>
-                <w:szCs w:val="24"/>
                 <w:rtl w:val="0"/>
               </w:rPr>
               <w:t xml:space="preserve">15</w:t>
@@ -4063,15 +3986,11 @@
             <w:pPr>
               <w:rPr>
                 <w:rFonts w:ascii="Times New Roman" w:cs="Times New Roman" w:eastAsia="Times New Roman" w:hAnsi="Times New Roman"/>
-                <w:sz w:val="24"/>
-                <w:szCs w:val="24"/>
               </w:rPr>
             </w:pPr>
             <w:r>
               <w:rPr>
                 <w:rFonts w:ascii="Times New Roman" w:cs="Times New Roman" w:eastAsia="Times New Roman" w:hAnsi="Times New Roman"/>
-                <w:sz w:val="24"/>
-                <w:szCs w:val="24"/>
                 <w:rtl w:val="0"/>
               </w:rPr>
               <w:t xml:space="preserve">Bóng điện tròn mới 100%</w:t>
@@ -4084,15 +4003,11 @@
             <w:pPr>
               <w:rPr>
                 <w:rFonts w:ascii="Times New Roman" w:cs="Times New Roman" w:eastAsia="Times New Roman" w:hAnsi="Times New Roman"/>
-                <w:sz w:val="24"/>
-                <w:szCs w:val="24"/>
               </w:rPr>
             </w:pPr>
             <w:r>
               <w:rPr>
                 <w:rFonts w:ascii="Times New Roman" w:cs="Times New Roman" w:eastAsia="Times New Roman" w:hAnsi="Times New Roman"/>
-                <w:sz w:val="24"/>
-                <w:szCs w:val="24"/>
                 <w:rtl w:val="0"/>
               </w:rPr>
               <w:t xml:space="preserve">01 chiếc</w:t>
@@ -4111,8 +4026,6 @@
             <w:pPr>
               <w:rPr>
                 <w:rFonts w:ascii="Times New Roman" w:cs="Times New Roman" w:eastAsia="Times New Roman" w:hAnsi="Times New Roman"/>
-                <w:sz w:val="24"/>
-                <w:szCs w:val="24"/>
               </w:rPr>
             </w:pPr>
             <w:r>
@@ -4128,8 +4041,6 @@
             <w:pPr>
               <w:rPr>
                 <w:rFonts w:ascii="Times New Roman" w:cs="Times New Roman" w:eastAsia="Times New Roman" w:hAnsi="Times New Roman"/>
-                <w:sz w:val="24"/>
-                <w:szCs w:val="24"/>
               </w:rPr>
             </w:pPr>
             <w:r>
@@ -4145,8 +4056,6 @@
             <w:pPr>
               <w:rPr>
                 <w:rFonts w:ascii="Times New Roman" w:cs="Times New Roman" w:eastAsia="Times New Roman" w:hAnsi="Times New Roman"/>
-                <w:sz w:val="24"/>
-                <w:szCs w:val="24"/>
               </w:rPr>
             </w:pPr>
             <w:r>
@@ -4162,8 +4071,6 @@
             <w:pPr>
               <w:rPr>
                 <w:rFonts w:ascii="Times New Roman" w:cs="Times New Roman" w:eastAsia="Times New Roman" w:hAnsi="Times New Roman"/>
-                <w:sz w:val="24"/>
-                <w:szCs w:val="24"/>
               </w:rPr>
             </w:pPr>
             <w:r>
@@ -4179,8 +4086,6 @@
             <w:pPr>
               <w:rPr>
                 <w:rFonts w:ascii="Times New Roman" w:cs="Times New Roman" w:eastAsia="Times New Roman" w:hAnsi="Times New Roman"/>
-                <w:sz w:val="24"/>
-                <w:szCs w:val="24"/>
               </w:rPr>
             </w:pPr>
             <w:r>
@@ -4196,8 +4101,6 @@
             <w:pPr>
               <w:rPr>
                 <w:rFonts w:ascii="Times New Roman" w:cs="Times New Roman" w:eastAsia="Times New Roman" w:hAnsi="Times New Roman"/>
-                <w:sz w:val="24"/>
-                <w:szCs w:val="24"/>
               </w:rPr>
             </w:pPr>
             <w:r>
@@ -4214,8 +4117,6 @@
         <w:spacing w:after="0" w:line="240" w:lineRule="auto"/>
         <w:rPr>
           <w:rFonts w:ascii="Times New Roman" w:cs="Times New Roman" w:eastAsia="Times New Roman" w:hAnsi="Times New Roman"/>
-          <w:sz w:val="24"/>
-          <w:szCs w:val="24"/>
         </w:rPr>
       </w:pPr>
       <w:r>
@@ -4230,8 +4131,6 @@
         <w:jc w:val="both"/>
         <w:rPr>
           <w:rFonts w:ascii="Times New Roman" w:cs="Times New Roman" w:eastAsia="Times New Roman" w:hAnsi="Times New Roman"/>
-          <w:sz w:val="24"/>
-          <w:szCs w:val="24"/>
         </w:rPr>
       </w:pPr>
       <w:r>
@@ -4254,8 +4153,6 @@
         <w:jc w:val="both"/>
         <w:rPr>
           <w:rFonts w:ascii="Times New Roman" w:cs="Times New Roman" w:eastAsia="Times New Roman" w:hAnsi="Times New Roman"/>
-          <w:sz w:val="24"/>
-          <w:szCs w:val="24"/>
         </w:rPr>
       </w:pPr>
       <w:r>
@@ -4280,18 +4177,14 @@
           <w:b w:val="1"/>
           <w:bCs w:val="1"/>
           <w:color w:val="000000"/>
-          <w:sz w:val="20"/>
-          <w:szCs w:val="20"/>
-        </w:rPr>
-      </w:pPr>
-      <w:r>
-        <w:rPr>
-          <w:rFonts w:ascii="Times New Roman" w:cs="Times New Roman" w:eastAsia="Times New Roman" w:hAnsi="Times New Roman"/>
-          <w:b w:val="1"/>
-          <w:bCs w:val="1"/>
-          <w:color w:val="000000"/>
-          <w:sz w:val="20"/>
-          <w:szCs w:val="20"/>
+        </w:rPr>
+      </w:pPr>
+      <w:r>
+        <w:rPr>
+          <w:rFonts w:ascii="Times New Roman" w:cs="Times New Roman" w:eastAsia="Times New Roman" w:hAnsi="Times New Roman"/>
+          <w:b w:val="1"/>
+          <w:bCs w:val="1"/>
+          <w:color w:val="000000"/>
           <w:rtl w:val="0"/>
         </w:rPr>
         <w:t xml:space="preserve">BÊN CHO THUÊ/BÊN A                                                                                         BÊN THUÊ/BÊN B</w:t>
@@ -4305,8 +4198,6 @@
           <w:b w:val="1"/>
           <w:bCs w:val="1"/>
           <w:color w:val="000000"/>
-          <w:sz w:val="20"/>
-          <w:szCs w:val="20"/>
         </w:rPr>
       </w:pPr>
       <w:r>
@@ -4317,7 +4208,7 @@
     </w:p>
     <w:sectPr>
       <w:pgSz w:h="16838" w:w="11906" w:orient="portrait"/>
-      <w:pgMar w:bottom="1260" w:top="720" w:left="1080" w:right="1022" w:header="720" w:footer="720"/>
+      <w:pgMar w:bottom="1260" w:top="720" w:left="1080" w:right="1020" w:header="720" w:footer="720"/>
       <w:pgNumType w:start="1"/>
     </w:sectPr>
   </w:body>
@@ -5083,7 +4974,7 @@
       <w:lvlText w:val="●"/>
       <w:lvlJc w:val="left"/>
       <w:pPr>
-        <w:ind w:left="720" w:hanging="360"/>
+        <w:ind w:left="90" w:hanging="360"/>
       </w:pPr>
       <w:rPr>
         <w:rFonts w:ascii="Noto Sans Symbols" w:cs="Noto Sans Symbols" w:eastAsia="Noto Sans Symbols" w:hAnsi="Noto Sans Symbols"/>
@@ -5201,116 +5092,6 @@
         <w:rFonts w:ascii="Noto Sans Symbols" w:cs="Noto Sans Symbols" w:eastAsia="Noto Sans Symbols" w:hAnsi="Noto Sans Symbols"/>
         <w:sz w:val="20"/>
         <w:szCs w:val="20"/>
-      </w:rPr>
-    </w:lvl>
-  </w:abstractNum>
-  <w:abstractNum w:abstractNumId="8">
-    <w:lvl w:ilvl="0">
-      <w:start w:val="1"/>
-      <w:numFmt w:val="bullet"/>
-      <w:lvlText w:val="●"/>
-      <w:lvlJc w:val="left"/>
-      <w:pPr>
-        <w:ind w:left="720" w:hanging="360"/>
-      </w:pPr>
-      <w:rPr>
-        <w:u w:val="none"/>
-      </w:rPr>
-    </w:lvl>
-    <w:lvl w:ilvl="1">
-      <w:start w:val="1"/>
-      <w:numFmt w:val="bullet"/>
-      <w:lvlText w:val="○"/>
-      <w:lvlJc w:val="left"/>
-      <w:pPr>
-        <w:ind w:left="1440" w:hanging="360"/>
-      </w:pPr>
-      <w:rPr>
-        <w:u w:val="none"/>
-      </w:rPr>
-    </w:lvl>
-    <w:lvl w:ilvl="2">
-      <w:start w:val="1"/>
-      <w:numFmt w:val="bullet"/>
-      <w:lvlText w:val="■"/>
-      <w:lvlJc w:val="left"/>
-      <w:pPr>
-        <w:ind w:left="2160" w:hanging="360"/>
-      </w:pPr>
-      <w:rPr>
-        <w:u w:val="none"/>
-      </w:rPr>
-    </w:lvl>
-    <w:lvl w:ilvl="3">
-      <w:start w:val="1"/>
-      <w:numFmt w:val="bullet"/>
-      <w:lvlText w:val="●"/>
-      <w:lvlJc w:val="left"/>
-      <w:pPr>
-        <w:ind w:left="2880" w:hanging="360"/>
-      </w:pPr>
-      <w:rPr>
-        <w:u w:val="none"/>
-      </w:rPr>
-    </w:lvl>
-    <w:lvl w:ilvl="4">
-      <w:start w:val="1"/>
-      <w:numFmt w:val="bullet"/>
-      <w:lvlText w:val="○"/>
-      <w:lvlJc w:val="left"/>
-      <w:pPr>
-        <w:ind w:left="3600" w:hanging="360"/>
-      </w:pPr>
-      <w:rPr>
-        <w:u w:val="none"/>
-      </w:rPr>
-    </w:lvl>
-    <w:lvl w:ilvl="5">
-      <w:start w:val="1"/>
-      <w:numFmt w:val="bullet"/>
-      <w:lvlText w:val="■"/>
-      <w:lvlJc w:val="left"/>
-      <w:pPr>
-        <w:ind w:left="4320" w:hanging="360"/>
-      </w:pPr>
-      <w:rPr>
-        <w:u w:val="none"/>
-      </w:rPr>
-    </w:lvl>
-    <w:lvl w:ilvl="6">
-      <w:start w:val="1"/>
-      <w:numFmt w:val="bullet"/>
-      <w:lvlText w:val="●"/>
-      <w:lvlJc w:val="left"/>
-      <w:pPr>
-        <w:ind w:left="5040" w:hanging="360"/>
-      </w:pPr>
-      <w:rPr>
-        <w:u w:val="none"/>
-      </w:rPr>
-    </w:lvl>
-    <w:lvl w:ilvl="7">
-      <w:start w:val="1"/>
-      <w:numFmt w:val="bullet"/>
-      <w:lvlText w:val="○"/>
-      <w:lvlJc w:val="left"/>
-      <w:pPr>
-        <w:ind w:left="5760" w:hanging="360"/>
-      </w:pPr>
-      <w:rPr>
-        <w:u w:val="none"/>
-      </w:rPr>
-    </w:lvl>
-    <w:lvl w:ilvl="8">
-      <w:start w:val="1"/>
-      <w:numFmt w:val="bullet"/>
-      <w:lvlText w:val="■"/>
-      <w:lvlJc w:val="left"/>
-      <w:pPr>
-        <w:ind w:left="6480" w:hanging="360"/>
-      </w:pPr>
-      <w:rPr>
-        <w:u w:val="none"/>
       </w:rPr>
     </w:lvl>
   </w:abstractNum>
@@ -5334,9 +5115,6 @@
   </w:num>
   <w:num w:numId="7">
     <w:abstractNumId w:val="7"/>
-  </w:num>
-  <w:num w:numId="8">
-    <w:abstractNumId w:val="8"/>
   </w:num>
 </w:numbering>
 </file>

</xml_diff>